<commit_message>
cleaner code and update of the report for modbus
</commit_message>
<xml_diff>
--- a/Rapport - ModBus.docx
+++ b/Rapport - ModBus.docx
@@ -102,7 +102,6 @@
                     <w:rFonts w:eastAsiaTheme="majorEastAsia"/>
                     <w:smallCaps/>
                     <w:color w:val="auto"/>
-                    <w:lang w:val="en-US"/>
                   </w:rPr>
                 </w:pPr>
                 <w:sdt>
@@ -111,7 +110,6 @@
                       <w:rFonts w:eastAsiaTheme="majorEastAsia"/>
                       <w:smallCaps/>
                       <w:color w:val="auto"/>
-                      <w:lang w:val="en-US"/>
                     </w:rPr>
                     <w:alias w:val="Prénom Nom"/>
                     <w:tag w:val=""/>
@@ -128,7 +126,6 @@
                         <w:rFonts w:eastAsiaTheme="majorEastAsia"/>
                         <w:smallCaps/>
                         <w:color w:val="auto"/>
-                        <w:lang w:val="en-US"/>
                       </w:rPr>
                       <w:t xml:space="preserve">Julien </w:t>
                     </w:r>
@@ -137,7 +134,6 @@
                         <w:rFonts w:eastAsiaTheme="majorEastAsia"/>
                         <w:smallCaps/>
                         <w:color w:val="auto"/>
-                        <w:lang w:val="en-US"/>
                       </w:rPr>
                       <w:t>Chevalley</w:t>
                     </w:r>
@@ -146,7 +142,6 @@
                         <w:rFonts w:eastAsiaTheme="majorEastAsia"/>
                         <w:smallCaps/>
                         <w:color w:val="auto"/>
-                        <w:lang w:val="en-US"/>
                       </w:rPr>
                       <w:t xml:space="preserve"> et </w:t>
                     </w:r>
@@ -155,7 +150,6 @@
                         <w:rFonts w:eastAsiaTheme="majorEastAsia"/>
                         <w:smallCaps/>
                         <w:color w:val="auto"/>
-                        <w:lang w:val="en-US"/>
                       </w:rPr>
                       <w:t xml:space="preserve">Nils </w:t>
                     </w:r>
@@ -165,7 +159,6 @@
                         <w:rFonts w:eastAsiaTheme="majorEastAsia"/>
                         <w:smallCaps/>
                         <w:color w:val="auto"/>
-                        <w:lang w:val="en-US"/>
                       </w:rPr>
                       <w:t>Ritler</w:t>
                     </w:r>
@@ -179,7 +172,6 @@
                     <w:rFonts w:eastAsiaTheme="majorEastAsia"/>
                     <w:smallCaps/>
                     <w:color w:val="auto"/>
-                    <w:lang w:val="en-US"/>
                   </w:rPr>
                   <w:alias w:val="Matière"/>
                   <w:tag w:val=""/>
@@ -197,28 +189,15 @@
                         <w:rFonts w:eastAsiaTheme="majorEastAsia"/>
                         <w:smallCaps/>
                         <w:color w:val="auto"/>
-                        <w:lang w:val="en-US"/>
                       </w:rPr>
                     </w:pPr>
-                    <w:proofErr w:type="spellStart"/>
                     <w:r>
                       <w:rPr>
                         <w:rFonts w:eastAsiaTheme="majorEastAsia"/>
                         <w:smallCaps/>
                         <w:color w:val="auto"/>
-                        <w:lang w:val="en-US"/>
                       </w:rPr>
-                      <w:t>Systèmes</w:t>
-                    </w:r>
-                    <w:proofErr w:type="spellEnd"/>
-                    <w:r>
-                      <w:rPr>
-                        <w:rFonts w:eastAsiaTheme="majorEastAsia"/>
-                        <w:smallCaps/>
-                        <w:color w:val="auto"/>
-                        <w:lang w:val="en-US"/>
-                      </w:rPr>
-                      <w:t xml:space="preserve"> </w:t>
+                      <w:t xml:space="preserve">Systèmes d’Information - </w:t>
                     </w:r>
                     <w:proofErr w:type="spellStart"/>
                     <w:r>
@@ -226,27 +205,6 @@
                         <w:rFonts w:eastAsiaTheme="majorEastAsia"/>
                         <w:smallCaps/>
                         <w:color w:val="auto"/>
-                        <w:lang w:val="en-US"/>
-                      </w:rPr>
-                      <w:t>d’Information</w:t>
-                    </w:r>
-                    <w:proofErr w:type="spellEnd"/>
-                    <w:r>
-                      <w:rPr>
-                        <w:rFonts w:eastAsiaTheme="majorEastAsia"/>
-                        <w:smallCaps/>
-                        <w:color w:val="auto"/>
-                        <w:lang w:val="en-US"/>
-                      </w:rPr>
-                      <w:t xml:space="preserve"> - </w:t>
-                    </w:r>
-                    <w:proofErr w:type="spellStart"/>
-                    <w:r>
-                      <w:rPr>
-                        <w:rFonts w:eastAsiaTheme="majorEastAsia"/>
-                        <w:smallCaps/>
-                        <w:color w:val="auto"/>
-                        <w:lang w:val="en-US"/>
                       </w:rPr>
                       <w:t>MicroControleur</w:t>
                     </w:r>
@@ -263,7 +221,6 @@
                     <w:rFonts w:eastAsiaTheme="majorEastAsia"/>
                     <w:smallCaps/>
                     <w:color w:val="auto"/>
-                    <w:lang w:val="en-US"/>
                   </w:rPr>
                 </w:pPr>
                 <w:sdt>
@@ -272,7 +229,6 @@
                       <w:rFonts w:eastAsiaTheme="majorEastAsia"/>
                       <w:smallCaps/>
                       <w:color w:val="auto"/>
-                      <w:lang w:val="en-US"/>
                     </w:rPr>
                     <w:alias w:val="Classe"/>
                     <w:tag w:val=""/>
@@ -289,7 +245,6 @@
                         <w:rFonts w:eastAsiaTheme="majorEastAsia"/>
                         <w:smallCaps/>
                         <w:color w:val="auto"/>
-                        <w:lang w:val="en-US"/>
                       </w:rPr>
                       <w:t>S3</w:t>
                     </w:r>
@@ -298,7 +253,6 @@
                         <w:rFonts w:eastAsiaTheme="majorEastAsia"/>
                         <w:smallCaps/>
                         <w:color w:val="auto"/>
-                        <w:lang w:val="en-US"/>
                       </w:rPr>
                       <w:t>fb</w:t>
                     </w:r>
@@ -311,7 +265,6 @@
                     <w:rFonts w:eastAsiaTheme="majorEastAsia"/>
                     <w:smallCaps/>
                     <w:color w:val="auto"/>
-                    <w:lang w:val="en-US"/>
                   </w:rPr>
                 </w:pPr>
                 <w:sdt>
@@ -320,7 +273,6 @@
                       <w:rFonts w:eastAsiaTheme="majorEastAsia"/>
                       <w:smallCaps/>
                       <w:color w:val="auto"/>
-                      <w:lang w:val="en-US"/>
                     </w:rPr>
                     <w:alias w:val="Lieu"/>
                     <w:tag w:val=""/>
@@ -337,7 +289,6 @@
                         <w:rFonts w:eastAsiaTheme="majorEastAsia"/>
                         <w:smallCaps/>
                         <w:color w:val="auto"/>
-                        <w:lang w:val="en-US"/>
                       </w:rPr>
                       <w:t>Sion</w:t>
                     </w:r>
@@ -348,7 +299,6 @@
                     <w:rFonts w:eastAsiaTheme="majorEastAsia"/>
                     <w:smallCaps/>
                     <w:color w:val="auto"/>
-                    <w:lang w:val="en-US"/>
                   </w:rPr>
                   <w:t xml:space="preserve">, le </w:t>
                 </w:r>
@@ -387,7 +337,7 @@
                     <w:color w:val="auto"/>
                     <w:lang w:val="en-US"/>
                   </w:rPr>
-                  <w:t>14.03.2023</w:t>
+                  <w:t>3/14/2023</w:t>
                 </w:r>
                 <w:r>
                   <w:rPr>
@@ -618,7 +568,7 @@
                 </w:rPr>
                 <w:fldChar w:fldCharType="separate"/>
               </w:r>
-              <w:hyperlink w:anchor="_Toc129715517" w:history="1">
+              <w:hyperlink w:anchor="_Toc129726259" w:history="1">
                 <w:r>
                   <w:rPr>
                     <w:rStyle w:val="Lienhypertexte"/>
@@ -664,7 +614,7 @@
                     <w:noProof/>
                     <w:webHidden/>
                   </w:rPr>
-                  <w:instrText xml:space="preserve"> PAGEREF _Toc129715517 \h </w:instrText>
+                  <w:instrText xml:space="preserve"> PAGEREF _Toc129726259 \h </w:instrText>
                 </w:r>
                 <w:r>
                   <w:rPr>
@@ -706,7 +656,7 @@
                   <w:lang w:eastAsia="fr-CH"/>
                 </w:rPr>
               </w:pPr>
-              <w:hyperlink w:anchor="_Toc129715518" w:history="1">
+              <w:hyperlink w:anchor="_Toc129726260" w:history="1">
                 <w:r>
                   <w:rPr>
                     <w:rStyle w:val="Lienhypertexte"/>
@@ -752,7 +702,7 @@
                     <w:noProof/>
                     <w:webHidden/>
                   </w:rPr>
-                  <w:instrText xml:space="preserve"> PAGEREF _Toc129715518 \h </w:instrText>
+                  <w:instrText xml:space="preserve"> PAGEREF _Toc129726260 \h </w:instrText>
                 </w:r>
                 <w:r>
                   <w:rPr>
@@ -798,7 +748,7 @@
                   <w:lang w:eastAsia="fr-CH"/>
                 </w:rPr>
               </w:pPr>
-              <w:hyperlink w:anchor="_Toc129715519" w:history="1">
+              <w:hyperlink w:anchor="_Toc129726261" w:history="1">
                 <w:r>
                   <w:rPr>
                     <w:rStyle w:val="Lienhypertexte"/>
@@ -844,7 +794,7 @@
                     <w:noProof/>
                     <w:webHidden/>
                   </w:rPr>
-                  <w:instrText xml:space="preserve"> PAGEREF _Toc129715519 \h </w:instrText>
+                  <w:instrText xml:space="preserve"> PAGEREF _Toc129726261 \h </w:instrText>
                 </w:r>
                 <w:r>
                   <w:rPr>
@@ -890,7 +840,7 @@
                   <w:lang w:eastAsia="fr-CH"/>
                 </w:rPr>
               </w:pPr>
-              <w:hyperlink w:anchor="_Toc129715520" w:history="1">
+              <w:hyperlink w:anchor="_Toc129726262" w:history="1">
                 <w:r>
                   <w:rPr>
                     <w:rStyle w:val="Lienhypertexte"/>
@@ -915,7 +865,7 @@
                     <w:noProof/>
                     <w:lang w:val="en-US"/>
                   </w:rPr>
-                  <w:t>Setup of ModBus server and communication via RS232</w:t>
+                  <w:t>Setup of ModBus server and communication via UART</w:t>
                 </w:r>
                 <w:r>
                   <w:rPr>
@@ -936,7 +886,7 @@
                     <w:noProof/>
                     <w:webHidden/>
                   </w:rPr>
-                  <w:instrText xml:space="preserve"> PAGEREF _Toc129715520 \h </w:instrText>
+                  <w:instrText xml:space="preserve"> PAGEREF _Toc129726262 \h </w:instrText>
                 </w:r>
                 <w:r>
                   <w:rPr>
@@ -982,7 +932,7 @@
                   <w:lang w:eastAsia="fr-CH"/>
                 </w:rPr>
               </w:pPr>
-              <w:hyperlink w:anchor="_Toc129715521" w:history="1">
+              <w:hyperlink w:anchor="_Toc129726263" w:history="1">
                 <w:r>
                   <w:rPr>
                     <w:rStyle w:val="Lienhypertexte"/>
@@ -1028,7 +978,7 @@
                     <w:noProof/>
                     <w:webHidden/>
                   </w:rPr>
-                  <w:instrText xml:space="preserve"> PAGEREF _Toc129715521 \h </w:instrText>
+                  <w:instrText xml:space="preserve"> PAGEREF _Toc129726263 \h </w:instrText>
                 </w:r>
                 <w:r>
                   <w:rPr>
@@ -1074,7 +1024,7 @@
                   <w:lang w:eastAsia="fr-CH"/>
                 </w:rPr>
               </w:pPr>
-              <w:hyperlink w:anchor="_Toc129715522" w:history="1">
+              <w:hyperlink w:anchor="_Toc129726264" w:history="1">
                 <w:r>
                   <w:rPr>
                     <w:rStyle w:val="Lienhypertexte"/>
@@ -1120,7 +1070,7 @@
                     <w:noProof/>
                     <w:webHidden/>
                   </w:rPr>
-                  <w:instrText xml:space="preserve"> PAGEREF _Toc129715522 \h </w:instrText>
+                  <w:instrText xml:space="preserve"> PAGEREF _Toc129726264 \h </w:instrText>
                 </w:r>
                 <w:r>
                   <w:rPr>
@@ -1166,7 +1116,7 @@
                   <w:lang w:eastAsia="fr-CH"/>
                 </w:rPr>
               </w:pPr>
-              <w:hyperlink w:anchor="_Toc129715523" w:history="1">
+              <w:hyperlink w:anchor="_Toc129726265" w:history="1">
                 <w:r>
                   <w:rPr>
                     <w:rStyle w:val="Lienhypertexte"/>
@@ -1212,72 +1162,7 @@
                     <w:noProof/>
                     <w:webHidden/>
                   </w:rPr>
-                  <w:instrText xml:space="preserve"> PAGEREF _Toc129715523 \h </w:instrText>
-                </w:r>
-                <w:r>
-                  <w:rPr>
-                    <w:noProof/>
-                    <w:webHidden/>
-                  </w:rPr>
-                </w:r>
-                <w:r>
-                  <w:rPr>
-                    <w:noProof/>
-                    <w:webHidden/>
-                  </w:rPr>
-                  <w:fldChar w:fldCharType="separate"/>
-                </w:r>
-                <w:r>
-                  <w:rPr>
-                    <w:noProof/>
-                    <w:webHidden/>
-                  </w:rPr>
-                  <w:t>6</w:t>
-                </w:r>
-                <w:r>
-                  <w:rPr>
-                    <w:noProof/>
-                    <w:webHidden/>
-                  </w:rPr>
-                  <w:fldChar w:fldCharType="end"/>
-                </w:r>
-              </w:hyperlink>
-            </w:p>
-            <w:p>
-              <w:pPr>
-                <w:pStyle w:val="TM2"/>
-                <w:tabs>
-                  <w:tab w:val="right" w:leader="dot" w:pos="9062"/>
-                </w:tabs>
-                <w:rPr>
-                  <w:rFonts w:asciiTheme="minorHAnsi" w:hAnsiTheme="minorHAnsi"/>
-                  <w:noProof/>
-                  <w:color w:val="auto"/>
-                  <w:szCs w:val="22"/>
-                  <w:lang w:eastAsia="fr-CH"/>
-                </w:rPr>
-              </w:pPr>
-              <w:hyperlink w:anchor="_Toc129715524" w:history="1">
-                <w:r>
-                  <w:rPr>
-                    <w:noProof/>
-                    <w:webHidden/>
-                  </w:rPr>
-                  <w:tab/>
-                </w:r>
-                <w:r>
-                  <w:rPr>
-                    <w:noProof/>
-                    <w:webHidden/>
-                  </w:rPr>
-                  <w:fldChar w:fldCharType="begin"/>
-                </w:r>
-                <w:r>
-                  <w:rPr>
-                    <w:noProof/>
-                    <w:webHidden/>
-                  </w:rPr>
-                  <w:instrText xml:space="preserve"> PAGEREF _Toc129715524 \h </w:instrText>
+                  <w:instrText xml:space="preserve"> PAGEREF _Toc129726265 \h </w:instrText>
                 </w:r>
                 <w:r>
                   <w:rPr>
@@ -1310,6 +1195,71 @@
             </w:p>
             <w:p>
               <w:pPr>
+                <w:pStyle w:val="TM2"/>
+                <w:tabs>
+                  <w:tab w:val="right" w:leader="dot" w:pos="9062"/>
+                </w:tabs>
+                <w:rPr>
+                  <w:rFonts w:asciiTheme="minorHAnsi" w:hAnsiTheme="minorHAnsi"/>
+                  <w:noProof/>
+                  <w:color w:val="auto"/>
+                  <w:szCs w:val="22"/>
+                  <w:lang w:eastAsia="fr-CH"/>
+                </w:rPr>
+              </w:pPr>
+              <w:hyperlink w:anchor="_Toc129726266" w:history="1">
+                <w:r>
+                  <w:rPr>
+                    <w:noProof/>
+                    <w:webHidden/>
+                  </w:rPr>
+                  <w:tab/>
+                </w:r>
+                <w:r>
+                  <w:rPr>
+                    <w:noProof/>
+                    <w:webHidden/>
+                  </w:rPr>
+                  <w:fldChar w:fldCharType="begin"/>
+                </w:r>
+                <w:r>
+                  <w:rPr>
+                    <w:noProof/>
+                    <w:webHidden/>
+                  </w:rPr>
+                  <w:instrText xml:space="preserve"> PAGEREF _Toc129726266 \h </w:instrText>
+                </w:r>
+                <w:r>
+                  <w:rPr>
+                    <w:noProof/>
+                    <w:webHidden/>
+                  </w:rPr>
+                </w:r>
+                <w:r>
+                  <w:rPr>
+                    <w:noProof/>
+                    <w:webHidden/>
+                  </w:rPr>
+                  <w:fldChar w:fldCharType="separate"/>
+                </w:r>
+                <w:r>
+                  <w:rPr>
+                    <w:noProof/>
+                    <w:webHidden/>
+                  </w:rPr>
+                  <w:t>9</w:t>
+                </w:r>
+                <w:r>
+                  <w:rPr>
+                    <w:noProof/>
+                    <w:webHidden/>
+                  </w:rPr>
+                  <w:fldChar w:fldCharType="end"/>
+                </w:r>
+              </w:hyperlink>
+            </w:p>
+            <w:p>
+              <w:pPr>
                 <w:pStyle w:val="TM1"/>
                 <w:rPr>
                   <w:rFonts w:asciiTheme="minorHAnsi" w:hAnsiTheme="minorHAnsi"/>
@@ -1319,7 +1269,7 @@
                   <w:lang w:eastAsia="fr-CH"/>
                 </w:rPr>
               </w:pPr>
-              <w:hyperlink w:anchor="_Toc129715525" w:history="1">
+              <w:hyperlink w:anchor="_Toc129726267" w:history="1">
                 <w:r>
                   <w:rPr>
                     <w:rStyle w:val="Lienhypertexte"/>
@@ -1365,7 +1315,7 @@
                     <w:noProof/>
                     <w:webHidden/>
                   </w:rPr>
-                  <w:instrText xml:space="preserve"> PAGEREF _Toc129715525 \h </w:instrText>
+                  <w:instrText xml:space="preserve"> PAGEREF _Toc129726267 \h </w:instrText>
                 </w:r>
                 <w:r>
                   <w:rPr>
@@ -1385,7 +1335,7 @@
                     <w:noProof/>
                     <w:webHidden/>
                   </w:rPr>
-                  <w:t>8</w:t>
+                  <w:t>9</w:t>
                 </w:r>
                 <w:r>
                   <w:rPr>
@@ -1411,7 +1361,7 @@
                   <w:lang w:eastAsia="fr-CH"/>
                 </w:rPr>
               </w:pPr>
-              <w:hyperlink w:anchor="_Toc129715526" w:history="1">
+              <w:hyperlink w:anchor="_Toc129726268" w:history="1">
                 <w:r>
                   <w:rPr>
                     <w:rStyle w:val="Lienhypertexte"/>
@@ -1457,7 +1407,7 @@
                     <w:noProof/>
                     <w:webHidden/>
                   </w:rPr>
-                  <w:instrText xml:space="preserve"> PAGEREF _Toc129715526 \h </w:instrText>
+                  <w:instrText xml:space="preserve"> PAGEREF _Toc129726268 \h </w:instrText>
                 </w:r>
                 <w:r>
                   <w:rPr>
@@ -1477,7 +1427,7 @@
                     <w:noProof/>
                     <w:webHidden/>
                   </w:rPr>
-                  <w:t>8</w:t>
+                  <w:t>9</w:t>
                 </w:r>
                 <w:r>
                   <w:rPr>
@@ -1503,7 +1453,7 @@
                   <w:lang w:eastAsia="fr-CH"/>
                 </w:rPr>
               </w:pPr>
-              <w:hyperlink w:anchor="_Toc129715527" w:history="1">
+              <w:hyperlink w:anchor="_Toc129726269" w:history="1">
                 <w:r>
                   <w:rPr>
                     <w:rStyle w:val="Lienhypertexte"/>
@@ -1549,7 +1499,7 @@
                     <w:noProof/>
                     <w:webHidden/>
                   </w:rPr>
-                  <w:instrText xml:space="preserve"> PAGEREF _Toc129715527 \h </w:instrText>
+                  <w:instrText xml:space="preserve"> PAGEREF _Toc129726269 \h </w:instrText>
                 </w:r>
                 <w:r>
                   <w:rPr>
@@ -1569,7 +1519,7 @@
                     <w:noProof/>
                     <w:webHidden/>
                   </w:rPr>
-                  <w:t>8</w:t>
+                  <w:t>9</w:t>
                 </w:r>
                 <w:r>
                   <w:rPr>
@@ -1591,7 +1541,7 @@
                   <w:lang w:eastAsia="fr-CH"/>
                 </w:rPr>
               </w:pPr>
-              <w:hyperlink w:anchor="_Toc129715528" w:history="1">
+              <w:hyperlink w:anchor="_Toc129726270" w:history="1">
                 <w:r>
                   <w:rPr>
                     <w:rStyle w:val="Lienhypertexte"/>
@@ -1637,7 +1587,7 @@
                     <w:noProof/>
                     <w:webHidden/>
                   </w:rPr>
-                  <w:instrText xml:space="preserve"> PAGEREF _Toc129715528 \h </w:instrText>
+                  <w:instrText xml:space="preserve"> PAGEREF _Toc129726270 \h </w:instrText>
                 </w:r>
                 <w:r>
                   <w:rPr>
@@ -1657,7 +1607,7 @@
                     <w:noProof/>
                     <w:webHidden/>
                   </w:rPr>
-                  <w:t>8</w:t>
+                  <w:t>10</w:t>
                 </w:r>
                 <w:r>
                   <w:rPr>
@@ -1679,7 +1629,7 @@
                   <w:lang w:eastAsia="fr-CH"/>
                 </w:rPr>
               </w:pPr>
-              <w:hyperlink w:anchor="_Toc129715529" w:history="1">
+              <w:hyperlink w:anchor="_Toc129726271" w:history="1">
                 <w:r>
                   <w:rPr>
                     <w:rStyle w:val="Lienhypertexte"/>
@@ -1725,7 +1675,7 @@
                     <w:noProof/>
                     <w:webHidden/>
                   </w:rPr>
-                  <w:instrText xml:space="preserve"> PAGEREF _Toc129715529 \h </w:instrText>
+                  <w:instrText xml:space="preserve"> PAGEREF _Toc129726271 \h </w:instrText>
                 </w:r>
                 <w:r>
                   <w:rPr>
@@ -1745,7 +1695,7 @@
                     <w:noProof/>
                     <w:webHidden/>
                   </w:rPr>
-                  <w:t>8</w:t>
+                  <w:t>10</w:t>
                 </w:r>
                 <w:r>
                   <w:rPr>
@@ -1767,7 +1717,7 @@
                   <w:lang w:eastAsia="fr-CH"/>
                 </w:rPr>
               </w:pPr>
-              <w:hyperlink w:anchor="_Toc129715530" w:history="1">
+              <w:hyperlink w:anchor="_Toc129726272" w:history="1">
                 <w:r>
                   <w:rPr>
                     <w:rStyle w:val="Lienhypertexte"/>
@@ -1813,7 +1763,7 @@
                     <w:noProof/>
                     <w:webHidden/>
                   </w:rPr>
-                  <w:instrText xml:space="preserve"> PAGEREF _Toc129715530 \h </w:instrText>
+                  <w:instrText xml:space="preserve"> PAGEREF _Toc129726272 \h </w:instrText>
                 </w:r>
                 <w:r>
                   <w:rPr>
@@ -1833,7 +1783,7 @@
                     <w:noProof/>
                     <w:webHidden/>
                   </w:rPr>
-                  <w:t>8</w:t>
+                  <w:t>10</w:t>
                 </w:r>
                 <w:r>
                   <w:rPr>
@@ -1890,7 +1840,7 @@
           <w:lang w:val="en-US"/>
         </w:rPr>
       </w:pPr>
-      <w:bookmarkStart w:id="0" w:name="_Toc129715517"/>
+      <w:bookmarkStart w:id="0" w:name="_Toc129726259"/>
       <w:r>
         <w:rPr>
           <w:lang w:val="en-US"/>
@@ -2106,7 +2056,7 @@
           <w:lang w:val="en-US"/>
         </w:rPr>
       </w:pPr>
-      <w:bookmarkStart w:id="1" w:name="_Toc129715518"/>
+      <w:bookmarkStart w:id="1" w:name="_Toc129726260"/>
       <w:r>
         <w:rPr>
           <w:lang w:val="en-US"/>
@@ -2134,7 +2084,7 @@
           <w:lang w:val="en-US"/>
         </w:rPr>
       </w:pPr>
-      <w:bookmarkStart w:id="2" w:name="_Toc129715519"/>
+      <w:bookmarkStart w:id="2" w:name="_Toc129726261"/>
       <w:r>
         <w:rPr>
           <w:lang w:val="en-US"/>
@@ -2732,7 +2682,19 @@
         <w:rPr>
           <w:lang w:val="en-US"/>
         </w:rPr>
-        <w:t xml:space="preserve">We then need to converted the 10bit sampled value in an integer that we can later on display on an LCD Screen and/or transmit via </w:t>
+        <w:t>We then need to conver</w:t>
+      </w:r>
+      <w:r>
+        <w:rPr>
+          <w:lang w:val="en-US"/>
+        </w:rPr>
+        <w:t>t</w:t>
+      </w:r>
+      <w:r>
+        <w:rPr>
+          <w:lang w:val="en-US"/>
+        </w:rPr>
+        <w:t xml:space="preserve"> the 10bit sampled value in an integer that we can later on display on an LCD Screen and/or transmit via </w:t>
       </w:r>
       <w:proofErr w:type="spellStart"/>
       <w:r>
@@ -2864,16 +2826,25 @@
     </w:p>
     <w:p>
       <w:pPr>
+        <w:pStyle w:val="Paragraphedeliste"/>
+        <w:rPr>
+          <w:lang w:val="en-US"/>
+        </w:rPr>
+      </w:pPr>
+    </w:p>
+    <w:p>
+      <w:pPr>
         <w:pStyle w:val="Titre2"/>
         <w:rPr>
           <w:lang w:val="en-US"/>
         </w:rPr>
       </w:pPr>
-      <w:bookmarkStart w:id="3" w:name="_Toc129715520"/>
-      <w:r>
-        <w:rPr>
-          <w:lang w:val="en-US"/>
-        </w:rPr>
+      <w:bookmarkStart w:id="3" w:name="_Toc129726262"/>
+      <w:r>
+        <w:rPr>
+          <w:lang w:val="en-US"/>
+        </w:rPr>
+        <w:lastRenderedPageBreak/>
         <w:t xml:space="preserve">Setup of </w:t>
       </w:r>
       <w:proofErr w:type="spellStart"/>
@@ -2888,7 +2859,13 @@
         <w:rPr>
           <w:lang w:val="en-US"/>
         </w:rPr>
-        <w:t xml:space="preserve"> server and communication via RS232</w:t>
+        <w:t xml:space="preserve"> server and communication via </w:t>
+      </w:r>
+      <w:r>
+        <w:rPr>
+          <w:lang w:val="en-US"/>
+        </w:rPr>
+        <w:t>UART</w:t>
       </w:r>
       <w:bookmarkEnd w:id="3"/>
     </w:p>
@@ -2902,7 +2879,6 @@
         <w:rPr>
           <w:lang w:val="en-US"/>
         </w:rPr>
-        <w:lastRenderedPageBreak/>
         <w:t xml:space="preserve">At this point we have our measures of voltage and current stored in the </w:t>
       </w:r>
       <w:proofErr w:type="spellStart"/>
@@ -2963,13 +2939,7 @@
         <w:rPr>
           <w:lang w:val="en-US"/>
         </w:rPr>
-        <w:t>hand</w:t>
-      </w:r>
-      <w:r>
-        <w:rPr>
-          <w:lang w:val="en-US"/>
-        </w:rPr>
-        <w:t>ling of the</w:t>
+        <w:t>handling of the</w:t>
       </w:r>
       <w:r>
         <w:rPr>
@@ -2999,7 +2969,7 @@
           <w:lang w:val="en-US"/>
         </w:rPr>
       </w:pPr>
-      <w:bookmarkStart w:id="4" w:name="_Toc129715521"/>
+      <w:bookmarkStart w:id="4" w:name="_Toc129726263"/>
       <w:r>
         <w:rPr>
           <w:lang w:val="en-US"/>
@@ -3031,6 +3001,18 @@
         <w:t>etup</w:t>
       </w:r>
       <w:bookmarkEnd w:id="4"/>
+    </w:p>
+    <w:p>
+      <w:pPr>
+        <w:pStyle w:val="Titre3"/>
+        <w:numPr>
+          <w:ilvl w:val="0"/>
+          <w:numId w:val="0"/>
+        </w:numPr>
+        <w:rPr>
+          <w:lang w:val="en-US"/>
+        </w:rPr>
+      </w:pPr>
     </w:p>
     <w:p>
       <w:pPr>
@@ -3189,13 +3171,7 @@
         <w:rPr>
           <w:lang w:val="en-US"/>
         </w:rPr>
-        <w:t>We will then setup the UART in MCC as</w:t>
-      </w:r>
-      <w:r>
-        <w:rPr>
-          <w:lang w:val="en-US"/>
-        </w:rPr>
-        <w:t xml:space="preserve"> described : baud rate of 9600, 9-bits transmission (8 bits + 1 additional stop bit) and interrupt enabled. This is shown in figure XX below. </w:t>
+        <w:t xml:space="preserve">We will then setup the UART in MCC as described : baud rate of 9600, 9-bits transmission (8 bits + 1 additional stop bit) and interrupt enabled. This is shown in figure XX below. </w:t>
       </w:r>
     </w:p>
     <w:p>
@@ -3207,6 +3183,7 @@
       </w:pPr>
       <w:r>
         <w:rPr>
+          <w:noProof/>
           <w:lang w:val="en-US"/>
         </w:rPr>
         <w:drawing>
@@ -3491,66 +3468,82 @@
         <w:rPr>
           <w:lang w:val="en-US"/>
         </w:rPr>
-        <w:t xml:space="preserve"> request stored in the RX </w:t>
+        <w:t xml:space="preserve"> request stored in the RX buffer.</w:t>
+      </w:r>
+      <w:r>
+        <w:rPr>
+          <w:lang w:val="en-US"/>
+        </w:rPr>
+        <w:t xml:space="preserve"> </w:t>
+      </w:r>
+      <w:r>
+        <w:rPr>
+          <w:lang w:val="en-US"/>
+        </w:rPr>
+        <w:t xml:space="preserve">That setup was also done in MCC as shown in figure XX below. </w:t>
+      </w:r>
+      <w:r>
+        <w:rPr>
+          <w:lang w:val="en-US"/>
+        </w:rPr>
+        <w:t xml:space="preserve">When the Timer 0 overflows, it raises an interrupt flag and the function </w:t>
       </w:r>
       <w:proofErr w:type="spellStart"/>
       <w:r>
         <w:rPr>
           <w:lang w:val="en-US"/>
         </w:rPr>
-        <w:t>buffer.</w:t>
-      </w:r>
-      <w:r>
-        <w:rPr>
-          <w:lang w:val="en-US"/>
-        </w:rPr>
-        <w:t>That</w:t>
+        <w:t>modbus_timer</w:t>
       </w:r>
       <w:proofErr w:type="spellEnd"/>
       <w:r>
         <w:rPr>
           <w:lang w:val="en-US"/>
         </w:rPr>
-        <w:t xml:space="preserve"> setup was also done in MCC as shown in figure XX below. </w:t>
-      </w:r>
-      <w:r>
-        <w:rPr>
-          <w:lang w:val="en-US"/>
-        </w:rPr>
-        <w:t>When the Timer 0 overflows</w:t>
-      </w:r>
-      <w:r>
-        <w:rPr>
-          <w:lang w:val="en-US"/>
-        </w:rPr>
-        <w:t xml:space="preserve">, it raises an interrupt flag and the function TMR0_ISR() of tmr0.c file is executed (through the interrupt manager). That function then calls the TMR0_DefaultInterruptHandler() which in turns calls the </w:t>
+        <w:t xml:space="preserve">() </w:t>
+      </w:r>
+      <w:r>
+        <w:rPr>
+          <w:lang w:val="en-US"/>
+        </w:rPr>
+        <w:t>is executed (</w:t>
+      </w:r>
+      <w:r>
+        <w:rPr>
+          <w:lang w:val="en-US"/>
+        </w:rPr>
+        <w:t xml:space="preserve">in </w:t>
+      </w:r>
+      <w:r>
+        <w:rPr>
+          <w:lang w:val="en-US"/>
+        </w:rPr>
+        <w:t xml:space="preserve">the interrupt manager). </w:t>
+      </w:r>
+      <w:r>
+        <w:rPr>
+          <w:lang w:val="en-US"/>
+        </w:rPr>
+        <w:t>This function</w:t>
+      </w:r>
+      <w:r>
+        <w:rPr>
+          <w:lang w:val="en-US"/>
+        </w:rPr>
+        <w:t xml:space="preserve"> initiate the processing of a </w:t>
       </w:r>
       <w:proofErr w:type="spellStart"/>
       <w:r>
         <w:rPr>
           <w:lang w:val="en-US"/>
         </w:rPr>
-        <w:t>modbus_timer</w:t>
+        <w:t>modbus</w:t>
       </w:r>
       <w:proofErr w:type="spellEnd"/>
       <w:r>
         <w:rPr>
           <w:lang w:val="en-US"/>
         </w:rPr>
-        <w:t xml:space="preserve">() function which initiate the processing of a </w:t>
-      </w:r>
-      <w:proofErr w:type="spellStart"/>
-      <w:r>
-        <w:rPr>
-          <w:lang w:val="en-US"/>
-        </w:rPr>
-        <w:t>modbus</w:t>
-      </w:r>
-      <w:proofErr w:type="spellEnd"/>
-      <w:r>
-        <w:rPr>
-          <w:lang w:val="en-US"/>
-        </w:rPr>
         <w:t xml:space="preserve"> frame. </w:t>
       </w:r>
     </w:p>
@@ -3564,6 +3557,7 @@
         <w:rPr>
           <w:lang w:val="en-US"/>
         </w:rPr>
+        <w:lastRenderedPageBreak/>
         <w:t xml:space="preserve">Finally we need to start the Timer 0 at the right time. That means, each time a new character is received, the Timer 0 must restart at its load value. </w:t>
       </w:r>
       <w:r>
@@ -3582,14 +3576,7 @@
         <w:rPr>
           <w:lang w:val="en-US"/>
         </w:rPr>
-        <w:t xml:space="preserve">interrupts were enabled at </w:t>
-      </w:r>
-      <w:r>
-        <w:rPr>
-          <w:lang w:val="en-US"/>
-        </w:rPr>
-        <w:lastRenderedPageBreak/>
-        <w:t>the setup</w:t>
+        <w:t>interrupts were enabled at the setup</w:t>
       </w:r>
       <w:r>
         <w:rPr>
@@ -3625,21 +3612,35 @@
         <w:rPr>
           <w:lang w:val="en-US"/>
         </w:rPr>
+        <w:t xml:space="preserve"> / restart</w:t>
+      </w:r>
+      <w:r>
+        <w:rPr>
+          <w:lang w:val="en-US"/>
+        </w:rPr>
         <w:t xml:space="preserve"> </w:t>
       </w:r>
       <w:r>
         <w:rPr>
           <w:lang w:val="en-US"/>
         </w:rPr>
-        <w:t xml:space="preserve">  </w:t>
-      </w:r>
-    </w:p>
-    <w:p>
-      <w:pPr>
-        <w:keepNext/>
-      </w:pPr>
-      <w:r>
-        <w:rPr>
+        <w:t>the timer 0.</w:t>
+      </w:r>
+      <w:r>
+        <w:rPr>
+          <w:lang w:val="en-US"/>
+        </w:rPr>
+        <w:t xml:space="preserve"> </w:t>
+      </w:r>
+      <w:r>
+        <w:rPr>
+          <w:lang w:val="en-US"/>
+        </w:rPr>
+        <w:t xml:space="preserve">That is, the timer 0 starts only once the first character has </w:t>
+      </w:r>
+      <w:r>
+        <w:rPr>
+          <w:noProof/>
           <w:lang w:val="en-US"/>
         </w:rPr>
         <w:drawing>
@@ -3682,65 +3683,137 @@
     <w:p>
       <w:pPr>
         <w:pStyle w:val="Lgende"/>
-      </w:pPr>
-      <w:r>
+        <w:rPr>
+          <w:lang w:val="en-US"/>
+        </w:rPr>
+      </w:pPr>
+      <w:r>
+        <w:rPr>
+          <w:lang w:val="en-US"/>
+        </w:rPr>
         <w:t xml:space="preserve">Figure </w:t>
       </w:r>
-      <w:fldSimple w:instr=" SEQ Figure \* ARABIC ">
-        <w:r>
-          <w:rPr>
-            <w:noProof/>
-          </w:rPr>
-          <w:t>4</w:t>
-        </w:r>
-      </w:fldSimple>
-      <w:r>
-        <w:t xml:space="preserve"> - </w:t>
+      <w:r>
+        <w:fldChar w:fldCharType="begin"/>
+      </w:r>
+      <w:r>
+        <w:rPr>
+          <w:lang w:val="en-US"/>
+        </w:rPr>
+        <w:instrText xml:space="preserve"> SEQ Figure \* ARABIC </w:instrText>
+      </w:r>
+      <w:r>
+        <w:fldChar w:fldCharType="separate"/>
+      </w:r>
+      <w:r>
+        <w:rPr>
+          <w:noProof/>
+          <w:lang w:val="en-US"/>
+        </w:rPr>
+        <w:t>4</w:t>
+      </w:r>
+      <w:r>
+        <w:rPr>
+          <w:noProof/>
+        </w:rPr>
+        <w:fldChar w:fldCharType="end"/>
+      </w:r>
+      <w:r>
+        <w:rPr>
+          <w:lang w:val="en-US"/>
+        </w:rPr>
+        <w:t xml:space="preserve"> - Timer 0 setup in MCC</w:t>
+      </w:r>
+    </w:p>
+    <w:p>
+      <w:pPr>
+        <w:rPr>
+          <w:lang w:val="en-US"/>
+        </w:rPr>
+      </w:pPr>
+      <w:r>
+        <w:rPr>
+          <w:lang w:val="en-US"/>
+        </w:rPr>
+        <w:t>been received.</w:t>
+      </w:r>
+      <w:r>
+        <w:rPr>
+          <w:lang w:val="en-US"/>
+        </w:rPr>
+        <w:t xml:space="preserve"> </w:t>
+      </w:r>
+      <w:r>
+        <w:rPr>
+          <w:lang w:val="en-US"/>
+        </w:rPr>
+        <w:t xml:space="preserve">That is, the timer 0 starts only once the first character has been received. This part (reload and start timer) was implemented in the </w:t>
       </w:r>
       <w:proofErr w:type="spellStart"/>
       <w:r>
-        <w:t>Timer</w:t>
+        <w:rPr>
+          <w:lang w:val="en-US"/>
+        </w:rPr>
+        <w:t>modbus_char_recvd</w:t>
       </w:r>
       <w:proofErr w:type="spellEnd"/>
       <w:r>
-        <w:t xml:space="preserve"> 0 setup in MCC</w:t>
-      </w:r>
-    </w:p>
-    <w:p>
-      <w:pPr>
-        <w:rPr>
-          <w:lang w:val="en-US"/>
-        </w:rPr>
-      </w:pPr>
-      <w:r>
-        <w:rPr>
-          <w:lang w:val="en-US"/>
-        </w:rPr>
-        <w:t xml:space="preserve">the timer 0. That is, the timer 0 starts only once the first character has been received. This </w:t>
-      </w:r>
-      <w:r>
-        <w:rPr>
-          <w:lang w:val="en-US"/>
-        </w:rPr>
-        <w:t xml:space="preserve">part (reload and start timer) was implemented in the EUSART1_RxDataHandler() function of the eusart1.c file. Indeed, this function is called by the EUSART1_Recieve_ISR() itself called by the function </w:t>
-      </w:r>
-      <w:r>
-        <w:rPr>
-          <w:lang w:val="en-US"/>
-        </w:rPr>
-        <w:t>EUSART1_RxDefaultInterruptHandler()</w:t>
-      </w:r>
-      <w:r>
-        <w:rPr>
-          <w:lang w:val="en-US"/>
-        </w:rPr>
-        <w:t xml:space="preserve"> in the </w:t>
+        <w:rPr>
+          <w:lang w:val="en-US"/>
+        </w:rPr>
+        <w:t>(</w:t>
+      </w:r>
+      <w:r>
+        <w:rPr>
+          <w:lang w:val="en-US"/>
+        </w:rPr>
+        <w:t>c</w:t>
+      </w:r>
+      <w:r>
+        <w:rPr>
+          <w:lang w:val="en-US"/>
+        </w:rPr>
+        <w:t>)</w:t>
+      </w:r>
+      <w:r>
+        <w:rPr>
+          <w:lang w:val="en-US"/>
+        </w:rPr>
+        <w:t xml:space="preserve"> which also stores the character received in a buffer called </w:t>
       </w:r>
       <w:proofErr w:type="spellStart"/>
       <w:r>
         <w:rPr>
           <w:lang w:val="en-US"/>
         </w:rPr>
+        <w:t>rx_buf</w:t>
+      </w:r>
+      <w:proofErr w:type="spellEnd"/>
+      <w:r>
+        <w:rPr>
+          <w:lang w:val="en-US"/>
+        </w:rPr>
+        <w:t xml:space="preserve">. The call of </w:t>
+      </w:r>
+      <w:proofErr w:type="spellStart"/>
+      <w:r>
+        <w:rPr>
+          <w:lang w:val="en-US"/>
+        </w:rPr>
+        <w:t>modbus_char_recvd</w:t>
+      </w:r>
+      <w:proofErr w:type="spellEnd"/>
+      <w:r>
+        <w:rPr>
+          <w:lang w:val="en-US"/>
+        </w:rPr>
+        <w:t xml:space="preserve">(c) is done from the </w:t>
+      </w:r>
+      <w:proofErr w:type="spellStart"/>
+      <w:r>
+        <w:rPr>
+          <w:lang w:val="en-US"/>
+        </w:rPr>
         <w:t>interrupt_manager.c</w:t>
       </w:r>
       <w:proofErr w:type="spellEnd"/>
@@ -3748,6 +3821,121 @@
         <w:rPr>
           <w:lang w:val="en-US"/>
         </w:rPr>
+        <w:t xml:space="preserve"> file when a EUASART1 interrupt occurs (new char received). </w:t>
+      </w:r>
+    </w:p>
+    <w:p>
+      <w:pPr>
+        <w:rPr>
+          <w:lang w:val="en-US"/>
+        </w:rPr>
+      </w:pPr>
+    </w:p>
+    <w:p>
+      <w:pPr>
+        <w:pStyle w:val="Titre3"/>
+        <w:rPr>
+          <w:lang w:val="en-US"/>
+        </w:rPr>
+      </w:pPr>
+      <w:bookmarkStart w:id="5" w:name="_Toc129726264"/>
+      <w:r>
+        <w:rPr>
+          <w:lang w:val="en-US"/>
+        </w:rPr>
+        <w:t xml:space="preserve">Modbus </w:t>
+      </w:r>
+      <w:r>
+        <w:rPr>
+          <w:lang w:val="en-US"/>
+        </w:rPr>
+        <w:t>Frame</w:t>
+      </w:r>
+      <w:r>
+        <w:rPr>
+          <w:lang w:val="en-US"/>
+        </w:rPr>
+        <w:t xml:space="preserve"> </w:t>
+      </w:r>
+      <w:r>
+        <w:rPr>
+          <w:lang w:val="en-US"/>
+        </w:rPr>
+        <w:t>A</w:t>
+      </w:r>
+      <w:r>
+        <w:rPr>
+          <w:lang w:val="en-US"/>
+        </w:rPr>
+        <w:t>nalysis</w:t>
+      </w:r>
+      <w:bookmarkEnd w:id="5"/>
+      <w:r>
+        <w:rPr>
+          <w:lang w:val="en-US"/>
+        </w:rPr>
+        <w:t xml:space="preserve"> </w:t>
+      </w:r>
+    </w:p>
+    <w:p>
+      <w:pPr>
+        <w:rPr>
+          <w:lang w:val="en-US"/>
+        </w:rPr>
+      </w:pPr>
+    </w:p>
+    <w:p>
+      <w:pPr>
+        <w:rPr>
+          <w:lang w:val="en-US"/>
+        </w:rPr>
+      </w:pPr>
+      <w:r>
+        <w:rPr>
+          <w:lang w:val="en-US"/>
+        </w:rPr>
+        <w:t xml:space="preserve">In this part, we will briefly describe how we coded the handling of the </w:t>
+      </w:r>
+      <w:proofErr w:type="spellStart"/>
+      <w:r>
+        <w:rPr>
+          <w:lang w:val="en-US"/>
+        </w:rPr>
+        <w:t>modbus</w:t>
+      </w:r>
+      <w:proofErr w:type="spellEnd"/>
+      <w:r>
+        <w:rPr>
+          <w:lang w:val="en-US"/>
+        </w:rPr>
+        <w:t xml:space="preserve"> on the client’s side. We will start with the </w:t>
+      </w:r>
+      <w:proofErr w:type="spellStart"/>
+      <w:r>
+        <w:rPr>
+          <w:lang w:val="en-US"/>
+        </w:rPr>
+        <w:t>main.c</w:t>
+      </w:r>
+      <w:proofErr w:type="spellEnd"/>
+      <w:r>
+        <w:rPr>
+          <w:lang w:val="en-US"/>
+        </w:rPr>
+        <w:t xml:space="preserve"> file and then describe the functions in the </w:t>
+      </w:r>
+      <w:proofErr w:type="spellStart"/>
+      <w:r>
+        <w:rPr>
+          <w:lang w:val="en-US"/>
+        </w:rPr>
+        <w:t>modbus.c</w:t>
+      </w:r>
+      <w:proofErr w:type="spellEnd"/>
+      <w:r>
+        <w:rPr>
+          <w:lang w:val="en-US"/>
+        </w:rPr>
         <w:t xml:space="preserve"> file. </w:t>
       </w:r>
     </w:p>
@@ -3760,74 +3948,35 @@
     </w:p>
     <w:p>
       <w:pPr>
-        <w:pStyle w:val="Titre3"/>
-        <w:rPr>
-          <w:lang w:val="en-US"/>
-        </w:rPr>
-      </w:pPr>
-      <w:bookmarkStart w:id="5" w:name="_Toc129715522"/>
-      <w:r>
-        <w:rPr>
-          <w:lang w:val="en-US"/>
-        </w:rPr>
-        <w:t xml:space="preserve">Modbus </w:t>
-      </w:r>
-      <w:r>
-        <w:rPr>
-          <w:lang w:val="en-US"/>
-        </w:rPr>
-        <w:t>Frame</w:t>
-      </w:r>
-      <w:r>
-        <w:rPr>
-          <w:lang w:val="en-US"/>
-        </w:rPr>
-        <w:t xml:space="preserve"> </w:t>
-      </w:r>
-      <w:r>
-        <w:rPr>
-          <w:lang w:val="en-US"/>
-        </w:rPr>
-        <w:t>A</w:t>
-      </w:r>
-      <w:r>
-        <w:rPr>
-          <w:lang w:val="en-US"/>
-        </w:rPr>
-        <w:t>nalysis</w:t>
-      </w:r>
-      <w:bookmarkEnd w:id="5"/>
-      <w:r>
-        <w:rPr>
-          <w:lang w:val="en-US"/>
-        </w:rPr>
-        <w:t xml:space="preserve"> </w:t>
-      </w:r>
-    </w:p>
-    <w:p>
-      <w:pPr>
-        <w:rPr>
-          <w:lang w:val="en-US"/>
-        </w:rPr>
-      </w:pPr>
-    </w:p>
-    <w:p>
-      <w:pPr>
-        <w:rPr>
-          <w:lang w:val="en-US"/>
-        </w:rPr>
-      </w:pPr>
-      <w:r>
-        <w:rPr>
-          <w:lang w:val="en-US"/>
-        </w:rPr>
-        <w:t xml:space="preserve">In this part, we will briefly describe how we coded the handling of the </w:t>
+        <w:rPr>
+          <w:lang w:val="en-US"/>
+        </w:rPr>
+      </w:pPr>
+      <w:r>
+        <w:rPr>
+          <w:lang w:val="en-US"/>
+        </w:rPr>
+        <w:t xml:space="preserve">In the </w:t>
       </w:r>
       <w:proofErr w:type="spellStart"/>
       <w:r>
         <w:rPr>
           <w:lang w:val="en-US"/>
         </w:rPr>
+        <w:t>main.c</w:t>
+      </w:r>
+      <w:proofErr w:type="spellEnd"/>
+      <w:r>
+        <w:rPr>
+          <w:lang w:val="en-US"/>
+        </w:rPr>
+        <w:t xml:space="preserve"> file, we only do a few initialization steps for the </w:t>
+      </w:r>
+      <w:proofErr w:type="spellStart"/>
+      <w:r>
+        <w:rPr>
+          <w:lang w:val="en-US"/>
+        </w:rPr>
         <w:t>modbus</w:t>
       </w:r>
       <w:proofErr w:type="spellEnd"/>
@@ -3835,80 +3984,8 @@
         <w:rPr>
           <w:lang w:val="en-US"/>
         </w:rPr>
-        <w:t xml:space="preserve"> on the client’s side. We will start with the </w:t>
-      </w:r>
-      <w:proofErr w:type="spellStart"/>
-      <w:r>
-        <w:rPr>
-          <w:lang w:val="en-US"/>
-        </w:rPr>
-        <w:t>main.c</w:t>
-      </w:r>
-      <w:proofErr w:type="spellEnd"/>
-      <w:r>
-        <w:rPr>
-          <w:lang w:val="en-US"/>
-        </w:rPr>
-        <w:t xml:space="preserve"> file and then describe the functions in the </w:t>
-      </w:r>
-      <w:proofErr w:type="spellStart"/>
-      <w:r>
-        <w:rPr>
-          <w:lang w:val="en-US"/>
-        </w:rPr>
-        <w:t>modbus.c</w:t>
-      </w:r>
-      <w:proofErr w:type="spellEnd"/>
-      <w:r>
-        <w:rPr>
-          <w:lang w:val="en-US"/>
-        </w:rPr>
-        <w:t xml:space="preserve"> file. </w:t>
-      </w:r>
-    </w:p>
-    <w:p>
-      <w:pPr>
-        <w:rPr>
-          <w:lang w:val="en-US"/>
-        </w:rPr>
-      </w:pPr>
-    </w:p>
-    <w:p>
-      <w:pPr>
-        <w:rPr>
-          <w:lang w:val="en-US"/>
-        </w:rPr>
-      </w:pPr>
-    </w:p>
-    <w:p>
-      <w:pPr>
-        <w:rPr>
-          <w:lang w:val="en-US"/>
-        </w:rPr>
-      </w:pPr>
-    </w:p>
-    <w:p>
-      <w:pPr>
-        <w:rPr>
-          <w:lang w:val="en-US"/>
-        </w:rPr>
-      </w:pPr>
-    </w:p>
-    <w:p>
-      <w:pPr>
-        <w:pStyle w:val="Titre3"/>
-        <w:rPr>
-          <w:lang w:val="en-US"/>
-        </w:rPr>
-      </w:pPr>
-      <w:bookmarkStart w:id="6" w:name="_Toc129715523"/>
-      <w:r>
-        <w:rPr>
-          <w:lang w:val="en-US"/>
-        </w:rPr>
-        <w:t>Modbus Errors Handling</w:t>
-      </w:r>
-      <w:bookmarkEnd w:id="6"/>
+        <w:t xml:space="preserve"> protocol to be analyzed correctly: </w:t>
+      </w:r>
     </w:p>
     <w:p>
       <w:pPr>
@@ -3925,194 +4002,8 @@
         <w:rPr>
           <w:lang w:val="en-US"/>
         </w:rPr>
-        <w:t xml:space="preserve">Modbus frame to read </w:t>
-      </w:r>
-      <w:r>
-        <w:rPr>
-          <w:lang w:val="en-US"/>
-        </w:rPr>
-        <w:t>input register</w:t>
-      </w:r>
-      <w:r>
-        <w:rPr>
-          <w:lang w:val="en-US"/>
-        </w:rPr>
-        <w:t xml:space="preserve"> with a</w:t>
-      </w:r>
-      <w:r>
-        <w:rPr>
-          <w:lang w:val="en-US"/>
-        </w:rPr>
-        <w:t xml:space="preserve"> wrong number</w:t>
-      </w:r>
-      <w:r>
-        <w:rPr>
-          <w:lang w:val="en-US"/>
-        </w:rPr>
-        <w:t xml:space="preserve"> of registers </w:t>
-      </w:r>
-      <w:r>
-        <w:rPr>
-          <w:lang w:val="en-US"/>
-        </w:rPr>
-        <w:t xml:space="preserve"> </w:t>
-      </w:r>
-      <w:r>
-        <w:rPr>
-          <w:lang w:val="en-US"/>
-        </w:rPr>
-        <w:t>:</w:t>
-      </w:r>
-    </w:p>
-    <w:p>
-      <w:pPr>
-        <w:pStyle w:val="Paragraphedeliste"/>
-        <w:ind w:left="1440"/>
-        <w:rPr>
-          <w:lang w:val="en-US"/>
-        </w:rPr>
-      </w:pPr>
-      <w:r>
-        <w:rPr>
-          <w:lang w:val="en-US"/>
-        </w:rPr>
-        <w:t xml:space="preserve">80 04 00 01 00 02 </w:t>
-      </w:r>
-    </w:p>
-    <w:p>
-      <w:pPr>
-        <w:pStyle w:val="Paragraphedeliste"/>
-        <w:ind w:left="1440"/>
-        <w:rPr>
-          <w:lang w:val="en-US"/>
-        </w:rPr>
-      </w:pPr>
-      <w:r>
-        <w:rPr>
-          <w:lang w:val="en-US"/>
-        </w:rPr>
-        <w:t xml:space="preserve">We try to read </w:t>
-      </w:r>
-      <w:r>
-        <w:rPr>
-          <w:lang w:val="en-US"/>
-        </w:rPr>
-        <w:t>2 registers starting at address 1</w:t>
-      </w:r>
-      <w:r>
-        <w:rPr>
-          <w:lang w:val="en-US"/>
-        </w:rPr>
-        <w:t>.</w:t>
-      </w:r>
-      <w:r>
-        <w:rPr>
-          <w:lang w:val="en-US"/>
-        </w:rPr>
-        <w:t xml:space="preserve"> </w:t>
-      </w:r>
-      <w:r>
-        <w:rPr>
-          <w:lang w:val="en-US"/>
-        </w:rPr>
-        <w:t xml:space="preserve">As </w:t>
-      </w:r>
-      <w:r>
-        <w:rPr>
-          <w:lang w:val="en-US"/>
-        </w:rPr>
-        <w:t xml:space="preserve">we start at </w:t>
-      </w:r>
-      <w:proofErr w:type="spellStart"/>
-      <w:r>
-        <w:rPr>
-          <w:lang w:val="en-US"/>
-        </w:rPr>
-        <w:t>adress</w:t>
-      </w:r>
-      <w:proofErr w:type="spellEnd"/>
-      <w:r>
-        <w:rPr>
-          <w:lang w:val="en-US"/>
-        </w:rPr>
-        <w:t xml:space="preserve"> 1, we can only read 1 register.</w:t>
-      </w:r>
-    </w:p>
-    <w:p>
-      <w:pPr>
-        <w:pStyle w:val="Paragraphedeliste"/>
-        <w:ind w:left="1440"/>
-        <w:rPr>
-          <w:b/>
-          <w:bCs/>
-          <w:lang w:val="en-US"/>
-        </w:rPr>
-      </w:pPr>
-      <w:r>
-        <w:rPr>
-          <w:b/>
-          <w:bCs/>
-          <w:lang w:val="en-US"/>
-        </w:rPr>
-        <w:t xml:space="preserve">Expected </w:t>
-      </w:r>
-      <w:r>
-        <w:rPr>
-          <w:b/>
-          <w:bCs/>
-          <w:lang w:val="en-US"/>
-        </w:rPr>
-        <w:t xml:space="preserve">response </w:t>
-      </w:r>
-      <w:r>
-        <w:rPr>
-          <w:b/>
-          <w:bCs/>
-          <w:lang w:val="en-US"/>
-        </w:rPr>
-        <w:t xml:space="preserve">code : 84 </w:t>
-      </w:r>
-      <w:r>
-        <w:rPr>
-          <w:b/>
-          <w:bCs/>
-          <w:lang w:val="en-US"/>
-        </w:rPr>
-        <w:t>–</w:t>
-      </w:r>
-      <w:r>
-        <w:rPr>
-          <w:b/>
-          <w:bCs/>
-          <w:lang w:val="en-US"/>
-        </w:rPr>
-        <w:t xml:space="preserve"> 03 </w:t>
-      </w:r>
-      <w:r>
-        <w:rPr>
-          <w:b/>
-          <w:bCs/>
-          <w:lang w:val="en-US"/>
-        </w:rPr>
-        <w:t>–</w:t>
-      </w:r>
-      <w:r>
-        <w:rPr>
-          <w:b/>
-          <w:bCs/>
-          <w:lang w:val="en-US"/>
-        </w:rPr>
-        <w:t xml:space="preserve"> ILLEGAL DATA Value </w:t>
-      </w:r>
-    </w:p>
-    <w:p>
-      <w:pPr>
-        <w:pStyle w:val="Paragraphedeliste"/>
-        <w:ind w:left="1440"/>
-        <w:rPr>
-          <w:lang w:val="en-US"/>
-        </w:rPr>
-      </w:pPr>
+        <w:t>Activate the Global Interrupts (For Timer 0 and UART)</w:t>
+      </w:r>
     </w:p>
     <w:p>
       <w:pPr>
@@ -4129,130 +4020,8 @@
         <w:rPr>
           <w:lang w:val="en-US"/>
         </w:rPr>
-        <w:t>Modbus frame to r</w:t>
-      </w:r>
-      <w:r>
-        <w:rPr>
-          <w:lang w:val="en-US"/>
-        </w:rPr>
-        <w:t xml:space="preserve">ead </w:t>
-      </w:r>
-      <w:r>
-        <w:rPr>
-          <w:lang w:val="en-US"/>
-        </w:rPr>
-        <w:t xml:space="preserve">an </w:t>
-      </w:r>
-      <w:r>
-        <w:rPr>
-          <w:lang w:val="en-US"/>
-        </w:rPr>
-        <w:t>input registe</w:t>
-      </w:r>
-      <w:r>
-        <w:rPr>
-          <w:lang w:val="en-US"/>
-        </w:rPr>
-        <w:t>r with a</w:t>
-      </w:r>
-      <w:r>
-        <w:rPr>
-          <w:lang w:val="en-US"/>
-        </w:rPr>
-        <w:t xml:space="preserve"> wrong address</w:t>
-      </w:r>
-      <w:r>
-        <w:rPr>
-          <w:lang w:val="en-US"/>
-        </w:rPr>
-        <w:t>:</w:t>
-      </w:r>
-    </w:p>
-    <w:p>
-      <w:pPr>
-        <w:pStyle w:val="Paragraphedeliste"/>
-        <w:ind w:left="1440"/>
-        <w:rPr>
-          <w:lang w:val="en-US"/>
-        </w:rPr>
-      </w:pPr>
-      <w:r>
-        <w:rPr>
-          <w:lang w:val="en-US"/>
-        </w:rPr>
-        <w:t xml:space="preserve">80 04 00 02 00 01 </w:t>
-      </w:r>
-    </w:p>
-    <w:p>
-      <w:pPr>
-        <w:pStyle w:val="Paragraphedeliste"/>
-        <w:ind w:left="1440"/>
-        <w:rPr>
-          <w:lang w:val="en-US"/>
-        </w:rPr>
-      </w:pPr>
-      <w:r>
-        <w:rPr>
-          <w:lang w:val="en-US"/>
-        </w:rPr>
-        <w:t xml:space="preserve">We try to read </w:t>
-      </w:r>
-      <w:r>
-        <w:rPr>
-          <w:lang w:val="en-US"/>
-        </w:rPr>
-        <w:t>1 register starting at address 2</w:t>
-      </w:r>
-      <w:r>
-        <w:rPr>
-          <w:lang w:val="en-US"/>
-        </w:rPr>
-        <w:t xml:space="preserve"> although the last readable address is 1.</w:t>
-      </w:r>
-    </w:p>
-    <w:p>
-      <w:pPr>
-        <w:pStyle w:val="Paragraphedeliste"/>
-        <w:ind w:left="1440"/>
-        <w:rPr>
-          <w:b/>
-          <w:bCs/>
-          <w:lang w:val="en-US"/>
-        </w:rPr>
-      </w:pPr>
-      <w:r>
-        <w:rPr>
-          <w:b/>
-          <w:bCs/>
-          <w:lang w:val="en-US"/>
-        </w:rPr>
-        <w:t>Expected response</w:t>
-      </w:r>
-      <w:r>
-        <w:rPr>
-          <w:b/>
-          <w:bCs/>
-          <w:lang w:val="en-US"/>
-        </w:rPr>
-        <w:t xml:space="preserve"> code</w:t>
-      </w:r>
-      <w:r>
-        <w:rPr>
-          <w:b/>
-          <w:bCs/>
-          <w:lang w:val="en-US"/>
-        </w:rPr>
-        <w:t xml:space="preserve"> : 84 - 02 - ILLEGAL DATA Address</w:t>
-      </w:r>
-    </w:p>
-    <w:p>
-      <w:pPr>
-        <w:pStyle w:val="Paragraphedeliste"/>
-        <w:ind w:left="1440"/>
-        <w:rPr>
-          <w:lang w:val="en-US"/>
-        </w:rPr>
-      </w:pPr>
+        <w:t>Activate the Peripheral Interrupts (For UART specifically)</w:t>
+      </w:r>
     </w:p>
     <w:p>
       <w:pPr>
@@ -4269,37 +4038,222 @@
         <w:rPr>
           <w:lang w:val="en-US"/>
         </w:rPr>
-        <w:t>Modbus frame to r</w:t>
-      </w:r>
-      <w:r>
-        <w:rPr>
-          <w:lang w:val="en-US"/>
-        </w:rPr>
-        <w:t>ead holding register</w:t>
-      </w:r>
-      <w:r>
-        <w:rPr>
-          <w:lang w:val="en-US"/>
-        </w:rPr>
-        <w:t xml:space="preserve"> with a</w:t>
-      </w:r>
-      <w:r>
-        <w:rPr>
-          <w:lang w:val="en-US"/>
-        </w:rPr>
-        <w:t xml:space="preserve"> wrong number</w:t>
-      </w:r>
-      <w:r>
-        <w:rPr>
-          <w:lang w:val="en-US"/>
-        </w:rPr>
-        <w:t xml:space="preserve"> of registers:</w:t>
+        <w:t>Give the address of the “</w:t>
+      </w:r>
+      <w:proofErr w:type="spellStart"/>
+      <w:r>
+        <w:rPr>
+          <w:lang w:val="en-US"/>
+        </w:rPr>
+        <w:t>modbus</w:t>
+      </w:r>
+      <w:proofErr w:type="spellEnd"/>
+      <w:r>
+        <w:rPr>
+          <w:lang w:val="en-US"/>
+        </w:rPr>
+        <w:t xml:space="preserve"> client” (</w:t>
+      </w:r>
+      <w:proofErr w:type="spellStart"/>
+      <w:r>
+        <w:rPr>
+          <w:lang w:val="en-US"/>
+        </w:rPr>
+        <w:t>modbus_init</w:t>
+      </w:r>
+      <w:proofErr w:type="spellEnd"/>
+      <w:r>
+        <w:rPr>
+          <w:lang w:val="en-US"/>
+        </w:rPr>
+        <w:t>(0x80)</w:t>
+      </w:r>
+      <w:r>
+        <w:rPr>
+          <w:lang w:val="en-US"/>
+        </w:rPr>
+        <w:t xml:space="preserve">). Variable </w:t>
+      </w:r>
+      <w:proofErr w:type="spellStart"/>
+      <w:r>
+        <w:rPr>
+          <w:lang w:val="en-US"/>
+        </w:rPr>
+        <w:t>modbusAddress</w:t>
+      </w:r>
+      <w:proofErr w:type="spellEnd"/>
+      <w:r>
+        <w:rPr>
+          <w:lang w:val="en-US"/>
+        </w:rPr>
+        <w:t xml:space="preserve"> is then initialized. </w:t>
+      </w:r>
+    </w:p>
+    <w:p>
+      <w:pPr>
+        <w:rPr>
+          <w:lang w:val="en-US"/>
+        </w:rPr>
+      </w:pPr>
+      <w:r>
+        <w:rPr>
+          <w:lang w:val="en-US"/>
+        </w:rPr>
+        <w:t xml:space="preserve">The rest of the coding was done within the </w:t>
+      </w:r>
+      <w:proofErr w:type="spellStart"/>
+      <w:r>
+        <w:rPr>
+          <w:lang w:val="en-US"/>
+        </w:rPr>
+        <w:t>interupts</w:t>
+      </w:r>
+      <w:proofErr w:type="spellEnd"/>
+      <w:r>
+        <w:rPr>
+          <w:lang w:val="en-US"/>
+        </w:rPr>
+        <w:t xml:space="preserve"> </w:t>
+      </w:r>
+    </w:p>
+    <w:p>
+      <w:pPr>
+        <w:rPr>
+          <w:lang w:val="en-US"/>
+        </w:rPr>
+      </w:pPr>
+      <w:r>
+        <w:rPr>
+          <w:lang w:val="en-US"/>
+        </w:rPr>
+        <w:t xml:space="preserve">As seen previously, whenever a frame is complete the </w:t>
+      </w:r>
+      <w:proofErr w:type="spellStart"/>
+      <w:r>
+        <w:rPr>
+          <w:lang w:val="en-US"/>
+        </w:rPr>
+        <w:t>modbus_timer</w:t>
+      </w:r>
+      <w:proofErr w:type="spellEnd"/>
+      <w:r>
+        <w:rPr>
+          <w:lang w:val="en-US"/>
+        </w:rPr>
+        <w:t xml:space="preserve">() function is called. </w:t>
+      </w:r>
+      <w:r>
+        <w:rPr>
+          <w:lang w:val="en-US"/>
+        </w:rPr>
+        <w:t xml:space="preserve">Whenever a character has been received, the function </w:t>
+      </w:r>
+      <w:proofErr w:type="spellStart"/>
+      <w:r>
+        <w:rPr>
+          <w:lang w:val="en-US"/>
+        </w:rPr>
+        <w:t>modbus_char_recvd</w:t>
+      </w:r>
+      <w:proofErr w:type="spellEnd"/>
+      <w:r>
+        <w:rPr>
+          <w:lang w:val="en-US"/>
+        </w:rPr>
+        <w:t>(</w:t>
+      </w:r>
+      <w:r>
+        <w:rPr>
+          <w:lang w:val="en-US"/>
+        </w:rPr>
+        <w:t>c</w:t>
+      </w:r>
+      <w:r>
+        <w:rPr>
+          <w:lang w:val="en-US"/>
+        </w:rPr>
+        <w:t>)</w:t>
+      </w:r>
+      <w:r>
+        <w:rPr>
+          <w:lang w:val="en-US"/>
+        </w:rPr>
+        <w:t xml:space="preserve"> is called and the character is stored in a table and the Timer</w:t>
+      </w:r>
+      <w:r>
+        <w:rPr>
+          <w:lang w:val="en-US"/>
+        </w:rPr>
+        <w:t xml:space="preserve"> </w:t>
+      </w:r>
+      <w:r>
+        <w:rPr>
+          <w:lang w:val="en-US"/>
+        </w:rPr>
+        <w:t xml:space="preserve">0 is reset. </w:t>
+      </w:r>
+    </w:p>
+    <w:p>
+      <w:pPr>
+        <w:rPr>
+          <w:lang w:val="en-US"/>
+        </w:rPr>
+      </w:pPr>
+      <w:r>
+        <w:rPr>
+          <w:lang w:val="en-US"/>
+        </w:rPr>
+        <w:t xml:space="preserve">When the frame is complete, the Timer 0 must be stopped (until a new character is received) and the </w:t>
+      </w:r>
+      <w:proofErr w:type="spellStart"/>
+      <w:r>
+        <w:rPr>
+          <w:lang w:val="en-US"/>
+        </w:rPr>
+        <w:t>modbus</w:t>
+      </w:r>
+      <w:proofErr w:type="spellEnd"/>
+      <w:r>
+        <w:rPr>
+          <w:lang w:val="en-US"/>
+        </w:rPr>
+        <w:t xml:space="preserve"> frame must be analyzed in order to prepare the correct response to the server. This is done in the </w:t>
+      </w:r>
+      <w:proofErr w:type="spellStart"/>
+      <w:r>
+        <w:rPr>
+          <w:lang w:val="en-US"/>
+        </w:rPr>
+        <w:t>modbus_analyse_and_answer</w:t>
+      </w:r>
+      <w:proofErr w:type="spellEnd"/>
+      <w:r>
+        <w:rPr>
+          <w:lang w:val="en-US"/>
+        </w:rPr>
+        <w:t xml:space="preserve">() function. </w:t>
+      </w:r>
+    </w:p>
+    <w:p>
+      <w:pPr>
+        <w:rPr>
+          <w:lang w:val="en-US"/>
+        </w:rPr>
+      </w:pPr>
+      <w:r>
+        <w:rPr>
+          <w:lang w:val="en-US"/>
+        </w:rPr>
+        <w:t xml:space="preserve">Requests are as follows : </w:t>
       </w:r>
     </w:p>
     <w:p>
       <w:pPr>
         <w:pStyle w:val="Paragraphedeliste"/>
-        <w:ind w:left="1440"/>
+        <w:numPr>
+          <w:ilvl w:val="0"/>
+          <w:numId w:val="41"/>
+        </w:numPr>
         <w:rPr>
           <w:lang w:val="en-US"/>
         </w:rPr>
@@ -4309,52 +4263,307 @@
           <w:lang w:val="en-US"/>
         </w:rPr>
         <w:lastRenderedPageBreak/>
-        <w:t xml:space="preserve">80 03 00 00 00 02 </w:t>
+        <w:t>Read one or several values from the input registers</w:t>
       </w:r>
     </w:p>
     <w:p>
       <w:pPr>
         <w:pStyle w:val="Paragraphedeliste"/>
-        <w:ind w:left="1440"/>
-        <w:rPr>
-          <w:lang w:val="en-US"/>
-        </w:rPr>
-      </w:pPr>
-      <w:r>
-        <w:rPr>
-          <w:lang w:val="en-US"/>
-        </w:rPr>
-        <w:t xml:space="preserve">We try to read </w:t>
-      </w:r>
-      <w:r>
-        <w:rPr>
-          <w:lang w:val="en-US"/>
-        </w:rPr>
-        <w:t xml:space="preserve">2 registers </w:t>
-      </w:r>
-      <w:r>
-        <w:rPr>
-          <w:lang w:val="en-US"/>
-        </w:rPr>
-        <w:t xml:space="preserve">starting </w:t>
-      </w:r>
-      <w:r>
-        <w:rPr>
-          <w:lang w:val="en-US"/>
-        </w:rPr>
-        <w:t>at address 0</w:t>
-      </w:r>
-      <w:r>
-        <w:rPr>
-          <w:lang w:val="en-US"/>
-        </w:rPr>
-        <w:t xml:space="preserve"> and we can only read 1 holding register.</w:t>
+        <w:numPr>
+          <w:ilvl w:val="0"/>
+          <w:numId w:val="41"/>
+        </w:numPr>
+        <w:rPr>
+          <w:lang w:val="en-US"/>
+        </w:rPr>
+      </w:pPr>
+      <w:r>
+        <w:rPr>
+          <w:lang w:val="en-US"/>
+        </w:rPr>
+        <w:t>Read the value from the holding register</w:t>
       </w:r>
     </w:p>
     <w:p>
       <w:pPr>
         <w:pStyle w:val="Paragraphedeliste"/>
-        <w:ind w:left="1440"/>
+        <w:numPr>
+          <w:ilvl w:val="0"/>
+          <w:numId w:val="41"/>
+        </w:numPr>
+        <w:rPr>
+          <w:lang w:val="en-US"/>
+        </w:rPr>
+      </w:pPr>
+      <w:r>
+        <w:rPr>
+          <w:lang w:val="en-US"/>
+        </w:rPr>
+        <w:t>Write a value to the holding register</w:t>
+      </w:r>
+    </w:p>
+    <w:p>
+      <w:pPr>
+        <w:rPr>
+          <w:lang w:val="en-US"/>
+        </w:rPr>
+      </w:pPr>
+      <w:r>
+        <w:rPr>
+          <w:lang w:val="en-US"/>
+        </w:rPr>
+        <w:t>The three request</w:t>
+      </w:r>
+      <w:r>
+        <w:rPr>
+          <w:lang w:val="en-US"/>
+        </w:rPr>
+        <w:t xml:space="preserve">s above are part of a switch case and are then each treated differently. In order to address theses case we must first ensure that : </w:t>
+      </w:r>
+    </w:p>
+    <w:p>
+      <w:pPr>
+        <w:pStyle w:val="Paragraphedeliste"/>
+        <w:numPr>
+          <w:ilvl w:val="0"/>
+          <w:numId w:val="40"/>
+        </w:numPr>
+        <w:rPr>
+          <w:lang w:val="en-US"/>
+        </w:rPr>
+      </w:pPr>
+      <w:r>
+        <w:rPr>
+          <w:lang w:val="en-US"/>
+        </w:rPr>
+        <w:t xml:space="preserve">The server is talking to the client. If the address specified in the </w:t>
+      </w:r>
+      <w:proofErr w:type="spellStart"/>
+      <w:r>
+        <w:rPr>
+          <w:lang w:val="en-US"/>
+        </w:rPr>
+        <w:t>modbus</w:t>
+      </w:r>
+      <w:proofErr w:type="spellEnd"/>
+      <w:r>
+        <w:rPr>
+          <w:lang w:val="en-US"/>
+        </w:rPr>
+        <w:t xml:space="preserve"> frame is the one of the client (and not another client)</w:t>
+      </w:r>
+      <w:r>
+        <w:rPr>
+          <w:lang w:val="en-US"/>
+        </w:rPr>
+        <w:t xml:space="preserve">. This simply done by checking if the </w:t>
+      </w:r>
+      <w:proofErr w:type="spellStart"/>
+      <w:r>
+        <w:rPr>
+          <w:lang w:val="en-US"/>
+        </w:rPr>
+        <w:t>modbusAddress</w:t>
+      </w:r>
+      <w:proofErr w:type="spellEnd"/>
+      <w:r>
+        <w:rPr>
+          <w:lang w:val="en-US"/>
+        </w:rPr>
+        <w:t xml:space="preserve"> correspond to the first byte of the </w:t>
+      </w:r>
+      <w:proofErr w:type="spellStart"/>
+      <w:r>
+        <w:rPr>
+          <w:lang w:val="en-US"/>
+        </w:rPr>
+        <w:t>rx_buf</w:t>
+      </w:r>
+      <w:proofErr w:type="spellEnd"/>
+      <w:r>
+        <w:rPr>
+          <w:lang w:val="en-US"/>
+        </w:rPr>
+        <w:t>.</w:t>
+      </w:r>
+    </w:p>
+    <w:p>
+      <w:pPr>
+        <w:pStyle w:val="Paragraphedeliste"/>
+        <w:numPr>
+          <w:ilvl w:val="0"/>
+          <w:numId w:val="40"/>
+        </w:numPr>
+        <w:rPr>
+          <w:lang w:val="en-US"/>
+        </w:rPr>
+      </w:pPr>
+      <w:r>
+        <w:rPr>
+          <w:lang w:val="en-US"/>
+        </w:rPr>
+        <w:t>The CRC is correct</w:t>
+      </w:r>
+    </w:p>
+    <w:p>
+      <w:pPr>
+        <w:rPr>
+          <w:lang w:val="en-US"/>
+        </w:rPr>
+      </w:pPr>
+      <w:r>
+        <w:rPr>
+          <w:lang w:val="en-US"/>
+        </w:rPr>
+        <w:t xml:space="preserve">In order to check if the CRC is correct, we used the function CRC16(..) which was provided and returns a 16 bits word. We then compared that value to the last two bytes of the </w:t>
+      </w:r>
+      <w:proofErr w:type="spellStart"/>
+      <w:r>
+        <w:rPr>
+          <w:lang w:val="en-US"/>
+        </w:rPr>
+        <w:t>rx_buf</w:t>
+      </w:r>
+      <w:proofErr w:type="spellEnd"/>
+      <w:r>
+        <w:rPr>
+          <w:lang w:val="en-US"/>
+        </w:rPr>
+        <w:t xml:space="preserve"> </w:t>
+      </w:r>
+      <w:r>
+        <w:rPr>
+          <w:lang w:val="en-US"/>
+        </w:rPr>
+        <w:t xml:space="preserve">put together with the line of code : </w:t>
+      </w:r>
+    </w:p>
+    <w:p>
+      <w:pPr>
+        <w:rPr>
+          <w:lang w:val="en-US"/>
+        </w:rPr>
+      </w:pPr>
+      <w:r>
+        <w:rPr>
+          <w:lang w:val="en-US"/>
+        </w:rPr>
+        <w:drawing>
+          <wp:inline distT="0" distB="0" distL="0" distR="0" wp14:anchorId="760D45F7" wp14:editId="7641FC94">
+            <wp:extent cx="5458587" cy="257211"/>
+            <wp:effectExtent l="0" t="0" r="0" b="9525"/>
+            <wp:docPr id="4" name="Image 4"/>
+            <wp:cNvGraphicFramePr>
+              <a:graphicFrameLocks xmlns:a="http://schemas.openxmlformats.org/drawingml/2006/main" noChangeAspect="1"/>
+            </wp:cNvGraphicFramePr>
+            <a:graphic xmlns:a="http://schemas.openxmlformats.org/drawingml/2006/main">
+              <a:graphicData uri="http://schemas.openxmlformats.org/drawingml/2006/picture">
+                <pic:pic xmlns:pic="http://schemas.openxmlformats.org/drawingml/2006/picture">
+                  <pic:nvPicPr>
+                    <pic:cNvPr id="1" name=""/>
+                    <pic:cNvPicPr/>
+                  </pic:nvPicPr>
+                  <pic:blipFill>
+                    <a:blip r:embed="rId14"/>
+                    <a:stretch>
+                      <a:fillRect/>
+                    </a:stretch>
+                  </pic:blipFill>
+                  <pic:spPr>
+                    <a:xfrm>
+                      <a:off x="0" y="0"/>
+                      <a:ext cx="5458587" cy="257211"/>
+                    </a:xfrm>
+                    <a:prstGeom prst="rect">
+                      <a:avLst/>
+                    </a:prstGeom>
+                  </pic:spPr>
+                </pic:pic>
+              </a:graphicData>
+            </a:graphic>
+          </wp:inline>
+        </w:drawing>
+      </w:r>
+    </w:p>
+    <w:p>
+      <w:pPr>
+        <w:rPr>
+          <w:lang w:val="en-US"/>
+        </w:rPr>
+      </w:pPr>
+      <w:r>
+        <w:rPr>
+          <w:lang w:val="en-US"/>
+        </w:rPr>
+        <w:t xml:space="preserve">Regarding the different requests, those are analyzed in a switch case which is done on the second value of the </w:t>
+      </w:r>
+      <w:proofErr w:type="spellStart"/>
+      <w:r>
+        <w:rPr>
+          <w:lang w:val="en-US"/>
+        </w:rPr>
+        <w:t>rx_buf</w:t>
+      </w:r>
+      <w:proofErr w:type="spellEnd"/>
+      <w:r>
+        <w:rPr>
+          <w:lang w:val="en-US"/>
+        </w:rPr>
+        <w:t xml:space="preserve"> table. The possible values are : 0x04, 0x03, 0x06 which in the code</w:t>
+      </w:r>
+      <w:r>
+        <w:rPr>
+          <w:lang w:val="en-US"/>
+        </w:rPr>
+        <w:t xml:space="preserve"> </w:t>
+      </w:r>
+      <w:r>
+        <w:rPr>
+          <w:lang w:val="en-US"/>
+        </w:rPr>
+        <w:t xml:space="preserve">are defined as READ_INPUT_REGISTERS, READ_HOLDING_REGITERS, WRITE_SINGLE_REGISTER. For each case we had to use an if…else if…else </w:t>
+      </w:r>
+      <w:r>
+        <w:rPr>
+          <w:lang w:val="en-US"/>
+        </w:rPr>
+        <w:t xml:space="preserve">in order to handle errors. We will go briefly through </w:t>
+      </w:r>
+      <w:r>
+        <w:rPr>
+          <w:lang w:val="en-US"/>
+        </w:rPr>
+        <w:t xml:space="preserve">the </w:t>
+      </w:r>
+      <w:proofErr w:type="spellStart"/>
+      <w:r>
+        <w:rPr>
+          <w:lang w:val="en-US"/>
+        </w:rPr>
+        <w:t>the</w:t>
+      </w:r>
+      <w:proofErr w:type="spellEnd"/>
+      <w:r>
+        <w:rPr>
+          <w:lang w:val="en-US"/>
+        </w:rPr>
+        <w:t xml:space="preserve"> first </w:t>
+      </w:r>
+      <w:r>
+        <w:rPr>
+          <w:lang w:val="en-US"/>
+        </w:rPr>
+        <w:t>case</w:t>
+      </w:r>
+      <w:r>
+        <w:rPr>
+          <w:lang w:val="en-US"/>
+        </w:rPr>
+        <w:t>. We used A similar approach for the other cases.</w:t>
+      </w:r>
+    </w:p>
+    <w:p>
+      <w:pPr>
         <w:rPr>
           <w:b/>
           <w:bCs/>
@@ -4367,13 +4576,682 @@
           <w:bCs/>
           <w:lang w:val="en-US"/>
         </w:rPr>
-        <w:t xml:space="preserve">Expected response : 83 - 03 - ILLEGAL Data Value  </w:t>
+        <w:t>READ_INPUT_REGISTERS</w:t>
+      </w:r>
+    </w:p>
+    <w:p>
+      <w:pPr>
+        <w:rPr>
+          <w:lang w:val="en-US"/>
+        </w:rPr>
+      </w:pPr>
+      <w:r>
+        <w:rPr>
+          <w:lang w:val="en-US"/>
+        </w:rPr>
+        <w:t xml:space="preserve">To this point we ensured by reading the </w:t>
+      </w:r>
+      <w:proofErr w:type="spellStart"/>
+      <w:r>
+        <w:rPr>
+          <w:lang w:val="en-US"/>
+        </w:rPr>
+        <w:t>rx</w:t>
+      </w:r>
+      <w:proofErr w:type="spellEnd"/>
+      <w:r>
+        <w:rPr>
+          <w:lang w:val="en-US"/>
+        </w:rPr>
+        <w:t xml:space="preserve"> buffer that the request was for that client, that the </w:t>
+      </w:r>
+      <w:proofErr w:type="spellStart"/>
+      <w:r>
+        <w:rPr>
+          <w:lang w:val="en-US"/>
+        </w:rPr>
+        <w:t>modbus</w:t>
+      </w:r>
+      <w:proofErr w:type="spellEnd"/>
+      <w:r>
+        <w:rPr>
+          <w:lang w:val="en-US"/>
+        </w:rPr>
+        <w:t xml:space="preserve"> frame was not corrupted (CRC) and the request was to read one or more registers. The next two bytes (</w:t>
+      </w:r>
+      <w:proofErr w:type="spellStart"/>
+      <w:r>
+        <w:rPr>
+          <w:lang w:val="en-US"/>
+        </w:rPr>
+        <w:t>rx_buf</w:t>
+      </w:r>
+      <w:proofErr w:type="spellEnd"/>
+      <w:r>
+        <w:rPr>
+          <w:lang w:val="en-US"/>
+        </w:rPr>
+        <w:t xml:space="preserve">[2] and [3]) contain the starting address and are then stored in a variable. And finally the bytes 4 and 5 contain the number of registers to read (1 or 2).    </w:t>
+      </w:r>
+      <w:r>
+        <w:rPr>
+          <w:lang w:val="en-US"/>
+        </w:rPr>
+        <w:t xml:space="preserve"> </w:t>
+      </w:r>
+    </w:p>
+    <w:p>
+      <w:pPr>
+        <w:rPr>
+          <w:lang w:val="en-US"/>
+        </w:rPr>
+      </w:pPr>
+      <w:r>
+        <w:rPr>
+          <w:lang w:val="en-US"/>
+        </w:rPr>
+        <w:t xml:space="preserve"> </w:t>
+      </w:r>
+      <w:r>
+        <w:rPr>
+          <w:lang w:val="en-US"/>
+        </w:rPr>
+        <w:t xml:space="preserve">We then fill the </w:t>
+      </w:r>
+      <w:proofErr w:type="spellStart"/>
+      <w:r>
+        <w:rPr>
+          <w:lang w:val="en-US"/>
+        </w:rPr>
+        <w:t>tx_buf</w:t>
+      </w:r>
+      <w:proofErr w:type="spellEnd"/>
+      <w:r>
+        <w:rPr>
+          <w:lang w:val="en-US"/>
+        </w:rPr>
+        <w:t xml:space="preserve"> with the right values which in the by byte order are : </w:t>
+      </w:r>
+      <w:proofErr w:type="spellStart"/>
+      <w:r>
+        <w:rPr>
+          <w:lang w:val="en-US"/>
+        </w:rPr>
+        <w:t>ModbusAdress</w:t>
+      </w:r>
+      <w:proofErr w:type="spellEnd"/>
+      <w:r>
+        <w:rPr>
+          <w:lang w:val="en-US"/>
+        </w:rPr>
+        <w:t xml:space="preserve">, function value (0x04), 2*N (N=number of registers to read), 1 or 2 values from the </w:t>
+      </w:r>
+      <w:proofErr w:type="spellStart"/>
+      <w:r>
+        <w:rPr>
+          <w:lang w:val="en-US"/>
+        </w:rPr>
+        <w:t>input_registers</w:t>
+      </w:r>
+      <w:proofErr w:type="spellEnd"/>
+      <w:r>
+        <w:rPr>
+          <w:lang w:val="en-US"/>
+        </w:rPr>
+        <w:t xml:space="preserve"> (voltage, current or voltage and current) each stored in two bytes. Finally, we update the length of the </w:t>
+      </w:r>
+      <w:proofErr w:type="spellStart"/>
+      <w:r>
+        <w:rPr>
+          <w:lang w:val="en-US"/>
+        </w:rPr>
+        <w:t>tx_buf</w:t>
+      </w:r>
+      <w:proofErr w:type="spellEnd"/>
+      <w:r>
+        <w:rPr>
+          <w:lang w:val="en-US"/>
+        </w:rPr>
+        <w:t xml:space="preserve"> depending on the number of registers that was assigned to the </w:t>
+      </w:r>
+      <w:proofErr w:type="spellStart"/>
+      <w:r>
+        <w:rPr>
+          <w:lang w:val="en-US"/>
+        </w:rPr>
+        <w:t>tx_buf</w:t>
+      </w:r>
+      <w:proofErr w:type="spellEnd"/>
+      <w:r>
+        <w:rPr>
+          <w:lang w:val="en-US"/>
+        </w:rPr>
+        <w:t xml:space="preserve"> and execute the </w:t>
+      </w:r>
+      <w:proofErr w:type="spellStart"/>
+      <w:r>
+        <w:rPr>
+          <w:lang w:val="en-US"/>
+        </w:rPr>
+        <w:t>modbus_send</w:t>
+      </w:r>
+      <w:proofErr w:type="spellEnd"/>
+      <w:r>
+        <w:rPr>
+          <w:lang w:val="en-US"/>
+        </w:rPr>
+        <w:t>() function</w:t>
+      </w:r>
+      <w:r>
+        <w:rPr>
+          <w:lang w:val="en-US"/>
+        </w:rPr>
+        <w:t xml:space="preserve"> as can be seen in the figure XX below.</w:t>
+      </w:r>
+    </w:p>
+    <w:p>
+      <w:pPr>
+        <w:keepNext/>
+      </w:pPr>
+      <w:r>
+        <w:rPr>
+          <w:lang w:val="en-US"/>
+        </w:rPr>
+        <w:drawing>
+          <wp:inline distT="0" distB="0" distL="0" distR="0" wp14:anchorId="6101D186" wp14:editId="5A86B7C3">
+            <wp:extent cx="5760720" cy="2494280"/>
+            <wp:effectExtent l="0" t="0" r="0" b="1270"/>
+            <wp:docPr id="1" name="Image 1" descr="Une image contenant texte&#10;&#10;Description générée automatiquement"/>
+            <wp:cNvGraphicFramePr>
+              <a:graphicFrameLocks xmlns:a="http://schemas.openxmlformats.org/drawingml/2006/main" noChangeAspect="1"/>
+            </wp:cNvGraphicFramePr>
+            <a:graphic xmlns:a="http://schemas.openxmlformats.org/drawingml/2006/main">
+              <a:graphicData uri="http://schemas.openxmlformats.org/drawingml/2006/picture">
+                <pic:pic xmlns:pic="http://schemas.openxmlformats.org/drawingml/2006/picture">
+                  <pic:nvPicPr>
+                    <pic:cNvPr id="1" name="Image 1" descr="Une image contenant texte&#10;&#10;Description générée automatiquement"/>
+                    <pic:cNvPicPr/>
+                  </pic:nvPicPr>
+                  <pic:blipFill>
+                    <a:blip r:embed="rId15"/>
+                    <a:stretch>
+                      <a:fillRect/>
+                    </a:stretch>
+                  </pic:blipFill>
+                  <pic:spPr>
+                    <a:xfrm>
+                      <a:off x="0" y="0"/>
+                      <a:ext cx="5760720" cy="2494280"/>
+                    </a:xfrm>
+                    <a:prstGeom prst="rect">
+                      <a:avLst/>
+                    </a:prstGeom>
+                  </pic:spPr>
+                </pic:pic>
+              </a:graphicData>
+            </a:graphic>
+          </wp:inline>
+        </w:drawing>
+      </w:r>
+    </w:p>
+    <w:p>
+      <w:pPr>
+        <w:pStyle w:val="Lgende"/>
+        <w:rPr>
+          <w:lang w:val="en-US"/>
+        </w:rPr>
+      </w:pPr>
+      <w:r>
+        <w:rPr>
+          <w:lang w:val="en-US"/>
+        </w:rPr>
+        <w:t xml:space="preserve">Figure </w:t>
+      </w:r>
+      <w:r>
+        <w:fldChar w:fldCharType="begin"/>
+      </w:r>
+      <w:r>
+        <w:rPr>
+          <w:lang w:val="en-US"/>
+        </w:rPr>
+        <w:instrText xml:space="preserve"> SEQ Figure \* ARABIC </w:instrText>
+      </w:r>
+      <w:r>
+        <w:fldChar w:fldCharType="separate"/>
+      </w:r>
+      <w:r>
+        <w:rPr>
+          <w:noProof/>
+          <w:lang w:val="en-US"/>
+        </w:rPr>
+        <w:t>5</w:t>
+      </w:r>
+      <w:r>
+        <w:fldChar w:fldCharType="end"/>
+      </w:r>
+      <w:r>
+        <w:rPr>
+          <w:lang w:val="en-US"/>
+        </w:rPr>
+        <w:t xml:space="preserve"> - code extract of </w:t>
+      </w:r>
+      <w:proofErr w:type="spellStart"/>
+      <w:r>
+        <w:rPr>
+          <w:lang w:val="en-US"/>
+        </w:rPr>
+        <w:t>tx_buf</w:t>
+      </w:r>
+      <w:proofErr w:type="spellEnd"/>
+      <w:r>
+        <w:rPr>
+          <w:lang w:val="en-US"/>
+        </w:rPr>
+        <w:t xml:space="preserve"> </w:t>
+      </w:r>
+      <w:r>
+        <w:rPr>
+          <w:lang w:val="en-US"/>
+        </w:rPr>
+        <w:t>building</w:t>
+      </w:r>
+    </w:p>
+    <w:p>
+      <w:pPr>
+        <w:rPr>
+          <w:lang w:val="en-US"/>
+        </w:rPr>
+      </w:pPr>
+    </w:p>
+    <w:p>
+      <w:pPr>
+        <w:rPr>
+          <w:lang w:val="en-US"/>
+        </w:rPr>
+      </w:pPr>
+      <w:r>
+        <w:rPr>
+          <w:lang w:val="en-US"/>
+        </w:rPr>
+        <w:t xml:space="preserve">The </w:t>
+      </w:r>
+      <w:proofErr w:type="spellStart"/>
+      <w:r>
+        <w:rPr>
+          <w:lang w:val="en-US"/>
+        </w:rPr>
+        <w:t>modbus_send</w:t>
+      </w:r>
+      <w:proofErr w:type="spellEnd"/>
+      <w:r>
+        <w:rPr>
+          <w:lang w:val="en-US"/>
+        </w:rPr>
+        <w:t xml:space="preserve">() function takes one argument which is the length of the </w:t>
+      </w:r>
+      <w:proofErr w:type="spellStart"/>
+      <w:r>
+        <w:rPr>
+          <w:lang w:val="en-US"/>
+        </w:rPr>
+        <w:t>tx_buf</w:t>
+      </w:r>
+      <w:proofErr w:type="spellEnd"/>
+      <w:r>
+        <w:rPr>
+          <w:lang w:val="en-US"/>
+        </w:rPr>
+        <w:t xml:space="preserve"> table. In this function, we compute the CRC for the transmit frame and add it to the </w:t>
+      </w:r>
+      <w:proofErr w:type="spellStart"/>
+      <w:r>
+        <w:rPr>
+          <w:lang w:val="en-US"/>
+        </w:rPr>
+        <w:t>tx_buf</w:t>
+      </w:r>
+      <w:proofErr w:type="spellEnd"/>
+      <w:r>
+        <w:rPr>
+          <w:lang w:val="en-US"/>
+        </w:rPr>
+        <w:t xml:space="preserve"> table. We also update the length of that table. Finally, we loop over each byte in the </w:t>
+      </w:r>
+      <w:proofErr w:type="spellStart"/>
+      <w:r>
+        <w:rPr>
+          <w:lang w:val="en-US"/>
+        </w:rPr>
+        <w:t>tx_buf</w:t>
+      </w:r>
+      <w:proofErr w:type="spellEnd"/>
+      <w:r>
+        <w:rPr>
+          <w:lang w:val="en-US"/>
+        </w:rPr>
+        <w:t xml:space="preserve"> and send it to the </w:t>
+      </w:r>
+      <w:proofErr w:type="spellStart"/>
+      <w:r>
+        <w:rPr>
+          <w:lang w:val="en-US"/>
+        </w:rPr>
+        <w:t>uart</w:t>
+      </w:r>
+      <w:proofErr w:type="spellEnd"/>
+      <w:r>
+        <w:rPr>
+          <w:lang w:val="en-US"/>
+        </w:rPr>
+        <w:t xml:space="preserve"> using the method </w:t>
+      </w:r>
+      <w:r>
+        <w:rPr>
+          <w:lang w:val="en-US"/>
+        </w:rPr>
+        <w:t>EUSART1_Write</w:t>
+      </w:r>
+      <w:r>
+        <w:rPr>
+          <w:lang w:val="en-US"/>
+        </w:rPr>
+        <w:t>()</w:t>
+      </w:r>
+      <w:r>
+        <w:rPr>
+          <w:lang w:val="en-US"/>
+        </w:rPr>
+        <w:t xml:space="preserve">. </w:t>
+      </w:r>
+    </w:p>
+    <w:p>
+      <w:pPr>
+        <w:rPr>
+          <w:lang w:val="en-US"/>
+        </w:rPr>
+      </w:pPr>
+      <w:r>
+        <w:rPr>
+          <w:lang w:val="en-US"/>
+        </w:rPr>
+        <w:t>At this point, we have managed to read a request from the server and send it back to the server.</w:t>
+      </w:r>
+      <w:r>
+        <w:rPr>
+          <w:lang w:val="en-US"/>
+        </w:rPr>
+        <w:t xml:space="preserve"> The rest of the project remained in testing the </w:t>
+      </w:r>
+      <w:proofErr w:type="spellStart"/>
+      <w:r>
+        <w:rPr>
+          <w:lang w:val="en-US"/>
+        </w:rPr>
+        <w:t>modbus</w:t>
+      </w:r>
+      <w:proofErr w:type="spellEnd"/>
+      <w:r>
+        <w:rPr>
+          <w:lang w:val="en-US"/>
+        </w:rPr>
+        <w:t xml:space="preserve"> frames using the </w:t>
+      </w:r>
+      <w:proofErr w:type="spellStart"/>
+      <w:r>
+        <w:rPr>
+          <w:lang w:val="en-US"/>
+        </w:rPr>
+        <w:t>modbus_analyzer</w:t>
+      </w:r>
+      <w:proofErr w:type="spellEnd"/>
+      <w:r>
+        <w:rPr>
+          <w:lang w:val="en-US"/>
+        </w:rPr>
+        <w:t xml:space="preserve"> as well as</w:t>
+      </w:r>
+      <w:r>
+        <w:rPr>
+          <w:lang w:val="en-US"/>
+        </w:rPr>
+        <w:t xml:space="preserve"> using</w:t>
+      </w:r>
+      <w:r>
+        <w:rPr>
+          <w:lang w:val="en-US"/>
+        </w:rPr>
+        <w:t xml:space="preserve"> </w:t>
+      </w:r>
+      <w:r>
+        <w:rPr>
+          <w:lang w:val="en-US"/>
+        </w:rPr>
+        <w:t xml:space="preserve">the solar_controller.jar which sends read requests constantly to get the last values of current and voltage and sends back write requests to update the PWM holding registers in order to find the MPP. </w:t>
+      </w:r>
+      <w:r>
+        <w:rPr>
+          <w:lang w:val="en-US"/>
+        </w:rPr>
+        <w:t xml:space="preserve">     </w:t>
+      </w:r>
+    </w:p>
+    <w:p>
+      <w:pPr>
+        <w:pStyle w:val="Titre3"/>
+        <w:numPr>
+          <w:ilvl w:val="0"/>
+          <w:numId w:val="0"/>
+        </w:numPr>
+        <w:ind w:left="720"/>
+        <w:rPr>
+          <w:lang w:val="en-US"/>
+        </w:rPr>
+      </w:pPr>
+      <w:bookmarkStart w:id="6" w:name="_Toc129726265"/>
+    </w:p>
+    <w:p>
+      <w:pPr>
+        <w:pStyle w:val="Titre3"/>
+        <w:rPr>
+          <w:lang w:val="en-US"/>
+        </w:rPr>
+      </w:pPr>
+      <w:r>
+        <w:rPr>
+          <w:lang w:val="en-US"/>
+        </w:rPr>
+        <w:t>Modbus Errors Handling</w:t>
+      </w:r>
+      <w:bookmarkEnd w:id="6"/>
+    </w:p>
+    <w:p>
+      <w:pPr>
+        <w:rPr>
+          <w:lang w:val="en-US"/>
+        </w:rPr>
+      </w:pPr>
+      <w:r>
+        <w:rPr>
+          <w:lang w:val="en-US"/>
+        </w:rPr>
+        <w:t xml:space="preserve">In order to deal with wrong requests from the server we have upgraded our code so that the server could “understand” why a request would not work and get an error code that could be interpreted. We implemented three error codes: </w:t>
       </w:r>
     </w:p>
     <w:p>
       <w:pPr>
         <w:pStyle w:val="Paragraphedeliste"/>
-        <w:ind w:left="1440"/>
+        <w:numPr>
+          <w:ilvl w:val="0"/>
+          <w:numId w:val="42"/>
+        </w:numPr>
+        <w:rPr>
+          <w:lang w:val="en-US"/>
+        </w:rPr>
+      </w:pPr>
+      <w:r>
+        <w:rPr>
+          <w:lang w:val="en-US"/>
+        </w:rPr>
+        <w:t>ILLEGAL DATA VALUE – 03</w:t>
+      </w:r>
+    </w:p>
+    <w:p>
+      <w:pPr>
+        <w:pStyle w:val="Paragraphedeliste"/>
+        <w:numPr>
+          <w:ilvl w:val="0"/>
+          <w:numId w:val="42"/>
+        </w:numPr>
+        <w:rPr>
+          <w:lang w:val="en-US"/>
+        </w:rPr>
+      </w:pPr>
+      <w:r>
+        <w:rPr>
+          <w:lang w:val="en-US"/>
+        </w:rPr>
+        <w:t>ILLEGAL DATA ADDRESS – 02</w:t>
+      </w:r>
+    </w:p>
+    <w:p>
+      <w:pPr>
+        <w:pStyle w:val="Paragraphedeliste"/>
+        <w:numPr>
+          <w:ilvl w:val="0"/>
+          <w:numId w:val="42"/>
+        </w:numPr>
+        <w:rPr>
+          <w:lang w:val="en-US"/>
+        </w:rPr>
+      </w:pPr>
+      <w:r>
+        <w:rPr>
+          <w:lang w:val="en-US"/>
+        </w:rPr>
+        <w:t>ILLEGAL FUNCTION – 04</w:t>
+      </w:r>
+    </w:p>
+    <w:p>
+      <w:pPr>
+        <w:rPr>
+          <w:lang w:val="en-US"/>
+        </w:rPr>
+      </w:pPr>
+      <w:r>
+        <w:rPr>
+          <w:lang w:val="en-US"/>
+        </w:rPr>
+        <w:t>The illegal data value error code was raised when the number of registers requested was incorrect. In the case of a read input register, that condition was a bit more complicated to find as there is one or two registers that could be read but depending on the starting address, probably only one register could be read. We then used the line of code below to address that problem :</w:t>
+      </w:r>
+    </w:p>
+    <w:p>
+      <w:pPr>
+        <w:rPr>
+          <w:lang w:val="en-US"/>
+        </w:rPr>
+      </w:pPr>
+      <w:r>
+        <w:rPr>
+          <w:lang w:val="en-US"/>
+        </w:rPr>
+        <w:drawing>
+          <wp:inline distT="0" distB="0" distL="0" distR="0" wp14:anchorId="64BDA913" wp14:editId="5B0C315E">
+            <wp:extent cx="5515745" cy="304843"/>
+            <wp:effectExtent l="0" t="0" r="0" b="0"/>
+            <wp:docPr id="7" name="Image 7"/>
+            <wp:cNvGraphicFramePr>
+              <a:graphicFrameLocks xmlns:a="http://schemas.openxmlformats.org/drawingml/2006/main" noChangeAspect="1"/>
+            </wp:cNvGraphicFramePr>
+            <a:graphic xmlns:a="http://schemas.openxmlformats.org/drawingml/2006/main">
+              <a:graphicData uri="http://schemas.openxmlformats.org/drawingml/2006/picture">
+                <pic:pic xmlns:pic="http://schemas.openxmlformats.org/drawingml/2006/picture">
+                  <pic:nvPicPr>
+                    <pic:cNvPr id="1" name=""/>
+                    <pic:cNvPicPr/>
+                  </pic:nvPicPr>
+                  <pic:blipFill>
+                    <a:blip r:embed="rId16"/>
+                    <a:stretch>
+                      <a:fillRect/>
+                    </a:stretch>
+                  </pic:blipFill>
+                  <pic:spPr>
+                    <a:xfrm>
+                      <a:off x="0" y="0"/>
+                      <a:ext cx="5515745" cy="304843"/>
+                    </a:xfrm>
+                    <a:prstGeom prst="rect">
+                      <a:avLst/>
+                    </a:prstGeom>
+                  </pic:spPr>
+                </pic:pic>
+              </a:graphicData>
+            </a:graphic>
+          </wp:inline>
+        </w:drawing>
+      </w:r>
+    </w:p>
+    <w:p>
+      <w:pPr>
+        <w:rPr>
+          <w:lang w:val="en-US"/>
+        </w:rPr>
+      </w:pPr>
+      <w:r>
+        <w:rPr>
+          <w:lang w:val="en-US"/>
+        </w:rPr>
+        <w:t xml:space="preserve">The illegal data address error code is raised only when the address requested is out of range. For instance, requesting to write on address 1 of </w:t>
+      </w:r>
+      <w:r>
+        <w:rPr>
+          <w:lang w:val="en-US"/>
+        </w:rPr>
+        <w:t xml:space="preserve">the holding registers is inconsistent as there is only one address in that register that can be written and its value is 0. </w:t>
+      </w:r>
+    </w:p>
+    <w:p>
+      <w:pPr>
+        <w:rPr>
+          <w:lang w:val="en-US"/>
+        </w:rPr>
+      </w:pPr>
+      <w:r>
+        <w:rPr>
+          <w:lang w:val="en-US"/>
+        </w:rPr>
+        <w:t xml:space="preserve">For the illegal function error code, this was simply put in the default case of our switch case, as this would mean the function code was not recognized.  </w:t>
+      </w:r>
+    </w:p>
+    <w:p>
+      <w:pPr>
+        <w:rPr>
+          <w:lang w:val="en-US"/>
+        </w:rPr>
+      </w:pPr>
+      <w:r>
+        <w:rPr>
+          <w:lang w:val="en-US"/>
+        </w:rPr>
+        <w:t xml:space="preserve">The routine below was then elaborated to test each of our cases and using the </w:t>
+      </w:r>
+      <w:proofErr w:type="spellStart"/>
+      <w:r>
+        <w:rPr>
+          <w:lang w:val="en-US"/>
+        </w:rPr>
+        <w:t>modbus_analyzer</w:t>
+      </w:r>
+      <w:proofErr w:type="spellEnd"/>
+      <w:r>
+        <w:rPr>
+          <w:lang w:val="en-US"/>
+        </w:rPr>
+        <w:t xml:space="preserve"> we could confirm that our code was running as expected. In the figure XX, we can see that each frame was provided with a corresponding error code. The error displayed in that figure is related to the last test which is the ILLEGAL FUNCTION error code.</w:t>
+      </w:r>
+    </w:p>
+    <w:p>
+      <w:pPr>
         <w:rPr>
           <w:lang w:val="en-US"/>
         </w:rPr>
@@ -4384,7 +5262,7 @@
         <w:pStyle w:val="Paragraphedeliste"/>
         <w:numPr>
           <w:ilvl w:val="1"/>
-          <w:numId w:val="38"/>
+          <w:numId w:val="41"/>
         </w:numPr>
         <w:rPr>
           <w:lang w:val="en-US"/>
@@ -4394,43 +5272,13 @@
         <w:rPr>
           <w:lang w:val="en-US"/>
         </w:rPr>
-        <w:t xml:space="preserve">Modbus frame </w:t>
-      </w:r>
-      <w:r>
-        <w:rPr>
-          <w:lang w:val="en-US"/>
-        </w:rPr>
-        <w:t>to r</w:t>
-      </w:r>
-      <w:r>
-        <w:rPr>
-          <w:lang w:val="en-US"/>
-        </w:rPr>
-        <w:t>ead holding register</w:t>
-      </w:r>
-      <w:r>
-        <w:rPr>
-          <w:lang w:val="en-US"/>
-        </w:rPr>
-        <w:t xml:space="preserve"> with a</w:t>
-      </w:r>
-      <w:r>
-        <w:rPr>
-          <w:lang w:val="en-US"/>
-        </w:rPr>
-        <w:t xml:space="preserve"> wrong address</w:t>
-      </w:r>
-      <w:r>
-        <w:rPr>
-          <w:lang w:val="en-US"/>
-        </w:rPr>
-        <w:t>:</w:t>
-      </w:r>
-      <w:r>
-        <w:rPr>
-          <w:lang w:val="en-US"/>
-        </w:rPr>
-        <w:t xml:space="preserve"> </w:t>
+        <w:t xml:space="preserve">Modbus frame to read </w:t>
+      </w:r>
+      <w:r>
+        <w:rPr>
+          <w:lang w:val="en-US"/>
+        </w:rPr>
+        <w:t>input register with a wrong number of registers  :</w:t>
       </w:r>
     </w:p>
     <w:p>
@@ -4445,7 +5293,7 @@
         <w:rPr>
           <w:lang w:val="en-US"/>
         </w:rPr>
-        <w:t xml:space="preserve">80 03 00 01 00 01 </w:t>
+        <w:t xml:space="preserve">80 04 00 01 00 02 </w:t>
       </w:r>
     </w:p>
     <w:p>
@@ -4460,33 +5308,43 @@
         <w:rPr>
           <w:lang w:val="en-US"/>
         </w:rPr>
-        <w:t xml:space="preserve">We want to read </w:t>
-      </w:r>
-      <w:r>
-        <w:rPr>
-          <w:lang w:val="en-US"/>
-        </w:rPr>
-        <w:t>1 register starting at address 1</w:t>
-      </w:r>
-      <w:r>
-        <w:rPr>
-          <w:lang w:val="en-US"/>
-        </w:rPr>
-        <w:t xml:space="preserve"> which is out </w:t>
-      </w:r>
-      <w:proofErr w:type="spellStart"/>
-      <w:r>
-        <w:rPr>
-          <w:lang w:val="en-US"/>
-        </w:rPr>
-        <w:t>oft he</w:t>
-      </w:r>
-      <w:proofErr w:type="spellEnd"/>
-      <w:r>
-        <w:rPr>
-          <w:lang w:val="en-US"/>
-        </w:rPr>
-        <w:t xml:space="preserve"> accessible address range.</w:t>
+        <w:t>We try to read 2 registers starting at address 1</w:t>
+      </w:r>
+      <w:r>
+        <w:rPr>
+          <w:lang w:val="en-US"/>
+        </w:rPr>
+        <w:t>.</w:t>
+      </w:r>
+      <w:r>
+        <w:rPr>
+          <w:lang w:val="en-US"/>
+        </w:rPr>
+        <w:t xml:space="preserve"> </w:t>
+      </w:r>
+      <w:r>
+        <w:rPr>
+          <w:lang w:val="en-US"/>
+        </w:rPr>
+        <w:t xml:space="preserve">As </w:t>
+      </w:r>
+      <w:r>
+        <w:rPr>
+          <w:lang w:val="en-US"/>
+        </w:rPr>
+        <w:t>we start at ad</w:t>
+      </w:r>
+      <w:r>
+        <w:rPr>
+          <w:lang w:val="en-US"/>
+        </w:rPr>
+        <w:t>d</w:t>
+      </w:r>
+      <w:r>
+        <w:rPr>
+          <w:lang w:val="en-US"/>
+        </w:rPr>
+        <w:t>ress 1, we can only read 1 register.</w:t>
       </w:r>
     </w:p>
     <w:p>
@@ -4505,7 +5363,7 @@
           <w:bCs/>
           <w:lang w:val="en-US"/>
         </w:rPr>
-        <w:t>Expected response : 83 - 02 - ILLEGAL DATA Address</w:t>
+        <w:t xml:space="preserve">Expected response code : 84 – 03 – ILLEGAL DATA Value </w:t>
       </w:r>
     </w:p>
     <w:p>
@@ -4522,7 +5380,7 @@
         <w:pStyle w:val="Paragraphedeliste"/>
         <w:numPr>
           <w:ilvl w:val="1"/>
-          <w:numId w:val="38"/>
+          <w:numId w:val="41"/>
         </w:numPr>
         <w:rPr>
           <w:lang w:val="en-US"/>
@@ -4532,37 +5390,25 @@
         <w:rPr>
           <w:lang w:val="en-US"/>
         </w:rPr>
-        <w:t>Modbus frame to w</w:t>
-      </w:r>
-      <w:r>
-        <w:rPr>
-          <w:lang w:val="en-US"/>
-        </w:rPr>
-        <w:t xml:space="preserve">rite </w:t>
-      </w:r>
-      <w:r>
-        <w:rPr>
-          <w:lang w:val="en-US"/>
-        </w:rPr>
-        <w:t xml:space="preserve">in the </w:t>
-      </w:r>
-      <w:r>
-        <w:rPr>
-          <w:lang w:val="en-US"/>
-        </w:rPr>
-        <w:t>holding register</w:t>
-      </w:r>
-      <w:r>
-        <w:rPr>
-          <w:lang w:val="en-US"/>
-        </w:rPr>
-        <w:t xml:space="preserve"> using a </w:t>
-      </w:r>
-      <w:r>
-        <w:rPr>
-          <w:lang w:val="en-US"/>
-        </w:rPr>
-        <w:t xml:space="preserve">wrong address </w:t>
+        <w:t>Modbus frame to r</w:t>
+      </w:r>
+      <w:r>
+        <w:rPr>
+          <w:lang w:val="en-US"/>
+        </w:rPr>
+        <w:t xml:space="preserve">ead </w:t>
+      </w:r>
+      <w:r>
+        <w:rPr>
+          <w:lang w:val="en-US"/>
+        </w:rPr>
+        <w:t xml:space="preserve">an </w:t>
+      </w:r>
+      <w:r>
+        <w:rPr>
+          <w:lang w:val="en-US"/>
+        </w:rPr>
+        <w:t>input register with a wrong address:</w:t>
       </w:r>
     </w:p>
     <w:p>
@@ -4577,13 +5423,7 @@
         <w:rPr>
           <w:lang w:val="en-US"/>
         </w:rPr>
-        <w:t>8</w:t>
-      </w:r>
-      <w:r>
-        <w:rPr>
-          <w:lang w:val="en-US"/>
-        </w:rPr>
-        <w:t xml:space="preserve">0 06 00 01 12 34 </w:t>
+        <w:t xml:space="preserve">80 04 00 02 00 01 </w:t>
       </w:r>
     </w:p>
     <w:p>
@@ -4598,19 +5438,8 @@
         <w:rPr>
           <w:lang w:val="en-US"/>
         </w:rPr>
-        <w:t xml:space="preserve">We want to write the </w:t>
-      </w:r>
-      <w:r>
-        <w:rPr>
-          <w:lang w:val="en-US"/>
-        </w:rPr>
-        <w:t>value 0x1234 to address 1</w:t>
-      </w:r>
-      <w:r>
-        <w:rPr>
-          <w:lang w:val="en-US"/>
-        </w:rPr>
-        <w:t xml:space="preserve"> which is out of range</w:t>
+        <w:lastRenderedPageBreak/>
+        <w:t>We try to read 1 register starting at address 2 although the last readable address is 1.</w:t>
       </w:r>
     </w:p>
     <w:p>
@@ -4629,7 +5458,7 @@
           <w:bCs/>
           <w:lang w:val="en-US"/>
         </w:rPr>
-        <w:t>Expected response : 86 - 02 - ILLEGAL DATA Address</w:t>
+        <w:t>Expected response code : 84 - 02 - ILLEGAL DATA Address</w:t>
       </w:r>
     </w:p>
     <w:p>
@@ -4646,7 +5475,7 @@
         <w:pStyle w:val="Paragraphedeliste"/>
         <w:numPr>
           <w:ilvl w:val="1"/>
-          <w:numId w:val="38"/>
+          <w:numId w:val="41"/>
         </w:numPr>
         <w:rPr>
           <w:lang w:val="en-US"/>
@@ -4656,7 +5485,31 @@
         <w:rPr>
           <w:lang w:val="en-US"/>
         </w:rPr>
-        <w:t xml:space="preserve">Modbus frame using a wrong function code : </w:t>
+        <w:t>Modbus frame to r</w:t>
+      </w:r>
+      <w:r>
+        <w:rPr>
+          <w:lang w:val="en-US"/>
+        </w:rPr>
+        <w:t>ead holding register</w:t>
+      </w:r>
+      <w:r>
+        <w:rPr>
+          <w:lang w:val="en-US"/>
+        </w:rPr>
+        <w:t xml:space="preserve"> with a</w:t>
+      </w:r>
+      <w:r>
+        <w:rPr>
+          <w:lang w:val="en-US"/>
+        </w:rPr>
+        <w:t xml:space="preserve"> wrong number</w:t>
+      </w:r>
+      <w:r>
+        <w:rPr>
+          <w:lang w:val="en-US"/>
+        </w:rPr>
+        <w:t xml:space="preserve"> of registers:</w:t>
       </w:r>
     </w:p>
     <w:p>
@@ -4671,7 +5524,7 @@
         <w:rPr>
           <w:lang w:val="en-US"/>
         </w:rPr>
-        <w:t xml:space="preserve">80 11 00 00 00 00 </w:t>
+        <w:t xml:space="preserve">80 03 00 00 00 02 </w:t>
       </w:r>
     </w:p>
     <w:p>
@@ -4686,13 +5539,31 @@
         <w:rPr>
           <w:lang w:val="en-US"/>
         </w:rPr>
-        <w:t>Function 0x11=17 does not exist</w:t>
-      </w:r>
-      <w:r>
-        <w:rPr>
-          <w:lang w:val="en-US"/>
-        </w:rPr>
-        <w:t xml:space="preserve">. </w:t>
+        <w:t xml:space="preserve">We try to read </w:t>
+      </w:r>
+      <w:r>
+        <w:rPr>
+          <w:lang w:val="en-US"/>
+        </w:rPr>
+        <w:t xml:space="preserve">2 registers </w:t>
+      </w:r>
+      <w:r>
+        <w:rPr>
+          <w:lang w:val="en-US"/>
+        </w:rPr>
+        <w:t xml:space="preserve">starting </w:t>
+      </w:r>
+      <w:r>
+        <w:rPr>
+          <w:lang w:val="en-US"/>
+        </w:rPr>
+        <w:t>at address 0</w:t>
+      </w:r>
+      <w:r>
+        <w:rPr>
+          <w:lang w:val="en-US"/>
+        </w:rPr>
+        <w:t xml:space="preserve"> and we can only read 1 holding register.</w:t>
       </w:r>
     </w:p>
     <w:p>
@@ -4711,33 +5582,378 @@
           <w:bCs/>
           <w:lang w:val="en-US"/>
         </w:rPr>
-        <w:t>E</w:t>
-      </w:r>
-      <w:r>
+        <w:t xml:space="preserve">Expected response : 83 - 03 - ILLEGAL Data Value  </w:t>
+      </w:r>
+    </w:p>
+    <w:p>
+      <w:pPr>
+        <w:pStyle w:val="Paragraphedeliste"/>
+        <w:ind w:left="1440"/>
+        <w:rPr>
+          <w:lang w:val="en-US"/>
+        </w:rPr>
+      </w:pPr>
+    </w:p>
+    <w:p>
+      <w:pPr>
+        <w:pStyle w:val="Paragraphedeliste"/>
+        <w:numPr>
+          <w:ilvl w:val="1"/>
+          <w:numId w:val="41"/>
+        </w:numPr>
+        <w:rPr>
+          <w:lang w:val="en-US"/>
+        </w:rPr>
+      </w:pPr>
+      <w:r>
+        <w:rPr>
+          <w:lang w:val="en-US"/>
+        </w:rPr>
+        <w:t xml:space="preserve">Modbus frame </w:t>
+      </w:r>
+      <w:r>
+        <w:rPr>
+          <w:lang w:val="en-US"/>
+        </w:rPr>
+        <w:t>to r</w:t>
+      </w:r>
+      <w:r>
+        <w:rPr>
+          <w:lang w:val="en-US"/>
+        </w:rPr>
+        <w:t>ead holding register</w:t>
+      </w:r>
+      <w:r>
+        <w:rPr>
+          <w:lang w:val="en-US"/>
+        </w:rPr>
+        <w:t xml:space="preserve"> with a</w:t>
+      </w:r>
+      <w:r>
+        <w:rPr>
+          <w:lang w:val="en-US"/>
+        </w:rPr>
+        <w:t xml:space="preserve"> wrong address</w:t>
+      </w:r>
+      <w:r>
+        <w:rPr>
+          <w:lang w:val="en-US"/>
+        </w:rPr>
+        <w:t>:</w:t>
+      </w:r>
+      <w:r>
+        <w:rPr>
+          <w:lang w:val="en-US"/>
+        </w:rPr>
+        <w:t xml:space="preserve"> </w:t>
+      </w:r>
+    </w:p>
+    <w:p>
+      <w:pPr>
+        <w:pStyle w:val="Paragraphedeliste"/>
+        <w:ind w:left="1440"/>
+        <w:rPr>
+          <w:lang w:val="en-US"/>
+        </w:rPr>
+      </w:pPr>
+      <w:r>
+        <w:rPr>
+          <w:lang w:val="en-US"/>
+        </w:rPr>
+        <w:t xml:space="preserve">80 03 00 01 00 01 </w:t>
+      </w:r>
+    </w:p>
+    <w:p>
+      <w:pPr>
+        <w:pStyle w:val="Paragraphedeliste"/>
+        <w:ind w:left="1440"/>
+        <w:rPr>
+          <w:lang w:val="en-US"/>
+        </w:rPr>
+      </w:pPr>
+      <w:r>
+        <w:rPr>
+          <w:lang w:val="en-US"/>
+        </w:rPr>
+        <w:t xml:space="preserve">We want to read </w:t>
+      </w:r>
+      <w:r>
+        <w:rPr>
+          <w:lang w:val="en-US"/>
+        </w:rPr>
+        <w:t>1 register starting at address 1</w:t>
+      </w:r>
+      <w:r>
+        <w:rPr>
+          <w:lang w:val="en-US"/>
+        </w:rPr>
+        <w:t xml:space="preserve"> which is out </w:t>
+      </w:r>
+      <w:proofErr w:type="spellStart"/>
+      <w:r>
+        <w:rPr>
+          <w:lang w:val="en-US"/>
+        </w:rPr>
+        <w:t>oft he</w:t>
+      </w:r>
+      <w:proofErr w:type="spellEnd"/>
+      <w:r>
+        <w:rPr>
+          <w:lang w:val="en-US"/>
+        </w:rPr>
+        <w:t xml:space="preserve"> accessible address range.</w:t>
+      </w:r>
+    </w:p>
+    <w:p>
+      <w:pPr>
+        <w:pStyle w:val="Paragraphedeliste"/>
+        <w:ind w:left="1440"/>
         <w:rPr>
           <w:b/>
           <w:bCs/>
           <w:lang w:val="en-US"/>
         </w:rPr>
-        <w:t xml:space="preserve">xpected response: </w:t>
-      </w:r>
+      </w:pPr>
       <w:r>
         <w:rPr>
           <w:b/>
           <w:bCs/>
           <w:lang w:val="en-US"/>
         </w:rPr>
-        <w:t>9</w:t>
-      </w:r>
-      <w:r>
+        <w:t>Expected response : 83 - 02 - ILLEGAL DATA Address</w:t>
+      </w:r>
+    </w:p>
+    <w:p>
+      <w:pPr>
+        <w:pStyle w:val="Paragraphedeliste"/>
+        <w:ind w:left="1440"/>
+        <w:rPr>
+          <w:lang w:val="en-US"/>
+        </w:rPr>
+      </w:pPr>
+    </w:p>
+    <w:p>
+      <w:pPr>
+        <w:pStyle w:val="Paragraphedeliste"/>
+        <w:numPr>
+          <w:ilvl w:val="1"/>
+          <w:numId w:val="41"/>
+        </w:numPr>
+        <w:rPr>
+          <w:lang w:val="en-US"/>
+        </w:rPr>
+      </w:pPr>
+      <w:r>
+        <w:rPr>
+          <w:lang w:val="en-US"/>
+        </w:rPr>
+        <w:t>Modbus frame to w</w:t>
+      </w:r>
+      <w:r>
+        <w:rPr>
+          <w:lang w:val="en-US"/>
+        </w:rPr>
+        <w:t xml:space="preserve">rite </w:t>
+      </w:r>
+      <w:r>
+        <w:rPr>
+          <w:lang w:val="en-US"/>
+        </w:rPr>
+        <w:t xml:space="preserve">in the </w:t>
+      </w:r>
+      <w:r>
+        <w:rPr>
+          <w:lang w:val="en-US"/>
+        </w:rPr>
+        <w:t>holding register</w:t>
+      </w:r>
+      <w:r>
+        <w:rPr>
+          <w:lang w:val="en-US"/>
+        </w:rPr>
+        <w:t xml:space="preserve"> using a </w:t>
+      </w:r>
+      <w:r>
+        <w:rPr>
+          <w:lang w:val="en-US"/>
+        </w:rPr>
+        <w:t xml:space="preserve">wrong address </w:t>
+      </w:r>
+    </w:p>
+    <w:p>
+      <w:pPr>
+        <w:pStyle w:val="Paragraphedeliste"/>
+        <w:ind w:left="1440"/>
+        <w:rPr>
+          <w:lang w:val="en-US"/>
+        </w:rPr>
+      </w:pPr>
+      <w:r>
+        <w:rPr>
+          <w:lang w:val="en-US"/>
+        </w:rPr>
+        <w:t>8</w:t>
+      </w:r>
+      <w:r>
+        <w:rPr>
+          <w:lang w:val="en-US"/>
+        </w:rPr>
+        <w:t xml:space="preserve">0 06 00 01 12 34 </w:t>
+      </w:r>
+    </w:p>
+    <w:p>
+      <w:pPr>
+        <w:pStyle w:val="Paragraphedeliste"/>
+        <w:ind w:left="1440"/>
+        <w:rPr>
+          <w:lang w:val="en-US"/>
+        </w:rPr>
+      </w:pPr>
+      <w:r>
+        <w:rPr>
+          <w:lang w:val="en-US"/>
+        </w:rPr>
+        <w:t xml:space="preserve">We want to write the </w:t>
+      </w:r>
+      <w:r>
+        <w:rPr>
+          <w:lang w:val="en-US"/>
+        </w:rPr>
+        <w:t>value 0x1234 to address 1</w:t>
+      </w:r>
+      <w:r>
+        <w:rPr>
+          <w:lang w:val="en-US"/>
+        </w:rPr>
+        <w:t xml:space="preserve"> which is out of range</w:t>
+      </w:r>
+    </w:p>
+    <w:p>
+      <w:pPr>
+        <w:pStyle w:val="Paragraphedeliste"/>
+        <w:ind w:left="1440"/>
         <w:rPr>
           <w:b/>
           <w:bCs/>
           <w:lang w:val="en-US"/>
         </w:rPr>
+      </w:pPr>
+      <w:r>
+        <w:rPr>
+          <w:b/>
+          <w:bCs/>
+          <w:lang w:val="en-US"/>
+        </w:rPr>
+        <w:t>Expected response : 86 - 02 - ILLEGAL DATA Address</w:t>
+      </w:r>
+    </w:p>
+    <w:p>
+      <w:pPr>
+        <w:pStyle w:val="Paragraphedeliste"/>
+        <w:ind w:left="1440"/>
+        <w:rPr>
+          <w:lang w:val="en-US"/>
+        </w:rPr>
+      </w:pPr>
+    </w:p>
+    <w:p>
+      <w:pPr>
+        <w:pStyle w:val="Paragraphedeliste"/>
+        <w:numPr>
+          <w:ilvl w:val="1"/>
+          <w:numId w:val="41"/>
+        </w:numPr>
+        <w:rPr>
+          <w:lang w:val="en-US"/>
+        </w:rPr>
+      </w:pPr>
+      <w:r>
+        <w:rPr>
+          <w:lang w:val="en-US"/>
+        </w:rPr>
+        <w:t xml:space="preserve">Modbus frame using a wrong function code : </w:t>
+      </w:r>
+    </w:p>
+    <w:p>
+      <w:pPr>
+        <w:pStyle w:val="Paragraphedeliste"/>
+        <w:ind w:left="1440"/>
+        <w:rPr>
+          <w:lang w:val="en-US"/>
+        </w:rPr>
+      </w:pPr>
+      <w:r>
+        <w:rPr>
+          <w:lang w:val="en-US"/>
+        </w:rPr>
+        <w:t xml:space="preserve">80 11 00 00 00 00 </w:t>
+      </w:r>
+    </w:p>
+    <w:p>
+      <w:pPr>
+        <w:pStyle w:val="Paragraphedeliste"/>
+        <w:ind w:left="1440"/>
+        <w:rPr>
+          <w:lang w:val="en-US"/>
+        </w:rPr>
+      </w:pPr>
+      <w:r>
+        <w:rPr>
+          <w:lang w:val="en-US"/>
+        </w:rPr>
+        <w:t>Function 0x11=17 does not exist</w:t>
+      </w:r>
+      <w:r>
+        <w:rPr>
+          <w:lang w:val="en-US"/>
+        </w:rPr>
+        <w:t xml:space="preserve">. </w:t>
+      </w:r>
+    </w:p>
+    <w:p>
+      <w:pPr>
+        <w:pStyle w:val="Paragraphedeliste"/>
+        <w:ind w:left="1440"/>
+        <w:rPr>
+          <w:b/>
+          <w:bCs/>
+          <w:lang w:val="en-US"/>
+        </w:rPr>
+      </w:pPr>
+      <w:r>
+        <w:rPr>
+          <w:b/>
+          <w:bCs/>
+          <w:lang w:val="en-US"/>
+        </w:rPr>
+        <w:t>E</w:t>
+      </w:r>
+      <w:r>
+        <w:rPr>
+          <w:b/>
+          <w:bCs/>
+          <w:lang w:val="en-US"/>
+        </w:rPr>
+        <w:t xml:space="preserve">xpected response: </w:t>
+      </w:r>
+      <w:r>
+        <w:rPr>
+          <w:b/>
+          <w:bCs/>
+          <w:lang w:val="en-US"/>
+        </w:rPr>
+        <w:t>9</w:t>
+      </w:r>
+      <w:r>
+        <w:rPr>
+          <w:b/>
+          <w:bCs/>
+          <w:lang w:val="en-US"/>
+        </w:rPr>
         <w:t>1 - 01 ILLEGAL FUNCTION</w:t>
       </w:r>
     </w:p>
+    <w:bookmarkStart w:id="7" w:name="_Toc129726266"/>
     <w:p>
       <w:pPr>
         <w:pStyle w:val="Titre2"/>
@@ -4750,12 +5966,12 @@
           <w:lang w:val="en-US"/>
         </w:rPr>
       </w:pPr>
-      <w:bookmarkStart w:id="7" w:name="_Toc129715524"/>
       <w:r>
         <w:rPr>
           <w:noProof/>
           <w:lang w:val="en-US"/>
         </w:rPr>
+        <w:lastRenderedPageBreak/>
         <mc:AlternateContent>
           <mc:Choice Requires="wpg">
             <w:drawing>
@@ -4792,7 +6008,7 @@
                           </pic:cNvPicPr>
                         </pic:nvPicPr>
                         <pic:blipFill rotWithShape="1">
-                          <a:blip r:embed="rId14">
+                          <a:blip r:embed="rId17">
                             <a:extLst>
                               <a:ext uri="{28A0092B-C50C-407E-A947-70E740481C1C}">
                                 <a14:useLocalDpi xmlns:a14="http://schemas.microsoft.com/office/drawing/2010/main" val="0"/>
@@ -4820,7 +6036,7 @@
                           </pic:cNvPicPr>
                         </pic:nvPicPr>
                         <pic:blipFill>
-                          <a:blip r:embed="rId15">
+                          <a:blip r:embed="rId18">
                             <a:extLst>
                               <a:ext uri="{28A0092B-C50C-407E-A947-70E740481C1C}">
                                 <a14:useLocalDpi xmlns:a14="http://schemas.microsoft.com/office/drawing/2010/main" val="0"/>
@@ -4876,10 +6092,10 @@
                   <o:lock v:ext="edit" aspectratio="t"/>
                 </v:shapetype>
                 <v:shape id="Image 12" o:spid="_x0000_s1027" type="#_x0000_t75" style="position:absolute;left:380;top:15144;width:53347;height:26766;visibility:visible;mso-wrap-style:square" o:gfxdata="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">
-                  <v:imagedata r:id="rId16" o:title="" cropleft="580f" cropright="1f"/>
+                  <v:imagedata r:id="rId19" o:title="" cropleft="580f" cropright="1f"/>
                 </v:shape>
                 <v:shape id="Image 8" o:spid="_x0000_s1028" type="#_x0000_t75" style="position:absolute;left:285;width:53537;height:15144;visibility:visible;mso-wrap-style:square" o:gfxdata="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">
-                  <v:imagedata r:id="rId17" o:title=""/>
+                  <v:imagedata r:id="rId20" o:title=""/>
                 </v:shape>
                 <w10:wrap type="topAndBottom"/>
               </v:group>
@@ -4960,7 +6176,7 @@
           <w:lang w:val="en-US"/>
         </w:rPr>
       </w:pPr>
-      <w:bookmarkStart w:id="8" w:name="_Toc129715525"/>
+      <w:bookmarkStart w:id="8" w:name="_Toc129726267"/>
       <w:r>
         <w:rPr>
           <w:lang w:val="en-US"/>
@@ -4982,7 +6198,7 @@
           <w:lang w:val="en-US"/>
         </w:rPr>
       </w:pPr>
-      <w:bookmarkStart w:id="9" w:name="_Toc129715526"/>
+      <w:bookmarkStart w:id="9" w:name="_Toc129726268"/>
       <w:r>
         <w:rPr>
           <w:lang w:val="en-US"/>
@@ -4998,7 +6214,7 @@
           <w:lang w:val="en-US"/>
         </w:rPr>
       </w:pPr>
-      <w:bookmarkStart w:id="10" w:name="_Toc129715527"/>
+      <w:bookmarkStart w:id="10" w:name="_Toc129726269"/>
       <w:r>
         <w:rPr>
           <w:lang w:val="en-US"/>
@@ -5014,11 +6230,168 @@
           <w:ilvl w:val="0"/>
           <w:numId w:val="0"/>
         </w:numPr>
-        <w:ind w:left="1002"/>
-        <w:rPr>
-          <w:lang w:val="en-US"/>
-        </w:rPr>
-      </w:pPr>
+        <w:rPr>
+          <w:lang w:val="en-US"/>
+        </w:rPr>
+      </w:pPr>
+    </w:p>
+    <w:p>
+      <w:pPr>
+        <w:rPr>
+          <w:lang w:val="en-US"/>
+        </w:rPr>
+      </w:pPr>
+      <w:r>
+        <w:rPr>
+          <w:lang w:val="en-US"/>
+        </w:rPr>
+        <w:t xml:space="preserve">This part of the project was done relatively flawlessly except probably for the beginning and the end. Indeed, it was very difficult to understand how to correctly setup the UART, the interrupt and the timer 0. Indeed, we needed some time to adjust to the use of a GUI instead of assembler to configure those elements. The fact that a lot of code was generated automatically and had to be used </w:t>
+      </w:r>
+      <w:r>
+        <w:rPr>
+          <w:lang w:val="en-US"/>
+        </w:rPr>
+        <w:t xml:space="preserve">to go </w:t>
+      </w:r>
+      <w:r>
+        <w:rPr>
+          <w:lang w:val="en-US"/>
+        </w:rPr>
+        <w:t xml:space="preserve">further in the rest of the project made the project look harder than it actually was. </w:t>
+      </w:r>
+    </w:p>
+    <w:p>
+      <w:pPr>
+        <w:rPr>
+          <w:lang w:val="en-US"/>
+        </w:rPr>
+      </w:pPr>
+      <w:r>
+        <w:rPr>
+          <w:lang w:val="en-US"/>
+        </w:rPr>
+        <w:lastRenderedPageBreak/>
+        <w:t xml:space="preserve">The part where we also struggled was during the use of the </w:t>
+      </w:r>
+      <w:proofErr w:type="spellStart"/>
+      <w:r>
+        <w:rPr>
+          <w:lang w:val="en-US"/>
+        </w:rPr>
+        <w:t>modbus_analyzer</w:t>
+      </w:r>
+      <w:proofErr w:type="spellEnd"/>
+      <w:r>
+        <w:rPr>
+          <w:lang w:val="en-US"/>
+        </w:rPr>
+        <w:t xml:space="preserve"> when testing our code. As we had to build </w:t>
+      </w:r>
+      <w:proofErr w:type="spellStart"/>
+      <w:r>
+        <w:rPr>
+          <w:lang w:val="en-US"/>
+        </w:rPr>
+        <w:t>modbus</w:t>
+      </w:r>
+      <w:proofErr w:type="spellEnd"/>
+      <w:r>
+        <w:rPr>
+          <w:lang w:val="en-US"/>
+        </w:rPr>
+        <w:t xml:space="preserve"> frames “by hand”,  it was particularly difficult to remember what each byte meant how and it should be treated </w:t>
+      </w:r>
+      <w:r>
+        <w:rPr>
+          <w:lang w:val="en-US"/>
+        </w:rPr>
+        <w:t xml:space="preserve">later in the code. </w:t>
+      </w:r>
+    </w:p>
+    <w:p>
+      <w:pPr>
+        <w:rPr>
+          <w:lang w:val="en-US"/>
+        </w:rPr>
+      </w:pPr>
+      <w:r>
+        <w:rPr>
+          <w:lang w:val="en-US"/>
+        </w:rPr>
+        <w:t xml:space="preserve">It was also pretty difficult not to lose itself while testing and coding. Indeed, between the coding and the decryption / encryption of </w:t>
+      </w:r>
+      <w:proofErr w:type="spellStart"/>
+      <w:r>
+        <w:rPr>
+          <w:lang w:val="en-US"/>
+        </w:rPr>
+        <w:t>modbus</w:t>
+      </w:r>
+      <w:proofErr w:type="spellEnd"/>
+      <w:r>
+        <w:rPr>
+          <w:lang w:val="en-US"/>
+        </w:rPr>
+        <w:t xml:space="preserve"> frames it was very easy to lose sight of the objective pursued. </w:t>
+      </w:r>
+    </w:p>
+    <w:p>
+      <w:pPr>
+        <w:rPr>
+          <w:lang w:val="en-US"/>
+        </w:rPr>
+      </w:pPr>
+      <w:r>
+        <w:rPr>
+          <w:lang w:val="en-US"/>
+        </w:rPr>
+        <w:t xml:space="preserve">The handling of errors was particularly challenging as we had to test each error case individually and build dedicated </w:t>
+      </w:r>
+      <w:proofErr w:type="spellStart"/>
+      <w:r>
+        <w:rPr>
+          <w:lang w:val="en-US"/>
+        </w:rPr>
+        <w:t>modbus</w:t>
+      </w:r>
+      <w:proofErr w:type="spellEnd"/>
+      <w:r>
+        <w:rPr>
+          <w:lang w:val="en-US"/>
+        </w:rPr>
+        <w:t xml:space="preserve"> frame to test those errors. We therefore have no certainty that</w:t>
+      </w:r>
+      <w:r>
+        <w:rPr>
+          <w:lang w:val="en-US"/>
+        </w:rPr>
+        <w:t xml:space="preserve"> </w:t>
+      </w:r>
+      <w:r>
+        <w:rPr>
+          <w:lang w:val="en-US"/>
+        </w:rPr>
+        <w:t xml:space="preserve">we have treated all the errors we wanted. </w:t>
+      </w:r>
+    </w:p>
+    <w:p>
+      <w:pPr>
+        <w:rPr>
+          <w:lang w:val="en-US"/>
+        </w:rPr>
+      </w:pPr>
+      <w:r>
+        <w:rPr>
+          <w:lang w:val="en-US"/>
+        </w:rPr>
+        <w:t xml:space="preserve">Finally, </w:t>
+      </w:r>
+      <w:r>
+        <w:rPr>
+          <w:lang w:val="en-US"/>
+        </w:rPr>
+        <w:t xml:space="preserve">we were lucky because we benefitted from the bad experience of other groups with the solar_controller.jar which runs on a very peculiar version of Java which of course was not installed on the computer we used for the project. </w:t>
+      </w:r>
     </w:p>
     <w:p>
       <w:pPr>
@@ -5036,7 +6409,7 @@
           <w:lang w:val="en-US"/>
         </w:rPr>
       </w:pPr>
-      <w:bookmarkStart w:id="11" w:name="_Toc129715528"/>
+      <w:bookmarkStart w:id="11" w:name="_Toc129726270"/>
       <w:r>
         <w:rPr>
           <w:lang w:val="en-US"/>
@@ -5088,7 +6461,7 @@
           <w:lang w:val="en-US"/>
         </w:rPr>
       </w:pPr>
-      <w:bookmarkStart w:id="12" w:name="_Toc129715529"/>
+      <w:bookmarkStart w:id="12" w:name="_Toc129726271"/>
       <w:proofErr w:type="spellStart"/>
       <w:r>
         <w:rPr>
@@ -5113,6 +6486,7 @@
         </w:rPr>
       </w:pPr>
     </w:p>
+    <w:bookmarkStart w:id="13" w:name="_Toc129726272"/>
     <w:p>
       <w:pPr>
         <w:pStyle w:val="Titre1"/>
@@ -5120,7 +6494,6 @@
           <w:lang w:val="en-US"/>
         </w:rPr>
       </w:pPr>
-      <w:bookmarkStart w:id="13" w:name="_Toc129715530"/>
       <w:r>
         <w:rPr>
           <w:noProof/>
@@ -5144,7 +6517,7 @@
                 <wp:cNvGraphicFramePr/>
                 <a:graphic xmlns:a="http://schemas.openxmlformats.org/drawingml/2006/main">
                   <a:graphicData uri="http://schemas.microsoft.com/office/word/2010/wordprocessingInk">
-                    <w14:contentPart bwMode="auto" r:id="rId18">
+                    <w14:contentPart bwMode="auto" r:id="rId21">
                       <w14:nvContentPartPr>
                         <w14:cNvContentPartPr/>
                       </w14:nvContentPartPr>
@@ -5161,7 +6534,7 @@
           <mc:Fallback>
             <w:pict>
               <v:shape w14:anchorId="5315B732" id="Encre 5" o:spid="_x0000_s1026" type="#_x0000_t75" alt="P254#y1" style="position:absolute;margin-left:8in;margin-top:-42.15pt;width:29.45pt;height:154.95pt;z-index:251657217;visibility:visible;mso-wrap-style:square;mso-wrap-distance-left:9pt;mso-wrap-distance-top:0;mso-wrap-distance-right:9pt;mso-wrap-distance-bottom:0;mso-position-horizontal:absolute;mso-position-horizontal-relative:text;mso-position-vertical:absolute;mso-position-vertical-relative:text" o:gfxdata="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">
-                <v:imagedata r:id="rId19" o:title="P254#y1"/>
+                <v:imagedata r:id="rId22" o:title="P254#y1"/>
               </v:shape>
             </w:pict>
           </mc:Fallback>
@@ -5255,7 +6628,7 @@
                     </pic:cNvPicPr>
                   </pic:nvPicPr>
                   <pic:blipFill rotWithShape="1">
-                    <a:blip r:embed="rId20">
+                    <a:blip r:embed="rId23">
                       <a:extLst>
                         <a:ext uri="{28A0092B-C50C-407E-A947-70E740481C1C}">
                           <a14:useLocalDpi xmlns:a14="http://schemas.microsoft.com/office/drawing/2010/main" val="0"/>
@@ -5370,10 +6743,10 @@
       </w:r>
     </w:p>
     <w:sectPr>
-      <w:headerReference w:type="default" r:id="rId21"/>
-      <w:footerReference w:type="default" r:id="rId22"/>
-      <w:headerReference w:type="first" r:id="rId23"/>
-      <w:footerReference w:type="first" r:id="rId24"/>
+      <w:headerReference w:type="default" r:id="rId24"/>
+      <w:footerReference w:type="default" r:id="rId25"/>
+      <w:headerReference w:type="first" r:id="rId26"/>
+      <w:footerReference w:type="first" r:id="rId27"/>
       <w:pgSz w:w="11906" w:h="16838"/>
       <w:pgMar w:top="1417" w:right="1417" w:bottom="1276" w:left="1417" w:header="708" w:footer="708" w:gutter="0"/>
       <w:cols w:space="708"/>
@@ -7518,6 +8891,95 @@
     </w:lvl>
   </w:abstractNum>
   <w:abstractNum w:abstractNumId="25" w15:restartNumberingAfterBreak="0">
+    <w:nsid w:val="386B0F3C"/>
+    <w:multiLevelType w:val="hybridMultilevel"/>
+    <w:tmpl w:val="862E1C46"/>
+    <w:lvl w:ilvl="0" w:tplc="00D65F4A">
+      <w:start w:val="1"/>
+      <w:numFmt w:val="lowerLetter"/>
+      <w:lvlText w:val="%1."/>
+      <w:lvlJc w:val="left"/>
+      <w:pPr>
+        <w:ind w:left="1440" w:hanging="360"/>
+      </w:pPr>
+      <w:rPr>
+        <w:rFonts w:ascii="Arial" w:eastAsiaTheme="minorEastAsia" w:hAnsi="Arial" w:cstheme="minorBidi"/>
+      </w:rPr>
+    </w:lvl>
+    <w:lvl w:ilvl="1" w:tplc="100C0019">
+      <w:start w:val="1"/>
+      <w:numFmt w:val="lowerLetter"/>
+      <w:lvlText w:val="%2."/>
+      <w:lvlJc w:val="left"/>
+      <w:pPr>
+        <w:ind w:left="2160" w:hanging="360"/>
+      </w:pPr>
+    </w:lvl>
+    <w:lvl w:ilvl="2" w:tplc="100C001B" w:tentative="1">
+      <w:start w:val="1"/>
+      <w:numFmt w:val="lowerRoman"/>
+      <w:lvlText w:val="%3."/>
+      <w:lvlJc w:val="right"/>
+      <w:pPr>
+        <w:ind w:left="2880" w:hanging="180"/>
+      </w:pPr>
+    </w:lvl>
+    <w:lvl w:ilvl="3" w:tplc="100C000F" w:tentative="1">
+      <w:start w:val="1"/>
+      <w:numFmt w:val="decimal"/>
+      <w:lvlText w:val="%4."/>
+      <w:lvlJc w:val="left"/>
+      <w:pPr>
+        <w:ind w:left="3600" w:hanging="360"/>
+      </w:pPr>
+    </w:lvl>
+    <w:lvl w:ilvl="4" w:tplc="100C0019" w:tentative="1">
+      <w:start w:val="1"/>
+      <w:numFmt w:val="lowerLetter"/>
+      <w:lvlText w:val="%5."/>
+      <w:lvlJc w:val="left"/>
+      <w:pPr>
+        <w:ind w:left="4320" w:hanging="360"/>
+      </w:pPr>
+    </w:lvl>
+    <w:lvl w:ilvl="5" w:tplc="100C001B" w:tentative="1">
+      <w:start w:val="1"/>
+      <w:numFmt w:val="lowerRoman"/>
+      <w:lvlText w:val="%6."/>
+      <w:lvlJc w:val="right"/>
+      <w:pPr>
+        <w:ind w:left="5040" w:hanging="180"/>
+      </w:pPr>
+    </w:lvl>
+    <w:lvl w:ilvl="6" w:tplc="100C000F" w:tentative="1">
+      <w:start w:val="1"/>
+      <w:numFmt w:val="decimal"/>
+      <w:lvlText w:val="%7."/>
+      <w:lvlJc w:val="left"/>
+      <w:pPr>
+        <w:ind w:left="5760" w:hanging="360"/>
+      </w:pPr>
+    </w:lvl>
+    <w:lvl w:ilvl="7" w:tplc="100C0019" w:tentative="1">
+      <w:start w:val="1"/>
+      <w:numFmt w:val="lowerLetter"/>
+      <w:lvlText w:val="%8."/>
+      <w:lvlJc w:val="left"/>
+      <w:pPr>
+        <w:ind w:left="6480" w:hanging="360"/>
+      </w:pPr>
+    </w:lvl>
+    <w:lvl w:ilvl="8" w:tplc="100C001B" w:tentative="1">
+      <w:start w:val="1"/>
+      <w:numFmt w:val="lowerRoman"/>
+      <w:lvlText w:val="%9."/>
+      <w:lvlJc w:val="right"/>
+      <w:pPr>
+        <w:ind w:left="7200" w:hanging="180"/>
+      </w:pPr>
+    </w:lvl>
+  </w:abstractNum>
+  <w:abstractNum w:abstractNumId="26" w15:restartNumberingAfterBreak="0">
     <w:nsid w:val="3CAE2481"/>
     <w:multiLevelType w:val="hybridMultilevel"/>
     <w:tmpl w:val="7F88F3E4"/>
@@ -7630,7 +9092,7 @@
       </w:rPr>
     </w:lvl>
   </w:abstractNum>
-  <w:abstractNum w:abstractNumId="26" w15:restartNumberingAfterBreak="0">
+  <w:abstractNum w:abstractNumId="27" w15:restartNumberingAfterBreak="0">
     <w:nsid w:val="3EC13C86"/>
     <w:multiLevelType w:val="hybridMultilevel"/>
     <w:tmpl w:val="4C8CFB7C"/>
@@ -7743,7 +9205,7 @@
       </w:rPr>
     </w:lvl>
   </w:abstractNum>
-  <w:abstractNum w:abstractNumId="27" w15:restartNumberingAfterBreak="0">
+  <w:abstractNum w:abstractNumId="28" w15:restartNumberingAfterBreak="0">
     <w:nsid w:val="48150712"/>
     <w:multiLevelType w:val="multilevel"/>
     <w:tmpl w:val="9ED6F0A8"/>
@@ -7841,7 +9303,7 @@
       </w:pPr>
     </w:lvl>
   </w:abstractNum>
-  <w:abstractNum w:abstractNumId="28" w15:restartNumberingAfterBreak="0">
+  <w:abstractNum w:abstractNumId="29" w15:restartNumberingAfterBreak="0">
     <w:nsid w:val="50051EFF"/>
     <w:multiLevelType w:val="hybridMultilevel"/>
     <w:tmpl w:val="A19AFCBA"/>
@@ -7930,7 +9392,7 @@
       </w:pPr>
     </w:lvl>
   </w:abstractNum>
-  <w:abstractNum w:abstractNumId="29" w15:restartNumberingAfterBreak="0">
+  <w:abstractNum w:abstractNumId="30" w15:restartNumberingAfterBreak="0">
     <w:nsid w:val="51A57F23"/>
     <w:multiLevelType w:val="multilevel"/>
     <w:tmpl w:val="100C001F"/>
@@ -8016,7 +9478,7 @@
       </w:pPr>
     </w:lvl>
   </w:abstractNum>
-  <w:abstractNum w:abstractNumId="30" w15:restartNumberingAfterBreak="0">
+  <w:abstractNum w:abstractNumId="31" w15:restartNumberingAfterBreak="0">
     <w:nsid w:val="545F7B14"/>
     <w:multiLevelType w:val="hybridMultilevel"/>
     <w:tmpl w:val="4B46327C"/>
@@ -8105,7 +9567,96 @@
       </w:pPr>
     </w:lvl>
   </w:abstractNum>
-  <w:abstractNum w:abstractNumId="31" w15:restartNumberingAfterBreak="0">
+  <w:abstractNum w:abstractNumId="32" w15:restartNumberingAfterBreak="0">
+    <w:nsid w:val="56AF5002"/>
+    <w:multiLevelType w:val="hybridMultilevel"/>
+    <w:tmpl w:val="E5EC32F2"/>
+    <w:lvl w:ilvl="0" w:tplc="100C000F">
+      <w:start w:val="1"/>
+      <w:numFmt w:val="decimal"/>
+      <w:lvlText w:val="%1."/>
+      <w:lvlJc w:val="left"/>
+      <w:pPr>
+        <w:ind w:left="720" w:hanging="360"/>
+      </w:pPr>
+      <w:rPr>
+        <w:rFonts w:hint="default"/>
+      </w:rPr>
+    </w:lvl>
+    <w:lvl w:ilvl="1" w:tplc="100C0019" w:tentative="1">
+      <w:start w:val="1"/>
+      <w:numFmt w:val="lowerLetter"/>
+      <w:lvlText w:val="%2."/>
+      <w:lvlJc w:val="left"/>
+      <w:pPr>
+        <w:ind w:left="1440" w:hanging="360"/>
+      </w:pPr>
+    </w:lvl>
+    <w:lvl w:ilvl="2" w:tplc="100C001B" w:tentative="1">
+      <w:start w:val="1"/>
+      <w:numFmt w:val="lowerRoman"/>
+      <w:lvlText w:val="%3."/>
+      <w:lvlJc w:val="right"/>
+      <w:pPr>
+        <w:ind w:left="2160" w:hanging="180"/>
+      </w:pPr>
+    </w:lvl>
+    <w:lvl w:ilvl="3" w:tplc="100C000F" w:tentative="1">
+      <w:start w:val="1"/>
+      <w:numFmt w:val="decimal"/>
+      <w:lvlText w:val="%4."/>
+      <w:lvlJc w:val="left"/>
+      <w:pPr>
+        <w:ind w:left="2880" w:hanging="360"/>
+      </w:pPr>
+    </w:lvl>
+    <w:lvl w:ilvl="4" w:tplc="100C0019" w:tentative="1">
+      <w:start w:val="1"/>
+      <w:numFmt w:val="lowerLetter"/>
+      <w:lvlText w:val="%5."/>
+      <w:lvlJc w:val="left"/>
+      <w:pPr>
+        <w:ind w:left="3600" w:hanging="360"/>
+      </w:pPr>
+    </w:lvl>
+    <w:lvl w:ilvl="5" w:tplc="100C001B" w:tentative="1">
+      <w:start w:val="1"/>
+      <w:numFmt w:val="lowerRoman"/>
+      <w:lvlText w:val="%6."/>
+      <w:lvlJc w:val="right"/>
+      <w:pPr>
+        <w:ind w:left="4320" w:hanging="180"/>
+      </w:pPr>
+    </w:lvl>
+    <w:lvl w:ilvl="6" w:tplc="100C000F" w:tentative="1">
+      <w:start w:val="1"/>
+      <w:numFmt w:val="decimal"/>
+      <w:lvlText w:val="%7."/>
+      <w:lvlJc w:val="left"/>
+      <w:pPr>
+        <w:ind w:left="5040" w:hanging="360"/>
+      </w:pPr>
+    </w:lvl>
+    <w:lvl w:ilvl="7" w:tplc="100C0019" w:tentative="1">
+      <w:start w:val="1"/>
+      <w:numFmt w:val="lowerLetter"/>
+      <w:lvlText w:val="%8."/>
+      <w:lvlJc w:val="left"/>
+      <w:pPr>
+        <w:ind w:left="5760" w:hanging="360"/>
+      </w:pPr>
+    </w:lvl>
+    <w:lvl w:ilvl="8" w:tplc="100C001B" w:tentative="1">
+      <w:start w:val="1"/>
+      <w:numFmt w:val="lowerRoman"/>
+      <w:lvlText w:val="%9."/>
+      <w:lvlJc w:val="right"/>
+      <w:pPr>
+        <w:ind w:left="6480" w:hanging="180"/>
+      </w:pPr>
+    </w:lvl>
+  </w:abstractNum>
+  <w:abstractNum w:abstractNumId="33" w15:restartNumberingAfterBreak="0">
     <w:nsid w:val="57534FF1"/>
     <w:multiLevelType w:val="hybridMultilevel"/>
     <w:tmpl w:val="B8CE5B18"/>
@@ -8218,7 +9769,7 @@
       </w:rPr>
     </w:lvl>
   </w:abstractNum>
-  <w:abstractNum w:abstractNumId="32" w15:restartNumberingAfterBreak="0">
+  <w:abstractNum w:abstractNumId="34" w15:restartNumberingAfterBreak="0">
     <w:nsid w:val="5DD504E4"/>
     <w:multiLevelType w:val="hybridMultilevel"/>
     <w:tmpl w:val="77405EA2"/>
@@ -8331,7 +9882,96 @@
       </w:rPr>
     </w:lvl>
   </w:abstractNum>
-  <w:abstractNum w:abstractNumId="33" w15:restartNumberingAfterBreak="0">
+  <w:abstractNum w:abstractNumId="35" w15:restartNumberingAfterBreak="0">
+    <w:nsid w:val="5E971786"/>
+    <w:multiLevelType w:val="hybridMultilevel"/>
+    <w:tmpl w:val="EA78B4C0"/>
+    <w:lvl w:ilvl="0" w:tplc="100C0019">
+      <w:start w:val="1"/>
+      <w:numFmt w:val="lowerLetter"/>
+      <w:lvlText w:val="%1."/>
+      <w:lvlJc w:val="left"/>
+      <w:pPr>
+        <w:ind w:left="720" w:hanging="360"/>
+      </w:pPr>
+      <w:rPr>
+        <w:rFonts w:hint="default"/>
+      </w:rPr>
+    </w:lvl>
+    <w:lvl w:ilvl="1" w:tplc="100C0019" w:tentative="1">
+      <w:start w:val="1"/>
+      <w:numFmt w:val="lowerLetter"/>
+      <w:lvlText w:val="%2."/>
+      <w:lvlJc w:val="left"/>
+      <w:pPr>
+        <w:ind w:left="1440" w:hanging="360"/>
+      </w:pPr>
+    </w:lvl>
+    <w:lvl w:ilvl="2" w:tplc="100C001B" w:tentative="1">
+      <w:start w:val="1"/>
+      <w:numFmt w:val="lowerRoman"/>
+      <w:lvlText w:val="%3."/>
+      <w:lvlJc w:val="right"/>
+      <w:pPr>
+        <w:ind w:left="2160" w:hanging="180"/>
+      </w:pPr>
+    </w:lvl>
+    <w:lvl w:ilvl="3" w:tplc="100C000F" w:tentative="1">
+      <w:start w:val="1"/>
+      <w:numFmt w:val="decimal"/>
+      <w:lvlText w:val="%4."/>
+      <w:lvlJc w:val="left"/>
+      <w:pPr>
+        <w:ind w:left="2880" w:hanging="360"/>
+      </w:pPr>
+    </w:lvl>
+    <w:lvl w:ilvl="4" w:tplc="100C0019" w:tentative="1">
+      <w:start w:val="1"/>
+      <w:numFmt w:val="lowerLetter"/>
+      <w:lvlText w:val="%5."/>
+      <w:lvlJc w:val="left"/>
+      <w:pPr>
+        <w:ind w:left="3600" w:hanging="360"/>
+      </w:pPr>
+    </w:lvl>
+    <w:lvl w:ilvl="5" w:tplc="100C001B" w:tentative="1">
+      <w:start w:val="1"/>
+      <w:numFmt w:val="lowerRoman"/>
+      <w:lvlText w:val="%6."/>
+      <w:lvlJc w:val="right"/>
+      <w:pPr>
+        <w:ind w:left="4320" w:hanging="180"/>
+      </w:pPr>
+    </w:lvl>
+    <w:lvl w:ilvl="6" w:tplc="100C000F" w:tentative="1">
+      <w:start w:val="1"/>
+      <w:numFmt w:val="decimal"/>
+      <w:lvlText w:val="%7."/>
+      <w:lvlJc w:val="left"/>
+      <w:pPr>
+        <w:ind w:left="5040" w:hanging="360"/>
+      </w:pPr>
+    </w:lvl>
+    <w:lvl w:ilvl="7" w:tplc="100C0019" w:tentative="1">
+      <w:start w:val="1"/>
+      <w:numFmt w:val="lowerLetter"/>
+      <w:lvlText w:val="%8."/>
+      <w:lvlJc w:val="left"/>
+      <w:pPr>
+        <w:ind w:left="5760" w:hanging="360"/>
+      </w:pPr>
+    </w:lvl>
+    <w:lvl w:ilvl="8" w:tplc="100C001B" w:tentative="1">
+      <w:start w:val="1"/>
+      <w:numFmt w:val="lowerRoman"/>
+      <w:lvlText w:val="%9."/>
+      <w:lvlJc w:val="right"/>
+      <w:pPr>
+        <w:ind w:left="6480" w:hanging="180"/>
+      </w:pPr>
+    </w:lvl>
+  </w:abstractNum>
+  <w:abstractNum w:abstractNumId="36" w15:restartNumberingAfterBreak="0">
     <w:nsid w:val="5F620E70"/>
     <w:multiLevelType w:val="hybridMultilevel"/>
     <w:tmpl w:val="F88CD332"/>
@@ -8417,7 +10057,7 @@
       </w:pPr>
     </w:lvl>
   </w:abstractNum>
-  <w:abstractNum w:abstractNumId="34" w15:restartNumberingAfterBreak="0">
+  <w:abstractNum w:abstractNumId="37" w15:restartNumberingAfterBreak="0">
     <w:nsid w:val="656B0EB5"/>
     <w:multiLevelType w:val="hybridMultilevel"/>
     <w:tmpl w:val="E29AF40A"/>
@@ -8503,7 +10143,7 @@
       </w:pPr>
     </w:lvl>
   </w:abstractNum>
-  <w:abstractNum w:abstractNumId="35" w15:restartNumberingAfterBreak="0">
+  <w:abstractNum w:abstractNumId="38" w15:restartNumberingAfterBreak="0">
     <w:nsid w:val="6C83206F"/>
     <w:multiLevelType w:val="hybridMultilevel"/>
     <w:tmpl w:val="17407606"/>
@@ -8593,7 +10233,7 @@
       </w:pPr>
     </w:lvl>
   </w:abstractNum>
-  <w:abstractNum w:abstractNumId="36" w15:restartNumberingAfterBreak="0">
+  <w:abstractNum w:abstractNumId="39" w15:restartNumberingAfterBreak="0">
     <w:nsid w:val="76393331"/>
     <w:multiLevelType w:val="hybridMultilevel"/>
     <w:tmpl w:val="68748D4C"/>
@@ -8706,7 +10346,7 @@
       </w:rPr>
     </w:lvl>
   </w:abstractNum>
-  <w:abstractNum w:abstractNumId="37" w15:restartNumberingAfterBreak="0">
+  <w:abstractNum w:abstractNumId="40" w15:restartNumberingAfterBreak="0">
     <w:nsid w:val="76E3403D"/>
     <w:multiLevelType w:val="hybridMultilevel"/>
     <w:tmpl w:val="358CA12C"/>
@@ -8795,7 +10435,7 @@
       </w:pPr>
     </w:lvl>
   </w:abstractNum>
-  <w:abstractNum w:abstractNumId="38" w15:restartNumberingAfterBreak="0">
+  <w:abstractNum w:abstractNumId="41" w15:restartNumberingAfterBreak="0">
     <w:nsid w:val="78BE754D"/>
     <w:multiLevelType w:val="hybridMultilevel"/>
     <w:tmpl w:val="73FCEE60"/>
@@ -8909,13 +10549,13 @@
     </w:lvl>
   </w:abstractNum>
   <w:num w:numId="1" w16cid:durableId="1836148617">
-    <w:abstractNumId w:val="33"/>
+    <w:abstractNumId w:val="36"/>
   </w:num>
   <w:num w:numId="2" w16cid:durableId="1072965931">
-    <w:abstractNumId w:val="27"/>
+    <w:abstractNumId w:val="28"/>
   </w:num>
   <w:num w:numId="3" w16cid:durableId="1844393297">
-    <w:abstractNumId w:val="26"/>
+    <w:abstractNumId w:val="27"/>
   </w:num>
   <w:num w:numId="4" w16cid:durableId="1185750975">
     <w:abstractNumId w:val="15"/>
@@ -8927,7 +10567,7 @@
     <w:abstractNumId w:val="13"/>
   </w:num>
   <w:num w:numId="7" w16cid:durableId="642858122">
-    <w:abstractNumId w:val="37"/>
+    <w:abstractNumId w:val="40"/>
   </w:num>
   <w:num w:numId="8" w16cid:durableId="294483367">
     <w:abstractNumId w:val="21"/>
@@ -8939,16 +10579,16 @@
     <w:abstractNumId w:val="20"/>
   </w:num>
   <w:num w:numId="11" w16cid:durableId="175929678">
-    <w:abstractNumId w:val="32"/>
+    <w:abstractNumId w:val="34"/>
   </w:num>
   <w:num w:numId="12" w16cid:durableId="1457604647">
     <w:abstractNumId w:val="14"/>
   </w:num>
   <w:num w:numId="13" w16cid:durableId="143394553">
-    <w:abstractNumId w:val="30"/>
+    <w:abstractNumId w:val="31"/>
   </w:num>
   <w:num w:numId="14" w16cid:durableId="635526533">
-    <w:abstractNumId w:val="28"/>
+    <w:abstractNumId w:val="29"/>
   </w:num>
   <w:num w:numId="15" w16cid:durableId="1949433965">
     <w:abstractNumId w:val="11"/>
@@ -8960,10 +10600,10 @@
     <w:abstractNumId w:val="19"/>
   </w:num>
   <w:num w:numId="18" w16cid:durableId="2095202129">
-    <w:abstractNumId w:val="38"/>
+    <w:abstractNumId w:val="41"/>
   </w:num>
   <w:num w:numId="19" w16cid:durableId="260377152">
-    <w:abstractNumId w:val="31"/>
+    <w:abstractNumId w:val="33"/>
   </w:num>
   <w:num w:numId="20" w16cid:durableId="52504168">
     <w:abstractNumId w:val="8"/>
@@ -8999,31 +10639,40 @@
     <w:abstractNumId w:val="17"/>
   </w:num>
   <w:num w:numId="31" w16cid:durableId="936907011">
-    <w:abstractNumId w:val="36"/>
+    <w:abstractNumId w:val="39"/>
   </w:num>
   <w:num w:numId="32" w16cid:durableId="1114982072">
     <w:abstractNumId w:val="22"/>
   </w:num>
   <w:num w:numId="33" w16cid:durableId="536504129">
-    <w:abstractNumId w:val="25"/>
+    <w:abstractNumId w:val="26"/>
   </w:num>
   <w:num w:numId="34" w16cid:durableId="1277566788">
     <w:abstractNumId w:val="24"/>
   </w:num>
   <w:num w:numId="35" w16cid:durableId="461312827">
-    <w:abstractNumId w:val="34"/>
+    <w:abstractNumId w:val="37"/>
   </w:num>
   <w:num w:numId="36" w16cid:durableId="611935786">
-    <w:abstractNumId w:val="35"/>
+    <w:abstractNumId w:val="38"/>
   </w:num>
   <w:num w:numId="37" w16cid:durableId="100803674">
-    <w:abstractNumId w:val="29"/>
+    <w:abstractNumId w:val="30"/>
   </w:num>
   <w:num w:numId="38" w16cid:durableId="637884334">
     <w:abstractNumId w:val="10"/>
   </w:num>
   <w:num w:numId="39" w16cid:durableId="1100374237">
     <w:abstractNumId w:val="23"/>
+  </w:num>
+  <w:num w:numId="40" w16cid:durableId="151482354">
+    <w:abstractNumId w:val="35"/>
+  </w:num>
+  <w:num w:numId="41" w16cid:durableId="888540802">
+    <w:abstractNumId w:val="25"/>
+  </w:num>
+  <w:num w:numId="42" w16cid:durableId="2035376560">
+    <w:abstractNumId w:val="32"/>
   </w:num>
 </w:numbering>
 </file>
@@ -12245,6 +13894,7 @@
     <w:rsid w:val="0004693A"/>
     <w:rsid w:val="000530AF"/>
     <w:rsid w:val="00071B05"/>
+    <w:rsid w:val="000A36A1"/>
     <w:rsid w:val="000A7F9A"/>
     <w:rsid w:val="0014324E"/>
     <w:rsid w:val="001575DD"/>

</xml_diff>

<commit_message>
Final Version after re-reading
</commit_message>
<xml_diff>
--- a/Rapport - ModBus.docx
+++ b/Rapport - ModBus.docx
@@ -2,6 +2,19 @@
 <file path=word/document.xml><?xml version="1.0" encoding="utf-8"?>
 <w:document xmlns:wpc="http://schemas.microsoft.com/office/word/2010/wordprocessingCanvas" xmlns:cx="http://schemas.microsoft.com/office/drawing/2014/chartex" xmlns:cx1="http://schemas.microsoft.com/office/drawing/2015/9/8/chartex" xmlns:cx2="http://schemas.microsoft.com/office/drawing/2015/10/21/chartex" xmlns:cx3="http://schemas.microsoft.com/office/drawing/2016/5/9/chartex" xmlns:cx4="http://schemas.microsoft.com/office/drawing/2016/5/10/chartex" xmlns:cx5="http://schemas.microsoft.com/office/drawing/2016/5/11/chartex" xmlns:cx6="http://schemas.microsoft.com/office/drawing/2016/5/12/chartex" xmlns:cx7="http://schemas.microsoft.com/office/drawing/2016/5/13/chartex" xmlns:cx8="http://schemas.microsoft.com/office/drawing/2016/5/14/chartex" xmlns:mc="http://schemas.openxmlformats.org/markup-compatibility/2006" xmlns:aink="http://schemas.microsoft.com/office/drawing/2016/ink" xmlns:am3d="http://schemas.microsoft.com/office/drawing/2017/model3d" xmlns:o="urn:schemas-microsoft-com:office:office" xmlns:oel="http://schemas.microsoft.com/office/2019/extlst" xmlns:r="http://schemas.openxmlformats.org/officeDocument/2006/relationships" xmlns:m="http://schemas.openxmlformats.org/officeDocument/2006/math" xmlns:v="urn:schemas-microsoft-com:vml" xmlns:wp14="http://schemas.microsoft.com/office/word/2010/wordprocessingDrawing" xmlns:wp="http://schemas.openxmlformats.org/drawingml/2006/wordprocessingDrawing" xmlns:w10="urn:schemas-microsoft-com:office:word" xmlns:w="http://schemas.openxmlformats.org/wordprocessingml/2006/main" xmlns:w14="http://schemas.microsoft.com/office/word/2010/wordml" xmlns:w15="http://schemas.microsoft.com/office/word/2012/wordml" xmlns:w16cex="http://schemas.microsoft.com/office/word/2018/wordml/cex" xmlns:w16cid="http://schemas.microsoft.com/office/word/2016/wordml/cid" xmlns:w16="http://schemas.microsoft.com/office/word/2018/wordml" xmlns:w16sdtdh="http://schemas.microsoft.com/office/word/2020/wordml/sdtdatahash" xmlns:w16se="http://schemas.microsoft.com/office/word/2015/wordml/symex" xmlns:wpg="http://schemas.microsoft.com/office/word/2010/wordprocessingGroup" xmlns:wpi="http://schemas.microsoft.com/office/word/2010/wordprocessingInk" xmlns:wne="http://schemas.microsoft.com/office/word/2006/wordml" xmlns:wps="http://schemas.microsoft.com/office/word/2010/wordprocessingShape" mc:Ignorable="w14 w15 w16se w16cid w16 w16cex w16sdtdh wp14">
   <w:body>
+    <w:p>
+      <w:pPr>
+        <w:rPr>
+          <w:lang w:val="en-US"/>
+        </w:rPr>
+      </w:pPr>
+      <w:r>
+        <w:rPr>
+          <w:lang w:val="en-US"/>
+        </w:rPr>
+        <w:tab/>
+      </w:r>
+    </w:p>
     <w:sdt>
       <w:sdtPr>
         <w:rPr>
@@ -302,7 +315,7 @@
                     <w:smallCaps/>
                     <w:color w:val="auto"/>
                   </w:rPr>
-                  <w:t xml:space="preserve">, le </w:t>
+                  <w:t xml:space="preserve">,  </w:t>
                 </w:r>
                 <w:r>
                   <w:rPr>
@@ -311,44 +324,7 @@
                     <w:color w:val="auto"/>
                     <w:lang w:val="en-US"/>
                   </w:rPr>
-                  <w:fldChar w:fldCharType="begin"/>
-                </w:r>
-                <w:r>
-                  <w:rPr>
-                    <w:rFonts w:eastAsiaTheme="majorEastAsia"/>
-                    <w:smallCaps/>
-                    <w:color w:val="auto"/>
-                    <w:lang w:val="en-US"/>
-                  </w:rPr>
-                  <w:instrText xml:space="preserve"> DATE   \* MERGEFORMAT </w:instrText>
-                </w:r>
-                <w:r>
-                  <w:rPr>
-                    <w:rFonts w:eastAsiaTheme="majorEastAsia"/>
-                    <w:smallCaps/>
-                    <w:color w:val="auto"/>
-                    <w:lang w:val="en-US"/>
-                  </w:rPr>
-                  <w:fldChar w:fldCharType="separate"/>
-                </w:r>
-                <w:r>
-                  <w:rPr>
-                    <w:rFonts w:eastAsiaTheme="majorEastAsia"/>
-                    <w:smallCaps/>
-                    <w:noProof/>
-                    <w:color w:val="auto"/>
-                    <w:lang w:val="en-US"/>
-                  </w:rPr>
-                  <w:t>3/17/2023</w:t>
-                </w:r>
-                <w:r>
-                  <w:rPr>
-                    <w:rFonts w:eastAsiaTheme="majorEastAsia"/>
-                    <w:smallCaps/>
-                    <w:color w:val="auto"/>
-                    <w:lang w:val="en-US"/>
-                  </w:rPr>
-                  <w:fldChar w:fldCharType="end"/>
+                  <w:t>March 18, 2023</w:t>
                 </w:r>
               </w:p>
               <w:sdt>
@@ -532,13 +508,7 @@
                 <w:rPr>
                   <w:lang w:val="en-US"/>
                 </w:rPr>
-                <w:t>Table des matiè</w:t>
-              </w:r>
-              <w:r>
-                <w:rPr>
-                  <w:lang w:val="en-US"/>
-                </w:rPr>
-                <w:t>res</w:t>
+                <w:t xml:space="preserve">Table of contents </w:t>
               </w:r>
             </w:p>
             <w:p>
@@ -2037,7 +2007,19 @@
         <w:rPr>
           <w:lang w:val="en-US"/>
         </w:rPr>
-        <w:t xml:space="preserve">The objective of this laboratory is to drive the load on a small solar panel in order to achieve the MPP (Maximum Power Point) of this solar panel. The solar panel is connected to a PIC18. This system allows the PIC to measure the current and voltage delivered by the solar panel as well as driving the load using PWM on the solar panel. This system </w:t>
+        <w:t>The objective of this laboratory is to drive the load on a small solar panel in order to achieve the MPP (Maximum Power Point) of this solar panel. The solar panel is connected to a PIC18. This system allows the PIC to measure the current and voltage delivered by the solar panel as well as driving the load using PWM on the solar panel. This system</w:t>
+      </w:r>
+      <w:r>
+        <w:rPr>
+          <w:lang w:val="en-US"/>
+        </w:rPr>
+        <w:t>,</w:t>
+      </w:r>
+      <w:r>
+        <w:rPr>
+          <w:lang w:val="en-US"/>
+        </w:rPr>
+        <w:t xml:space="preserve"> </w:t>
       </w:r>
       <w:r>
         <w:rPr>
@@ -2061,7 +2043,19 @@
         <w:rPr>
           <w:lang w:val="en-US"/>
         </w:rPr>
-        <w:t>needs then to</w:t>
+        <w:t xml:space="preserve">then </w:t>
+      </w:r>
+      <w:r>
+        <w:rPr>
+          <w:lang w:val="en-US"/>
+        </w:rPr>
+        <w:t xml:space="preserve">needs </w:t>
+      </w:r>
+      <w:r>
+        <w:rPr>
+          <w:lang w:val="en-US"/>
+        </w:rPr>
+        <w:t>to</w:t>
       </w:r>
       <w:r>
         <w:rPr>
@@ -2151,7 +2145,7 @@
         <w:rPr>
           <w:lang w:val="en-US"/>
         </w:rPr>
-        <w:t>of the solar panel parameters (Current</w:t>
+        <w:t>the solar panel parameters (Current</w:t>
       </w:r>
       <w:r>
         <w:rPr>
@@ -2236,7 +2230,19 @@
         <w:rPr>
           <w:lang w:val="en-US"/>
         </w:rPr>
-        <w:t xml:space="preserve">The control and search of the MPPT is done by the client (PC connected by USB to the microcontroller). The PWM value is then feed back to the microcontroller </w:t>
+        <w:t>The control and search of the MPP</w:t>
+      </w:r>
+      <w:r>
+        <w:rPr>
+          <w:lang w:val="en-US"/>
+        </w:rPr>
+        <w:t xml:space="preserve"> </w:t>
+      </w:r>
+      <w:r>
+        <w:rPr>
+          <w:lang w:val="en-US"/>
+        </w:rPr>
+        <w:t xml:space="preserve">is done by the client (PC connected by USB to the microcontroller). The PWM value is then fed back to the microcontroller </w:t>
       </w:r>
       <w:r>
         <w:rPr>
@@ -2342,7 +2348,43 @@
         <w:rPr>
           <w:lang w:val="en-US"/>
         </w:rPr>
-        <w:t>the PIC. Indeed, the OpAmps can output a voltage between 3.3V and 0V that represent the physical value to be measured.</w:t>
+        <w:t>the PIC. Indeed, the OpAmps can output a vo</w:t>
+      </w:r>
+      <w:r>
+        <w:rPr>
+          <w:lang w:val="en-US"/>
+        </w:rPr>
+        <w:t>l</w:t>
+      </w:r>
+      <w:r>
+        <w:rPr>
+          <w:lang w:val="en-US"/>
+        </w:rPr>
+        <w:t>tage</w:t>
+      </w:r>
+      <w:r>
+        <w:rPr>
+          <w:lang w:val="en-US"/>
+        </w:rPr>
+        <w:t xml:space="preserve"> </w:t>
+      </w:r>
+      <w:r>
+        <w:rPr>
+          <w:lang w:val="en-US"/>
+        </w:rPr>
+        <w:t xml:space="preserve"> between 3.3V and 0V that represent</w:t>
+      </w:r>
+      <w:r>
+        <w:rPr>
+          <w:lang w:val="en-US"/>
+        </w:rPr>
+        <w:t>s</w:t>
+      </w:r>
+      <w:r>
+        <w:rPr>
+          <w:lang w:val="en-US"/>
+        </w:rPr>
+        <w:t xml:space="preserve"> the physical value to be measured.</w:t>
       </w:r>
     </w:p>
     <w:p>
@@ -2476,7 +2518,31 @@
         <w:rPr>
           <w:lang w:val="en-US"/>
         </w:rPr>
-        <w:t xml:space="preserve"> change by naming channel AN6 and AN5 as current and voltage for ease-of-use later on in the code.</w:t>
+        <w:t xml:space="preserve"> change by naming channel AN6 </w:t>
+      </w:r>
+      <w:r>
+        <w:rPr>
+          <w:lang w:val="en-US"/>
+        </w:rPr>
+        <w:t xml:space="preserve">“current” </w:t>
+      </w:r>
+      <w:r>
+        <w:rPr>
+          <w:lang w:val="en-US"/>
+        </w:rPr>
+        <w:t xml:space="preserve">and AN5 </w:t>
+      </w:r>
+      <w:r>
+        <w:rPr>
+          <w:lang w:val="en-US"/>
+        </w:rPr>
+        <w:t>“voltage”</w:t>
+      </w:r>
+      <w:r>
+        <w:rPr>
+          <w:lang w:val="en-US"/>
+        </w:rPr>
+        <w:t xml:space="preserve"> for ease-of-use later on in the code.</w:t>
       </w:r>
     </w:p>
     <w:p>
@@ -2596,7 +2662,19 @@
         <w:rPr>
           <w:lang w:val="en-US"/>
         </w:rPr>
-        <w:t xml:space="preserve">In order to get a coherent value, we needed to do a sampling of the measurement using the equation below : </w:t>
+        <w:t xml:space="preserve">In order to get a coherent value, we </w:t>
+      </w:r>
+      <w:r>
+        <w:rPr>
+          <w:lang w:val="en-US"/>
+        </w:rPr>
+        <w:t xml:space="preserve">first need </w:t>
+      </w:r>
+      <w:r>
+        <w:rPr>
+          <w:lang w:val="en-US"/>
+        </w:rPr>
+        <w:t xml:space="preserve">to do a sampling of the measurement using the equation below : </w:t>
       </w:r>
     </w:p>
     <w:p>
@@ -2746,7 +2824,19 @@
         <w:rPr>
           <w:lang w:val="en-US"/>
         </w:rPr>
-        <w:t xml:space="preserve">Where n represent the sampling rate defined as AVERAGE_SAMPLES in the measure.c file. In this case, we then take the average of 32 measures as our value. This step is encapsulated in the measure_adc() function. </w:t>
+        <w:t>Where n represent</w:t>
+      </w:r>
+      <w:r>
+        <w:rPr>
+          <w:lang w:val="en-US"/>
+        </w:rPr>
+        <w:t>s</w:t>
+      </w:r>
+      <w:r>
+        <w:rPr>
+          <w:lang w:val="en-US"/>
+        </w:rPr>
+        <w:t xml:space="preserve"> the sampling rate defined as AVERAGE_SAMPLES in the measure.c file. In this case, we then take the average of 32 measures as our value. This step is encapsulated in the measure_adc() function. </w:t>
       </w:r>
     </w:p>
     <w:p>
@@ -2844,7 +2934,31 @@
         <w:rPr>
           <w:lang w:val="en-US"/>
         </w:rPr>
-        <w:t xml:space="preserve">mp) we will have a value of 1024 and for 0V, we will have a value of 0. In order to output a value which is human readable, we simply implemented the following function in our code : </w:t>
+        <w:t>mp) we will have a value of 1024 and for 0V, we will have a value of 0. In order to output a value which is human readable, we</w:t>
+      </w:r>
+      <w:r>
+        <w:rPr>
+          <w:lang w:val="en-US"/>
+        </w:rPr>
+        <w:t xml:space="preserve"> then</w:t>
+      </w:r>
+      <w:r>
+        <w:rPr>
+          <w:lang w:val="en-US"/>
+        </w:rPr>
+        <w:t xml:space="preserve"> simply implement</w:t>
+      </w:r>
+      <w:r>
+        <w:rPr>
+          <w:lang w:val="en-US"/>
+        </w:rPr>
+        <w:t xml:space="preserve"> </w:t>
+      </w:r>
+      <w:r>
+        <w:rPr>
+          <w:lang w:val="en-US"/>
+        </w:rPr>
+        <w:t xml:space="preserve">the following function in our code : </w:t>
       </w:r>
     </w:p>
     <w:p>
@@ -2941,13 +3055,49 @@
           <w:lang w:val="en-US"/>
         </w:rPr>
         <w:lastRenderedPageBreak/>
-        <w:t xml:space="preserve">We had to take extra care that in that calculus, we did not overflow the value of V_meas. That is why we had to use 32-bit variables. That value is then returned by the function.  </w:t>
-      </w:r>
-      <w:r>
-        <w:rPr>
-          <w:lang w:val="en-US"/>
-        </w:rPr>
-        <w:t>Now we have the correct value of the voltage from the panel and can use it for later.</w:t>
+        <w:t>In this computation, w</w:t>
+      </w:r>
+      <w:r>
+        <w:rPr>
+          <w:lang w:val="en-US"/>
+        </w:rPr>
+        <w:t xml:space="preserve">e had to take extra care </w:t>
+      </w:r>
+      <w:r>
+        <w:rPr>
+          <w:lang w:val="en-US"/>
+        </w:rPr>
+        <w:t>not to</w:t>
+      </w:r>
+      <w:r>
+        <w:rPr>
+          <w:lang w:val="en-US"/>
+        </w:rPr>
+        <w:t xml:space="preserve"> overflow the value of V_meas. That is why we had to use 32-bit variables. T</w:t>
+      </w:r>
+      <w:r>
+        <w:rPr>
+          <w:lang w:val="en-US"/>
+        </w:rPr>
+        <w:t>his</w:t>
+      </w:r>
+      <w:r>
+        <w:rPr>
+          <w:lang w:val="en-US"/>
+        </w:rPr>
+        <w:t xml:space="preserve"> value is then returned by the function.  </w:t>
+      </w:r>
+      <w:r>
+        <w:rPr>
+          <w:lang w:val="en-US"/>
+        </w:rPr>
+        <w:t>We now</w:t>
+      </w:r>
+      <w:r>
+        <w:rPr>
+          <w:lang w:val="en-US"/>
+        </w:rPr>
+        <w:t xml:space="preserve"> have the correct value of the voltage from the panel and can use it for later.</w:t>
       </w:r>
     </w:p>
     <w:p>
@@ -2985,7 +3135,19 @@
         <w:rPr>
           <w:lang w:val="en-US"/>
         </w:rPr>
-        <w:t>The measure of the current is like the measure of the voltage. It is also made by a function called measure_</w:t>
+        <w:t xml:space="preserve">The measure of the current is </w:t>
+      </w:r>
+      <w:r>
+        <w:rPr>
+          <w:lang w:val="en-US"/>
+        </w:rPr>
+        <w:t>similar to</w:t>
+      </w:r>
+      <w:r>
+        <w:rPr>
+          <w:lang w:val="en-US"/>
+        </w:rPr>
+        <w:t xml:space="preserve"> the measure of the voltage. It is also made by a function called measure_</w:t>
       </w:r>
       <w:r>
         <w:rPr>
@@ -3034,7 +3196,19 @@
         <w:rPr>
           <w:lang w:val="en-US"/>
         </w:rPr>
-        <w:t xml:space="preserve">This means that the value we have now is the voltage at the output of the current measurement circuit. In order to have a value for the current we need to take into account the input resistor (R3) as well as the gain of that circuit (A=66). </w:t>
+        <w:t xml:space="preserve">This means that the value we </w:t>
+      </w:r>
+      <w:r>
+        <w:rPr>
+          <w:lang w:val="en-US"/>
+        </w:rPr>
+        <w:t xml:space="preserve">now </w:t>
+      </w:r>
+      <w:r>
+        <w:rPr>
+          <w:lang w:val="en-US"/>
+        </w:rPr>
+        <w:t xml:space="preserve">have is the voltage at the output of the current measurement circuit. In order to have a value for the current we need to take into account the input resistor (R3) as well as the gain of that circuit (A=66). </w:t>
       </w:r>
     </w:p>
     <w:p>
@@ -3047,7 +3221,25 @@
         <w:rPr>
           <w:lang w:val="en-US"/>
         </w:rPr>
-        <w:t xml:space="preserve">As the current that our solar panel is extremely small, we need to measure </w:t>
+        <w:t>Given that the</w:t>
+      </w:r>
+      <w:r>
+        <w:rPr>
+          <w:lang w:val="en-US"/>
+        </w:rPr>
+        <w:t xml:space="preserve"> current </w:t>
+      </w:r>
+      <w:r>
+        <w:rPr>
+          <w:lang w:val="en-US"/>
+        </w:rPr>
+        <w:t>of</w:t>
+      </w:r>
+      <w:r>
+        <w:rPr>
+          <w:lang w:val="en-US"/>
+        </w:rPr>
+        <w:t xml:space="preserve"> our solar panel is extremely small, we need to measure </w:t>
       </w:r>
       <w:r>
         <w:rPr>
@@ -3060,7 +3252,19 @@
         <w:rPr>
           <w:lang w:val="en-US"/>
         </w:rPr>
-        <w:t xml:space="preserve">A. Therefore, using Ohm’s law, the gain of the circuit and the units in presence, we had to make the following calculation in our </w:t>
+        <w:t xml:space="preserve">A. Therefore, using Ohm’s law, the gain of the circuit and the units in presence, we </w:t>
+      </w:r>
+      <w:r>
+        <w:rPr>
+          <w:lang w:val="en-US"/>
+        </w:rPr>
+        <w:t>made</w:t>
+      </w:r>
+      <w:r>
+        <w:rPr>
+          <w:lang w:val="en-US"/>
+        </w:rPr>
+        <w:t xml:space="preserve"> the following calculation in our </w:t>
       </w:r>
       <w:r>
         <w:rPr>
@@ -3217,7 +3421,19 @@
         <w:rPr>
           <w:lang w:val="en-US"/>
         </w:rPr>
-        <w:t xml:space="preserve"> to that value the offset if its smaller than the value measured. </w:t>
+        <w:t xml:space="preserve"> to that value the offset if it</w:t>
+      </w:r>
+      <w:r>
+        <w:rPr>
+          <w:lang w:val="en-US"/>
+        </w:rPr>
+        <w:t xml:space="preserve"> is</w:t>
+      </w:r>
+      <w:r>
+        <w:rPr>
+          <w:lang w:val="en-US"/>
+        </w:rPr>
+        <w:t xml:space="preserve"> smaller than the value measured. </w:t>
       </w:r>
     </w:p>
     <w:p>
@@ -3289,7 +3505,55 @@
         <w:rPr>
           <w:lang w:val="en-US"/>
         </w:rPr>
-        <w:t>At this point both functions for the measures were made and now we could store this values in the correct input</w:t>
+        <w:t>At this point</w:t>
+      </w:r>
+      <w:r>
+        <w:rPr>
+          <w:lang w:val="en-US"/>
+        </w:rPr>
+        <w:t>,</w:t>
+      </w:r>
+      <w:r>
+        <w:rPr>
+          <w:lang w:val="en-US"/>
+        </w:rPr>
+        <w:t xml:space="preserve"> both functions for the measures </w:t>
+      </w:r>
+      <w:r>
+        <w:rPr>
+          <w:lang w:val="en-US"/>
+        </w:rPr>
+        <w:t>are</w:t>
+      </w:r>
+      <w:r>
+        <w:rPr>
+          <w:lang w:val="en-US"/>
+        </w:rPr>
+        <w:t xml:space="preserve"> made and </w:t>
+      </w:r>
+      <w:r>
+        <w:rPr>
+          <w:lang w:val="en-US"/>
+        </w:rPr>
+        <w:t xml:space="preserve">we can now </w:t>
+      </w:r>
+      <w:r>
+        <w:rPr>
+          <w:lang w:val="en-US"/>
+        </w:rPr>
+        <w:t>store t</w:t>
+      </w:r>
+      <w:r>
+        <w:rPr>
+          <w:lang w:val="en-US"/>
+        </w:rPr>
+        <w:t>hese</w:t>
+      </w:r>
+      <w:r>
+        <w:rPr>
+          <w:lang w:val="en-US"/>
+        </w:rPr>
+        <w:t xml:space="preserve"> values in the correct input</w:t>
       </w:r>
       <w:r>
         <w:rPr>
@@ -3301,7 +3565,31 @@
         <w:rPr>
           <w:lang w:val="en-US"/>
         </w:rPr>
-        <w:t xml:space="preserve">registers. For that we made two variables in the main with the names mVolts an muAmps. In the variable mVolts we stored the value of measure_voltage() and put that variable in the input_registers[0]. The same we did </w:t>
+        <w:t xml:space="preserve">registers. </w:t>
+      </w:r>
+      <w:r>
+        <w:rPr>
+          <w:lang w:val="en-US"/>
+        </w:rPr>
+        <w:t>To that purpose, we made</w:t>
+      </w:r>
+      <w:r>
+        <w:rPr>
+          <w:lang w:val="en-US"/>
+        </w:rPr>
+        <w:t xml:space="preserve"> two variables in the main with the names mVolts an muAmps. In the variable mVolts we stored the value of measure_voltage() and put that variable in the input_registers[0]. </w:t>
+      </w:r>
+      <w:r>
+        <w:rPr>
+          <w:lang w:val="en-US"/>
+        </w:rPr>
+        <w:t>We did the same</w:t>
+      </w:r>
+      <w:r>
+        <w:rPr>
+          <w:lang w:val="en-US"/>
+        </w:rPr>
+        <w:t xml:space="preserve"> </w:t>
       </w:r>
       <w:r>
         <w:rPr>
@@ -3313,7 +3601,19 @@
         <w:rPr>
           <w:lang w:val="en-US"/>
         </w:rPr>
-        <w:t xml:space="preserve"> measure_current(firstMuAmps), which we stored in the input_register[1]. The parameter firstMuAmps we got from a first measurement with a PWM of 0.</w:t>
+        <w:t xml:space="preserve"> measure_current(firstMuAmps), which we stored in the input_register[1]. </w:t>
+      </w:r>
+      <w:r>
+        <w:rPr>
+          <w:lang w:val="en-US"/>
+        </w:rPr>
+        <w:t>We got t</w:t>
+      </w:r>
+      <w:r>
+        <w:rPr>
+          <w:lang w:val="en-US"/>
+        </w:rPr>
+        <w:t>he parameter firstMuAmps from a first measurement with a PWM of 0.</w:t>
       </w:r>
     </w:p>
     <w:p>
@@ -3354,7 +3654,19 @@
         <w:rPr>
           <w:lang w:val="en-US"/>
         </w:rPr>
-        <w:t xml:space="preserve"> we displayed the values of both measures of an LCD-Display. For that we had to include the library lcd/lcd.h. </w:t>
+        <w:t xml:space="preserve"> we displayed the values of both measures o</w:t>
+      </w:r>
+      <w:r>
+        <w:rPr>
+          <w:lang w:val="en-US"/>
+        </w:rPr>
+        <w:t xml:space="preserve">n </w:t>
+      </w:r>
+      <w:r>
+        <w:rPr>
+          <w:lang w:val="en-US"/>
+        </w:rPr>
+        <w:t xml:space="preserve">an LCD-Display. For that we had to include the library lcd/lcd.h. </w:t>
       </w:r>
       <w:r>
         <w:rPr>
@@ -3378,7 +3690,19 @@
         <w:rPr>
           <w:lang w:val="en-US"/>
         </w:rPr>
-        <w:t>() we could show ou</w:t>
+        <w:t>() we could</w:t>
+      </w:r>
+      <w:r>
+        <w:rPr>
+          <w:lang w:val="en-US"/>
+        </w:rPr>
+        <w:t xml:space="preserve"> then</w:t>
+      </w:r>
+      <w:r>
+        <w:rPr>
+          <w:lang w:val="en-US"/>
+        </w:rPr>
+        <w:t xml:space="preserve"> show ou</w:t>
       </w:r>
       <w:r>
         <w:rPr>
@@ -3693,7 +4017,19 @@
         <w:rPr>
           <w:lang w:val="en-US"/>
         </w:rPr>
-        <w:t xml:space="preserve">In order to be able to control the load on the solar panel and reach the MPP, we need to enable the PWM. As the PWM is using Timer 2, we also had to activate the Timer 2. </w:t>
+        <w:t>In order to be able to control the load on the solar panel and reach the MPP, we need to enable the PWM. As the PWM is using Timer 2, we also ha</w:t>
+      </w:r>
+      <w:r>
+        <w:rPr>
+          <w:lang w:val="en-US"/>
+        </w:rPr>
+        <w:t xml:space="preserve">ve </w:t>
+      </w:r>
+      <w:r>
+        <w:rPr>
+          <w:lang w:val="en-US"/>
+        </w:rPr>
+        <w:t xml:space="preserve">to activate the Timer 2. </w:t>
       </w:r>
       <w:r>
         <w:rPr>
@@ -3731,7 +4067,13 @@
         <w:rPr>
           <w:lang w:val="en-US"/>
         </w:rPr>
-        <w:t xml:space="preserve">So once the PWM and Timer 2 were activated using MCC, all we had to do was to use the method </w:t>
+        <w:t>O</w:t>
+      </w:r>
+      <w:r>
+        <w:rPr>
+          <w:lang w:val="en-US"/>
+        </w:rPr>
+        <w:t xml:space="preserve">nce the PWM and Timer 2 were activated using MCC, all we had to do was to use the method </w:t>
       </w:r>
       <w:r>
         <w:rPr>
@@ -3785,7 +4127,19 @@
         <w:rPr>
           <w:lang w:val="en-US"/>
         </w:rPr>
-        <w:t xml:space="preserve"> to correctly tune the solar panel, we had to use the value stored in the holding_register[0] in that function. Hence, at each loop, we get the value stored in the holding_register[0] and then take that value (ZControl in the main) to the EPWM1_LoadDutyValue() method. The holding_register[0] value will be updated by the </w:t>
+        <w:t xml:space="preserve"> to correctly tune the solar panel, we ha</w:t>
+      </w:r>
+      <w:r>
+        <w:rPr>
+          <w:lang w:val="en-US"/>
+        </w:rPr>
+        <w:t>ve</w:t>
+      </w:r>
+      <w:r>
+        <w:rPr>
+          <w:lang w:val="en-US"/>
+        </w:rPr>
+        <w:t xml:space="preserve"> to use the value stored in the holding_register[0] in that function. Hence, at each loop, we get the value stored in the holding_register[0] and then take that value (ZControl in the main) to the EPWM1_LoadDutyValue() method. The holding_register[0] value will be updated by the </w:t>
       </w:r>
       <w:r>
         <w:rPr>
@@ -3899,7 +4253,19 @@
         <w:rPr>
           <w:lang w:val="en-US"/>
         </w:rPr>
-        <w:t>.  We now need to setup the uart communication on the client and write some code to setup t</w:t>
+        <w:t xml:space="preserve">.  We now need to setup the </w:t>
+      </w:r>
+      <w:r>
+        <w:rPr>
+          <w:lang w:val="en-US"/>
+        </w:rPr>
+        <w:t>uart</w:t>
+      </w:r>
+      <w:r>
+        <w:rPr>
+          <w:lang w:val="en-US"/>
+        </w:rPr>
+        <w:t xml:space="preserve"> communication on the client and write some code to setup t</w:t>
       </w:r>
       <w:r>
         <w:rPr>
@@ -4042,13 +4408,13 @@
         <w:rPr>
           <w:lang w:val="en-US"/>
         </w:rPr>
-        <w:t xml:space="preserve">We also need to check that we have finished to </w:t>
-      </w:r>
-      <w:r>
-        <w:rPr>
-          <w:lang w:val="en-US"/>
-        </w:rPr>
-        <w:t>receive</w:t>
+        <w:t xml:space="preserve">We also need to check that we have finished </w:t>
+      </w:r>
+      <w:r>
+        <w:rPr>
+          <w:lang w:val="en-US"/>
+        </w:rPr>
+        <w:t>receiving</w:t>
       </w:r>
       <w:r>
         <w:rPr>
@@ -4446,7 +4812,19 @@
         <w:rPr>
           <w:lang w:val="en-US"/>
         </w:rPr>
-        <w:t xml:space="preserve">The Timer 0 must need to complete a loop (from load value to FFFF) in 4.0104 ms. That is the time where we are sure the transmission of a </w:t>
+        <w:t xml:space="preserve">The Timer 0 </w:t>
+      </w:r>
+      <w:r>
+        <w:rPr>
+          <w:lang w:val="en-US"/>
+        </w:rPr>
+        <w:t>needs</w:t>
+      </w:r>
+      <w:r>
+        <w:rPr>
+          <w:lang w:val="en-US"/>
+        </w:rPr>
+        <w:t xml:space="preserve"> to complete a loop (from load value to FFFF) in 4.0104 ms. That is the time where we are sure the transmission of a </w:t>
       </w:r>
       <w:r>
         <w:rPr>
@@ -4909,7 +5287,19 @@
         <w:rPr>
           <w:lang w:val="en-US"/>
         </w:rPr>
-        <w:t xml:space="preserve">In the main.c file, we only do a few initialization steps for the </w:t>
+        <w:t>In the main.c file, we only d</w:t>
+      </w:r>
+      <w:r>
+        <w:rPr>
+          <w:lang w:val="en-US"/>
+        </w:rPr>
+        <w:t>i,d</w:t>
+      </w:r>
+      <w:r>
+        <w:rPr>
+          <w:lang w:val="en-US"/>
+        </w:rPr>
+        <w:t xml:space="preserve"> a few initialization steps for the </w:t>
       </w:r>
       <w:r>
         <w:rPr>
@@ -5044,7 +5434,19 @@
         <w:rPr>
           <w:lang w:val="en-US"/>
         </w:rPr>
-        <w:t xml:space="preserve">As seen previously, whenever a frame is complete the modbus_timer() function is called. </w:t>
+        <w:t>As seen previously, whenever a frame is complete</w:t>
+      </w:r>
+      <w:r>
+        <w:rPr>
+          <w:lang w:val="en-US"/>
+        </w:rPr>
+        <w:t>,</w:t>
+      </w:r>
+      <w:r>
+        <w:rPr>
+          <w:lang w:val="en-US"/>
+        </w:rPr>
+        <w:t xml:space="preserve"> the modbus_timer() function is called. </w:t>
       </w:r>
       <w:r>
         <w:rPr>
@@ -5305,7 +5707,13 @@
         <w:rPr>
           <w:lang w:val="en-US"/>
         </w:rPr>
-        <w:t xml:space="preserve">. If the address specified in the </w:t>
+        <w:t xml:space="preserve"> i</w:t>
+      </w:r>
+      <w:r>
+        <w:rPr>
+          <w:lang w:val="en-US"/>
+        </w:rPr>
+        <w:t xml:space="preserve">f the address specified in the </w:t>
       </w:r>
       <w:r>
         <w:rPr>
@@ -5395,15 +5803,14 @@
         <w:rPr>
           <w:lang w:val="en-US"/>
         </w:rPr>
-        <w:t>correct.</w:t>
-      </w:r>
-    </w:p>
-    <w:p>
-      <w:pPr>
-        <w:rPr>
-          <w:lang w:val="en-US"/>
-        </w:rPr>
-      </w:pPr>
+        <w:t>correct</w:t>
+      </w:r>
+      <w:r>
+        <w:rPr>
+          <w:lang w:val="en-US"/>
+        </w:rPr>
+        <w:t xml:space="preserve">. </w:t>
+      </w:r>
       <w:r>
         <w:rPr>
           <w:lang w:val="en-US"/>
@@ -5414,13 +5821,37 @@
         <w:rPr>
           <w:lang w:val="en-US"/>
         </w:rPr>
-        <w:t xml:space="preserve"> check if the CRC is correct, we used the function CRC16(..) which was provided and returns a 16 bits word. We then compared that value to the last two bytes of the rx_buf </w:t>
-      </w:r>
-      <w:r>
-        <w:rPr>
-          <w:lang w:val="en-US"/>
-        </w:rPr>
-        <w:t xml:space="preserve">put together with the line of </w:t>
+        <w:t xml:space="preserve"> check if the CRC is correct, we used the function CRC16(..) which was provided and returns a 16 bits word. We then compared that value </w:t>
+      </w:r>
+      <w:r>
+        <w:rPr>
+          <w:lang w:val="en-US"/>
+        </w:rPr>
+        <w:t>with</w:t>
+      </w:r>
+      <w:r>
+        <w:rPr>
+          <w:lang w:val="en-US"/>
+        </w:rPr>
+        <w:t xml:space="preserve"> the last two bytes of the rx_buf </w:t>
+      </w:r>
+      <w:r>
+        <w:rPr>
+          <w:lang w:val="en-US"/>
+        </w:rPr>
+        <w:t xml:space="preserve">put together with the </w:t>
+      </w:r>
+      <w:r>
+        <w:rPr>
+          <w:lang w:val="en-US"/>
+        </w:rPr>
+        <w:t xml:space="preserve">following </w:t>
+      </w:r>
+      <w:r>
+        <w:rPr>
+          <w:lang w:val="en-US"/>
+        </w:rPr>
+        <w:t xml:space="preserve">line of </w:t>
       </w:r>
       <w:r>
         <w:rPr>
@@ -5523,6 +5954,12 @@
         <w:rPr>
           <w:lang w:val="en-US"/>
         </w:rPr>
+        <w:t xml:space="preserve">routine </w:t>
+      </w:r>
+      <w:r>
+        <w:rPr>
+          <w:lang w:val="en-US"/>
+        </w:rPr>
         <w:t>to</w:t>
       </w:r>
       <w:r>
@@ -5547,7 +5984,19 @@
         <w:rPr>
           <w:lang w:val="en-US"/>
         </w:rPr>
-        <w:t>. We used A similar approach for the other cases.</w:t>
+        <w:t xml:space="preserve">. We used </w:t>
+      </w:r>
+      <w:r>
+        <w:rPr>
+          <w:lang w:val="en-US"/>
+        </w:rPr>
+        <w:t>a</w:t>
+      </w:r>
+      <w:r>
+        <w:rPr>
+          <w:lang w:val="en-US"/>
+        </w:rPr>
+        <w:t xml:space="preserve"> similar approach for the other cases.</w:t>
       </w:r>
     </w:p>
     <w:p>
@@ -5601,7 +6050,19 @@
         <w:rPr>
           <w:lang w:val="en-US"/>
         </w:rPr>
-        <w:t xml:space="preserve"> frame was not corrupted (CRC) and the request was to read one or more registers. The next two bytes (rx_buf[2] and [3]) contain the starting address and are then stored in a variable. And </w:t>
+        <w:t xml:space="preserve"> frame was not corrupted (CRC) and</w:t>
+      </w:r>
+      <w:r>
+        <w:rPr>
+          <w:lang w:val="en-US"/>
+        </w:rPr>
+        <w:t xml:space="preserve"> that </w:t>
+      </w:r>
+      <w:r>
+        <w:rPr>
+          <w:lang w:val="en-US"/>
+        </w:rPr>
+        <w:t xml:space="preserve"> the request was to read one or more registers. The next two bytes (rx_buf[2] and [3]) contain the starting address and are then stored in a variable. And </w:t>
       </w:r>
       <w:r>
         <w:rPr>
@@ -5632,12 +6093,6 @@
         <w:rPr>
           <w:lang w:val="en-US"/>
         </w:rPr>
-        <w:t xml:space="preserve"> </w:t>
-      </w:r>
-      <w:r>
-        <w:rPr>
-          <w:lang w:val="en-US"/>
-        </w:rPr>
         <w:t xml:space="preserve">We then fill the tx_buf with the right values which in the by byte order </w:t>
       </w:r>
       <w:r>
@@ -5662,7 +6117,19 @@
         <w:rPr>
           <w:lang w:val="en-US"/>
         </w:rPr>
-        <w:t>dress, function value (0x04), 2*N (N=number of registers to read), 1 or 2 values from the input_registers (voltage, current or voltage and current) each stored in two bytes. Finally, we update the length of the tx_buf depending on the number of registers that was assigned to the tx_buf and execute the modbus_send() function</w:t>
+        <w:t>dress, function value (0x04), 2*N (N=number of registers to read), 1 or 2 values from the input_registers (voltage, current or voltage and current) each stored in two bytes. Finally, we update the length of the tx_buf depending on the number of registers that w</w:t>
+      </w:r>
+      <w:r>
+        <w:rPr>
+          <w:lang w:val="en-US"/>
+        </w:rPr>
+        <w:t>ere</w:t>
+      </w:r>
+      <w:r>
+        <w:rPr>
+          <w:lang w:val="en-US"/>
+        </w:rPr>
+        <w:t xml:space="preserve"> assigned to the tx_buf and execute the modbus_send() function</w:t>
       </w:r>
       <w:r>
         <w:rPr>
@@ -5856,7 +6323,19 @@
         <w:rPr>
           <w:lang w:val="en-US"/>
         </w:rPr>
-        <w:t xml:space="preserve"> The rest of the project remained in testing the </w:t>
+        <w:t xml:space="preserve"> The rest of the project </w:t>
+      </w:r>
+      <w:r>
+        <w:rPr>
+          <w:lang w:val="en-US"/>
+        </w:rPr>
+        <w:t>consists</w:t>
+      </w:r>
+      <w:r>
+        <w:rPr>
+          <w:lang w:val="en-US"/>
+        </w:rPr>
+        <w:t xml:space="preserve"> in testing the </w:t>
       </w:r>
       <w:r>
         <w:rPr>
@@ -6024,7 +6503,13 @@
         <w:rPr>
           <w:lang w:val="en-US"/>
         </w:rPr>
-        <w:t>ILLEGAL FUNCTION – 04</w:t>
+        <w:t>ILLEGAL FUNCTION – 0</w:t>
+      </w:r>
+      <w:r>
+        <w:rPr>
+          <w:lang w:val="en-US"/>
+        </w:rPr>
+        <w:t>1</w:t>
       </w:r>
     </w:p>
     <w:p>
@@ -6037,7 +6522,31 @@
         <w:rPr>
           <w:lang w:val="en-US"/>
         </w:rPr>
-        <w:t xml:space="preserve">The illegal data value error code was raised when the number of registers requested was incorrect. In the case of a read input register, that condition was a bit more complicated to find as there is one or two registers that could be read but depending on the starting address, probably only one register could be read. We then used the line of code below to address that </w:t>
+        <w:t xml:space="preserve">The </w:t>
+      </w:r>
+      <w:r>
+        <w:rPr>
+          <w:lang w:val="en-US"/>
+        </w:rPr>
+        <w:t xml:space="preserve">ILLEGAL DATA VALUE </w:t>
+      </w:r>
+      <w:r>
+        <w:rPr>
+          <w:lang w:val="en-US"/>
+        </w:rPr>
+        <w:t xml:space="preserve">error code </w:t>
+      </w:r>
+      <w:r>
+        <w:rPr>
+          <w:lang w:val="en-US"/>
+        </w:rPr>
+        <w:t>is</w:t>
+      </w:r>
+      <w:r>
+        <w:rPr>
+          <w:lang w:val="en-US"/>
+        </w:rPr>
+        <w:t xml:space="preserve"> raised when the number of registers requested was incorrect. In the case of a read input register, that condition was a bit more complicated to find as there is one or two registers that could be read but depending on the starting address, probably only one register could be read. We then used the line of code below to address that </w:t>
       </w:r>
       <w:r>
         <w:rPr>
@@ -6104,7 +6613,19 @@
         <w:rPr>
           <w:lang w:val="en-US"/>
         </w:rPr>
-        <w:t xml:space="preserve">The illegal data address error code is raised only when the address requested is out of range. For instance, requesting to write on address 1 of </w:t>
+        <w:t xml:space="preserve">The </w:t>
+      </w:r>
+      <w:r>
+        <w:rPr>
+          <w:lang w:val="en-US"/>
+        </w:rPr>
+        <w:t xml:space="preserve">ILLEGAL DATA ADDRESS </w:t>
+      </w:r>
+      <w:r>
+        <w:rPr>
+          <w:lang w:val="en-US"/>
+        </w:rPr>
+        <w:t xml:space="preserve">error code is raised only when the address requested is out of range. For instance, requesting to write on address 1 of </w:t>
       </w:r>
       <w:r>
         <w:rPr>
@@ -6136,7 +6657,19 @@
           <w:lang w:val="en-US"/>
         </w:rPr>
         <w:lastRenderedPageBreak/>
-        <w:t xml:space="preserve">For the illegal function error code, this was simply put in the default case of our switch case, as this would mean the function code was not recognized.  </w:t>
+        <w:t xml:space="preserve">For the </w:t>
+      </w:r>
+      <w:r>
+        <w:rPr>
+          <w:lang w:val="en-US"/>
+        </w:rPr>
+        <w:t xml:space="preserve">ILLEGAL FUNCTION </w:t>
+      </w:r>
+      <w:r>
+        <w:rPr>
+          <w:lang w:val="en-US"/>
+        </w:rPr>
+        <w:t xml:space="preserve">error code, this was simply put in the default case of our switch case, as this would mean the function code was not recognized.  </w:t>
       </w:r>
     </w:p>
     <w:p>
@@ -6207,6 +6740,12 @@
         <w:rPr>
           <w:lang w:val="en-US"/>
         </w:rPr>
+        <w:t>0x</w:t>
+      </w:r>
+      <w:r>
+        <w:rPr>
+          <w:lang w:val="en-US"/>
+        </w:rPr>
         <w:t xml:space="preserve">80 04 00 01 00 02 </w:t>
       </w:r>
     </w:p>
@@ -6353,6 +6892,12 @@
         <w:rPr>
           <w:lang w:val="en-US"/>
         </w:rPr>
+        <w:t>0x</w:t>
+      </w:r>
+      <w:r>
+        <w:rPr>
+          <w:lang w:val="en-US"/>
+        </w:rPr>
         <w:t xml:space="preserve">80 04 00 02 00 01 </w:t>
       </w:r>
     </w:p>
@@ -6469,6 +7014,12 @@
         <w:rPr>
           <w:lang w:val="en-US"/>
         </w:rPr>
+        <w:t>0x</w:t>
+      </w:r>
+      <w:r>
+        <w:rPr>
+          <w:lang w:val="en-US"/>
+        </w:rPr>
         <w:t xml:space="preserve">80 03 00 00 00 02 </w:t>
       </w:r>
     </w:p>
@@ -6621,6 +7172,12 @@
         <w:rPr>
           <w:lang w:val="en-US"/>
         </w:rPr>
+        <w:t>0x</w:t>
+      </w:r>
+      <w:r>
+        <w:rPr>
+          <w:lang w:val="en-US"/>
+        </w:rPr>
         <w:t xml:space="preserve">80 03 00 01 00 01 </w:t>
       </w:r>
     </w:p>
@@ -6779,6 +7336,12 @@
         <w:rPr>
           <w:lang w:val="en-US"/>
         </w:rPr>
+        <w:t>0x</w:t>
+      </w:r>
+      <w:r>
+        <w:rPr>
+          <w:lang w:val="en-US"/>
+        </w:rPr>
         <w:t>8</w:t>
       </w:r>
       <w:r>
@@ -6903,6 +7466,12 @@
           <w:lang w:val="en-US"/>
         </w:rPr>
       </w:pPr>
+      <w:r>
+        <w:rPr>
+          <w:lang w:val="en-US"/>
+        </w:rPr>
+        <w:t>0x</w:t>
+      </w:r>
       <w:r>
         <w:rPr>
           <w:lang w:val="en-US"/>
@@ -7394,7 +7963,31 @@
         <w:rPr>
           <w:lang w:val="en-US"/>
         </w:rPr>
-        <w:t>First we had to understand where we measure voltage and where current. For that we looked at the Analog measurement of the solar panel (</w:t>
+        <w:t xml:space="preserve">First we had to understand where we measure voltage and where </w:t>
+      </w:r>
+      <w:r>
+        <w:rPr>
+          <w:lang w:val="en-US"/>
+        </w:rPr>
+        <w:t xml:space="preserve"> we measure </w:t>
+      </w:r>
+      <w:r>
+        <w:rPr>
+          <w:lang w:val="en-US"/>
+        </w:rPr>
+        <w:t xml:space="preserve">current. For that </w:t>
+      </w:r>
+      <w:r>
+        <w:rPr>
+          <w:lang w:val="en-US"/>
+        </w:rPr>
+        <w:t xml:space="preserve">purpose, </w:t>
+      </w:r>
+      <w:r>
+        <w:rPr>
+          <w:lang w:val="en-US"/>
+        </w:rPr>
+        <w:t>we looked at the Analog measurement of the solar panel (</w:t>
       </w:r>
       <w:r>
         <w:rPr>
@@ -7466,7 +8059,25 @@
         <w:rPr>
           <w:lang w:val="en-US"/>
         </w:rPr>
-        <w:t xml:space="preserve"> For the voltage measure we didn’t have to do that.</w:t>
+        <w:t xml:space="preserve"> </w:t>
+      </w:r>
+      <w:r>
+        <w:rPr>
+          <w:lang w:val="en-US"/>
+        </w:rPr>
+        <w:t>This was not needed f</w:t>
+      </w:r>
+      <w:r>
+        <w:rPr>
+          <w:lang w:val="en-US"/>
+        </w:rPr>
+        <w:t>or the voltage measure</w:t>
+      </w:r>
+      <w:r>
+        <w:rPr>
+          <w:lang w:val="en-US"/>
+        </w:rPr>
+        <w:t>.</w:t>
       </w:r>
     </w:p>
     <w:p>
@@ -7515,13 +8126,49 @@
         <w:rPr>
           <w:lang w:val="en-US"/>
         </w:rPr>
-        <w:t xml:space="preserve"> every measure till we reached a number of measurements of 32. This sum we then divide by 32 and so we had an average result and </w:t>
-      </w:r>
-      <w:r>
-        <w:rPr>
-          <w:lang w:val="en-US"/>
-        </w:rPr>
-        <w:t>filtered</w:t>
+        <w:t xml:space="preserve"> every measure</w:t>
+      </w:r>
+      <w:r>
+        <w:rPr>
+          <w:lang w:val="en-US"/>
+        </w:rPr>
+        <w:t xml:space="preserve"> until</w:t>
+      </w:r>
+      <w:r>
+        <w:rPr>
+          <w:lang w:val="en-US"/>
+        </w:rPr>
+        <w:t xml:space="preserve"> we reached a number of measurements of 32. </w:t>
+      </w:r>
+      <w:r>
+        <w:rPr>
+          <w:lang w:val="en-US"/>
+        </w:rPr>
+        <w:t>We then divide t</w:t>
+      </w:r>
+      <w:r>
+        <w:rPr>
+          <w:lang w:val="en-US"/>
+        </w:rPr>
+        <w:t xml:space="preserve">his sum by 32 and </w:t>
+      </w:r>
+      <w:r>
+        <w:rPr>
+          <w:lang w:val="en-US"/>
+        </w:rPr>
+        <w:t xml:space="preserve">obtain </w:t>
+      </w:r>
+      <w:r>
+        <w:rPr>
+          <w:lang w:val="en-US"/>
+        </w:rPr>
+        <w:t>an average result</w:t>
+      </w:r>
+      <w:r>
+        <w:rPr>
+          <w:lang w:val="en-US"/>
+        </w:rPr>
+        <w:t>, thus filtering</w:t>
       </w:r>
       <w:r>
         <w:rPr>
@@ -7573,7 +8220,115 @@
           <w:lang w:val="en-US"/>
         </w:rPr>
         <w:lastRenderedPageBreak/>
-        <w:t>When we then did our first tests with the measurements, we saw that the current measure was not changing. That was because we had no correct PMW, because we didn’t configure it at that time. That problem we solved by putting the input of the PMW to GND. This solution also solved another problem of the current measure. Every time the offset of the measure changes at the beginning. With a PMW of 0 we saw the actual value of the offset. Now we saw a correct value of both measurements and how they change.</w:t>
+        <w:t xml:space="preserve">When we then did our first tests with the measurements, we saw that the current measure was not changing. That was </w:t>
+      </w:r>
+      <w:r>
+        <w:rPr>
+          <w:lang w:val="en-US"/>
+        </w:rPr>
+        <w:t>due to not having the</w:t>
+      </w:r>
+      <w:r>
+        <w:rPr>
+          <w:lang w:val="en-US"/>
+        </w:rPr>
+        <w:t xml:space="preserve"> correct </w:t>
+      </w:r>
+      <w:r>
+        <w:rPr>
+          <w:lang w:val="en-US"/>
+        </w:rPr>
+        <w:t>PWM</w:t>
+      </w:r>
+      <w:r>
+        <w:rPr>
+          <w:lang w:val="en-US"/>
+        </w:rPr>
+        <w:t xml:space="preserve">, because we </w:t>
+      </w:r>
+      <w:r>
+        <w:rPr>
+          <w:lang w:val="en-US"/>
+        </w:rPr>
+        <w:t xml:space="preserve">had not configured </w:t>
+      </w:r>
+      <w:r>
+        <w:rPr>
+          <w:lang w:val="en-US"/>
+        </w:rPr>
+        <w:t xml:space="preserve">it at that time. </w:t>
+      </w:r>
+      <w:r>
+        <w:rPr>
+          <w:lang w:val="en-US"/>
+        </w:rPr>
+        <w:t>We solved t</w:t>
+      </w:r>
+      <w:r>
+        <w:rPr>
+          <w:lang w:val="en-US"/>
+        </w:rPr>
+        <w:t>hat problem by putting the</w:t>
+      </w:r>
+      <w:r>
+        <w:rPr>
+          <w:lang w:val="en-US"/>
+        </w:rPr>
+        <w:t xml:space="preserve"> PWM’s duty value</w:t>
+      </w:r>
+      <w:r>
+        <w:rPr>
+          <w:lang w:val="en-US"/>
+        </w:rPr>
+        <w:t xml:space="preserve"> to </w:t>
+      </w:r>
+      <w:r>
+        <w:rPr>
+          <w:lang w:val="en-US"/>
+        </w:rPr>
+        <w:t>0</w:t>
+      </w:r>
+      <w:r>
+        <w:rPr>
+          <w:lang w:val="en-US"/>
+        </w:rPr>
+        <w:t>. This solution also solved another problem of the current measure</w:t>
+      </w:r>
+      <w:r>
+        <w:rPr>
+          <w:lang w:val="en-US"/>
+        </w:rPr>
+        <w:t xml:space="preserve">. At every start, </w:t>
+      </w:r>
+      <w:r>
+        <w:rPr>
+          <w:lang w:val="en-US"/>
+        </w:rPr>
+        <w:t xml:space="preserve">the offset of the measure change. With a PMW of 0 we </w:t>
+      </w:r>
+      <w:r>
+        <w:rPr>
+          <w:lang w:val="en-US"/>
+        </w:rPr>
+        <w:t>can measure</w:t>
+      </w:r>
+      <w:r>
+        <w:rPr>
+          <w:lang w:val="en-US"/>
+        </w:rPr>
+        <w:t xml:space="preserve"> the actual value of the offset. Now we </w:t>
+      </w:r>
+      <w:r>
+        <w:rPr>
+          <w:lang w:val="en-US"/>
+        </w:rPr>
+        <w:t>can see</w:t>
+      </w:r>
+      <w:r>
+        <w:rPr>
+          <w:lang w:val="en-US"/>
+        </w:rPr>
+        <w:t xml:space="preserve"> a correct value of both measurements and how they change.</w:t>
       </w:r>
     </w:p>
     <w:p>
@@ -7586,7 +8341,13 @@
         <w:rPr>
           <w:lang w:val="en-US"/>
         </w:rPr>
-        <w:t>The problem with the offset we then corrected, by using a PMW of 0 at every initialization of the program. So we had the offset at every start and could subtract it from the current measure.</w:t>
+        <w:t>We then corrected t</w:t>
+      </w:r>
+      <w:r>
+        <w:rPr>
+          <w:lang w:val="en-US"/>
+        </w:rPr>
+        <w:t>he problem with the offset, by using a PMW of 0 at every initialization of the program. So we had the offset at every start and could subtract it from the current measure.</w:t>
       </w:r>
     </w:p>
     <w:p>
@@ -7605,7 +8366,55 @@
         <w:rPr>
           <w:lang w:val="en-US"/>
         </w:rPr>
-        <w:t>Later we saw that the PWM was not correct defined in the MCC and we changed that, so that we have a PWM of about 24 KHz. As soon as we generated the new PWM, the program asked us, if we wanted to delete our changed code. We didn’t understand how it was correctly done and so it created not the correct code for the right PWM. With the help of our teacher, we could solve that problem and we had an optimal PWM.</w:t>
+        <w:t>Later we saw that the PWM was not correct</w:t>
+      </w:r>
+      <w:r>
+        <w:rPr>
+          <w:lang w:val="en-US"/>
+        </w:rPr>
+        <w:t>ly</w:t>
+      </w:r>
+      <w:r>
+        <w:rPr>
+          <w:lang w:val="en-US"/>
+        </w:rPr>
+        <w:t xml:space="preserve"> defined in the MCC and we changed that, </w:t>
+      </w:r>
+      <w:r>
+        <w:rPr>
+          <w:lang w:val="en-US"/>
+        </w:rPr>
+        <w:t xml:space="preserve">in order to </w:t>
+      </w:r>
+      <w:r>
+        <w:rPr>
+          <w:lang w:val="en-US"/>
+        </w:rPr>
+        <w:t xml:space="preserve">have a PWM of about 24 KHz. As soon as we generated the new PWM, the program asked us if we wanted to delete our changed code. We didn’t understand how </w:t>
+      </w:r>
+      <w:r>
+        <w:rPr>
+          <w:lang w:val="en-US"/>
+        </w:rPr>
+        <w:t>to do it correctly</w:t>
+      </w:r>
+      <w:r>
+        <w:rPr>
+          <w:lang w:val="en-US"/>
+        </w:rPr>
+        <w:t xml:space="preserve"> and so it created </w:t>
+      </w:r>
+      <w:r>
+        <w:rPr>
+          <w:lang w:val="en-US"/>
+        </w:rPr>
+        <w:t>an incorrect</w:t>
+      </w:r>
+      <w:r>
+        <w:rPr>
+          <w:lang w:val="en-US"/>
+        </w:rPr>
+        <w:t xml:space="preserve"> code for the right PWM. With the help of our teacher, we could solve that problem and we had an optimal PWM.</w:t>
       </w:r>
     </w:p>
     <w:p>
@@ -7678,7 +8487,19 @@
         <w:rPr>
           <w:lang w:val="en-US"/>
         </w:rPr>
-        <w:t xml:space="preserve"> frames “by hand”,  it was particularly difficult to remember what each byte meant how and it should be treated </w:t>
+        <w:t xml:space="preserve"> frames “by hand”,  it was particularly difficult to remember what each byte meant and</w:t>
+      </w:r>
+      <w:r>
+        <w:rPr>
+          <w:lang w:val="en-US"/>
+        </w:rPr>
+        <w:t xml:space="preserve"> how</w:t>
+      </w:r>
+      <w:r>
+        <w:rPr>
+          <w:lang w:val="en-US"/>
+        </w:rPr>
+        <w:t xml:space="preserve"> it should be treated </w:t>
       </w:r>
       <w:r>
         <w:rPr>
@@ -7697,7 +8518,19 @@
         <w:rPr>
           <w:lang w:val="en-US"/>
         </w:rPr>
-        <w:t xml:space="preserve">It was also pretty difficult not to lose itself while testing and coding. Indeed, between the coding and the decryption / encryption of </w:t>
+        <w:t xml:space="preserve">It was also pretty difficult not to lose </w:t>
+      </w:r>
+      <w:r>
+        <w:rPr>
+          <w:lang w:val="en-US"/>
+        </w:rPr>
+        <w:t xml:space="preserve">oneself </w:t>
+      </w:r>
+      <w:r>
+        <w:rPr>
+          <w:lang w:val="en-US"/>
+        </w:rPr>
+        <w:t xml:space="preserve">while testing and coding. Indeed, between the coding and the decryption / encryption of </w:t>
       </w:r>
       <w:r>
         <w:rPr>
@@ -7867,15 +8700,24 @@
           <w:color w:val="auto"/>
           <w:lang w:val="en-US"/>
         </w:rPr>
-        <w:t xml:space="preserve">, we firstly had to program the microcontroller to harvest the data from a measurement circuit as well as setup a control function of the solar panel (PWM). In the second </w:t>
-      </w:r>
-      <w:r>
+        <w:t xml:space="preserve">, we first had to program the microcontroller to harvest the data from a measurement circuit as well as setup a control function of the solar panel (PWM). </w:t>
+      </w:r>
+    </w:p>
+    <w:p>
+      <w:pPr>
+        <w:spacing w:before="0"/>
         <w:rPr>
           <w:color w:val="auto"/>
           <w:lang w:val="en-US"/>
         </w:rPr>
+      </w:pPr>
+      <w:r>
+        <w:rPr>
+          <w:color w:val="auto"/>
+          <w:lang w:val="en-US"/>
+        </w:rPr>
         <w:lastRenderedPageBreak/>
-        <w:t>part of the project, we had to program our microcontroller to store the</w:t>
+        <w:t>In the second part of the project, we had to program our microcontroller to store the</w:t>
       </w:r>
       <w:r>
         <w:rPr>
@@ -7945,13 +8787,29 @@
           <w:color w:val="auto"/>
           <w:lang w:val="en-US"/>
         </w:rPr>
-        <w:t xml:space="preserve">client. Finally, we also implemented the handling of errors and managed to form error </w:t>
-      </w:r>
-      <w:r>
+        <w:t xml:space="preserve">client. </w:t>
+      </w:r>
+    </w:p>
+    <w:p>
+      <w:pPr>
+        <w:spacing w:before="0"/>
         <w:rPr>
           <w:color w:val="auto"/>
           <w:lang w:val="en-US"/>
         </w:rPr>
+      </w:pPr>
+      <w:r>
+        <w:rPr>
+          <w:color w:val="auto"/>
+          <w:lang w:val="en-US"/>
+        </w:rPr>
+        <w:t xml:space="preserve">Finally, we also implemented the handling of errors and managed to form error </w:t>
+      </w:r>
+      <w:r>
+        <w:rPr>
+          <w:color w:val="auto"/>
+          <w:lang w:val="en-US"/>
+        </w:rPr>
         <w:t>Modbus</w:t>
       </w:r>
       <w:r>
@@ -7959,7 +8817,63 @@
           <w:color w:val="auto"/>
           <w:lang w:val="en-US"/>
         </w:rPr>
-        <w:t xml:space="preserve"> coded answers. So if in any case, the client would send a “bad” request, the server would be able to tell what went wrong. The only part we did not implement was the case when the CRC did not check. That is if data would get corrupted while “traveling” through the UART. If this were to happen, the server would simply not answer to the client. The client would then need to send another request. </w:t>
+        <w:t xml:space="preserve"> coded answers. So</w:t>
+      </w:r>
+      <w:r>
+        <w:rPr>
+          <w:color w:val="auto"/>
+          <w:lang w:val="en-US"/>
+        </w:rPr>
+        <w:t xml:space="preserve"> that </w:t>
+      </w:r>
+      <w:r>
+        <w:rPr>
+          <w:color w:val="auto"/>
+          <w:lang w:val="en-US"/>
+        </w:rPr>
+        <w:t xml:space="preserve">in </w:t>
+      </w:r>
+      <w:r>
+        <w:rPr>
+          <w:color w:val="auto"/>
+          <w:lang w:val="en-US"/>
+        </w:rPr>
+        <w:t>case</w:t>
+      </w:r>
+      <w:r>
+        <w:rPr>
+          <w:color w:val="auto"/>
+          <w:lang w:val="en-US"/>
+        </w:rPr>
+        <w:t>, the client would send a “bad” request, the server would be able to tell what went wrong. The only part we did not implement was the case when the CRC did not check</w:t>
+      </w:r>
+      <w:r>
+        <w:rPr>
+          <w:color w:val="auto"/>
+          <w:lang w:val="en-US"/>
+        </w:rPr>
+        <w:t>, t</w:t>
+      </w:r>
+      <w:r>
+        <w:rPr>
+          <w:color w:val="auto"/>
+          <w:lang w:val="en-US"/>
+        </w:rPr>
+        <w:t xml:space="preserve">hat is if data would get corrupted while “traveling” through the </w:t>
+      </w:r>
+      <w:r>
+        <w:rPr>
+          <w:color w:val="auto"/>
+          <w:lang w:val="en-US"/>
+        </w:rPr>
+        <w:t>line.</w:t>
+      </w:r>
+      <w:r>
+        <w:rPr>
+          <w:color w:val="auto"/>
+          <w:lang w:val="en-US"/>
+        </w:rPr>
+        <w:t xml:space="preserve"> If this were to happen, the server would simply not answer to the client. The client would then need to send another request. </w:t>
       </w:r>
     </w:p>
     <w:p>
@@ -8257,7 +9171,13 @@
         <w:rPr>
           <w:lang w:val="en-US"/>
         </w:rPr>
-        <w:t>17</w:t>
+        <w:t>1</w:t>
+      </w:r>
+      <w:r>
+        <w:rPr>
+          <w:lang w:val="en-US"/>
+        </w:rPr>
+        <w:t>8</w:t>
       </w:r>
       <w:r>
         <w:rPr>
@@ -8549,7 +9469,7 @@
       <w:rPr>
         <w:smallCaps/>
       </w:rPr>
-      <w:t xml:space="preserve">, le </w:t>
+      <w:t xml:space="preserve">, </w:t>
     </w:r>
     <w:r>
       <w:rPr>
@@ -8574,13 +9494,19 @@
         <w:smallCaps/>
         <w:noProof/>
       </w:rPr>
-      <w:t>17.03.2023</w:t>
+      <w:t>18.03.2023</w:t>
     </w:r>
     <w:r>
       <w:rPr>
         <w:smallCaps/>
       </w:rPr>
       <w:fldChar w:fldCharType="end"/>
+    </w:r>
+    <w:r>
+      <w:rPr>
+        <w:smallCaps/>
+      </w:rPr>
+      <w:t xml:space="preserve"> </w:t>
     </w:r>
   </w:p>
   <w:p>
@@ -15521,6 +16447,7 @@
     <w:rsid w:val="001E6BCF"/>
     <w:rsid w:val="00254FE8"/>
     <w:rsid w:val="00283306"/>
+    <w:rsid w:val="002963EF"/>
     <w:rsid w:val="002C09FE"/>
     <w:rsid w:val="002F1F26"/>
     <w:rsid w:val="00353172"/>
@@ -15532,6 +16459,7 @@
     <w:rsid w:val="00592185"/>
     <w:rsid w:val="005B286A"/>
     <w:rsid w:val="005D31FA"/>
+    <w:rsid w:val="00604679"/>
     <w:rsid w:val="00616CBF"/>
     <w:rsid w:val="0063533F"/>
     <w:rsid w:val="00635EBF"/>

</xml_diff>